<commit_message>
Pannello 2D e interazione touch
</commit_message>
<xml_diff>
--- a/doc/NOTE sul progetto di Esame.docx
+++ b/doc/NOTE sul progetto di Esame.docx
@@ -3235,7 +3235,61 @@
           <w:szCs w:val="24"/>
           <w:lang w:eastAsia="it-IT"/>
         </w:rPr>
-        <w:t>Quasi tutte le mesh che ho utilizzato, appena scaricate dal web si presentavano in posizioni, dimensioni e rotazioni diverse da quelle che desideravo.</w:t>
+        <w:t xml:space="preserve">Quasi tutte le mesh che ho utilizzato, appena scaricate dal web si presentavano in posizioni, dimensioni e </w:t>
+      </w:r>
+      <w:r>
+        <w:rPr>
+          <w:rFonts w:ascii="Times New Roman" w:eastAsia="Times New Roman" w:hAnsi="Times New Roman" w:cs="Times New Roman"/>
+          <w:sz w:val="24"/>
+          <w:szCs w:val="24"/>
+          <w:lang w:eastAsia="it-IT"/>
+        </w:rPr>
+        <w:t>orientamenti</w:t>
+      </w:r>
+      <w:r>
+        <w:rPr>
+          <w:rFonts w:ascii="Times New Roman" w:eastAsia="Times New Roman" w:hAnsi="Times New Roman" w:cs="Times New Roman"/>
+          <w:sz w:val="24"/>
+          <w:szCs w:val="24"/>
+          <w:lang w:eastAsia="it-IT"/>
+        </w:rPr>
+        <w:t xml:space="preserve"> divers</w:t>
+      </w:r>
+      <w:r>
+        <w:rPr>
+          <w:rFonts w:ascii="Times New Roman" w:eastAsia="Times New Roman" w:hAnsi="Times New Roman" w:cs="Times New Roman"/>
+          <w:sz w:val="24"/>
+          <w:szCs w:val="24"/>
+          <w:lang w:eastAsia="it-IT"/>
+        </w:rPr>
+        <w:t>i</w:t>
+      </w:r>
+      <w:r>
+        <w:rPr>
+          <w:rFonts w:ascii="Times New Roman" w:eastAsia="Times New Roman" w:hAnsi="Times New Roman" w:cs="Times New Roman"/>
+          <w:sz w:val="24"/>
+          <w:szCs w:val="24"/>
+          <w:lang w:eastAsia="it-IT"/>
+        </w:rPr>
+        <w:t xml:space="preserve"> da quell</w:t>
+      </w:r>
+      <w:r>
+        <w:rPr>
+          <w:rFonts w:ascii="Times New Roman" w:eastAsia="Times New Roman" w:hAnsi="Times New Roman" w:cs="Times New Roman"/>
+          <w:sz w:val="24"/>
+          <w:szCs w:val="24"/>
+          <w:lang w:eastAsia="it-IT"/>
+        </w:rPr>
+        <w:t>i</w:t>
+      </w:r>
+      <w:r>
+        <w:rPr>
+          <w:rFonts w:ascii="Times New Roman" w:eastAsia="Times New Roman" w:hAnsi="Times New Roman" w:cs="Times New Roman"/>
+          <w:sz w:val="24"/>
+          <w:szCs w:val="24"/>
+          <w:lang w:eastAsia="it-IT"/>
+        </w:rPr>
+        <w:t xml:space="preserve"> che desideravo.</w:t>
       </w:r>
     </w:p>
     <w:p>
@@ -4571,8 +4625,20 @@
           <w:szCs w:val="36"/>
           <w:lang w:eastAsia="it-IT"/>
         </w:rPr>
-        <w:t>Particolarità</w:t>
-      </w:r>
+        <w:t>Illuminazione</w:t>
+      </w:r>
+    </w:p>
+    <w:p>
+      <w:pPr>
+        <w:rPr>
+          <w:rFonts w:ascii="Times New Roman" w:eastAsia="Times New Roman" w:hAnsi="Times New Roman" w:cs="Times New Roman"/>
+          <w:b/>
+          <w:bCs/>
+          <w:sz w:val="28"/>
+          <w:szCs w:val="28"/>
+          <w:lang w:eastAsia="it-IT"/>
+        </w:rPr>
+      </w:pPr>
     </w:p>
     <w:p>
       <w:pPr>
@@ -4590,1025 +4656,25 @@
           <w:rFonts w:ascii="Times New Roman" w:eastAsia="Times New Roman" w:hAnsi="Times New Roman" w:cs="Times New Roman"/>
           <w:b/>
           <w:bCs/>
-          <w:sz w:val="28"/>
-          <w:szCs w:val="28"/>
-          <w:lang w:eastAsia="it-IT"/>
-        </w:rPr>
-        <w:t>Fotocamera che segue la macchina</w:t>
-      </w:r>
-    </w:p>
-    <w:p>
-      <w:pPr>
-        <w:jc w:val="both"/>
-        <w:rPr>
-          <w:rFonts w:ascii="Helvetica" w:hAnsi="Helvetica" w:cs="Helvetica"/>
-          <w:color w:val="373737"/>
-          <w:sz w:val="23"/>
-          <w:szCs w:val="23"/>
-          <w:shd w:val="clear" w:color="auto" w:fill="FFFFFF"/>
-        </w:rPr>
-      </w:pPr>
-      <w:r>
-        <w:rPr>
-          <w:rFonts w:ascii="Helvetica" w:hAnsi="Helvetica" w:cs="Helvetica"/>
-          <w:color w:val="373737"/>
-          <w:sz w:val="23"/>
-          <w:szCs w:val="23"/>
-          <w:shd w:val="clear" w:color="auto" w:fill="FFFFFF"/>
-        </w:rPr>
-        <w:t xml:space="preserve">Se pensiamo alla camera </w:t>
-      </w:r>
-      <w:r>
-        <w:rPr>
-          <w:rFonts w:ascii="Helvetica" w:hAnsi="Helvetica" w:cs="Helvetica"/>
-          <w:color w:val="373737"/>
-          <w:sz w:val="23"/>
-          <w:szCs w:val="23"/>
-          <w:shd w:val="clear" w:color="auto" w:fill="FFFFFF"/>
-        </w:rPr>
-        <w:t xml:space="preserve">da cui guardiamo la scena </w:t>
-      </w:r>
-      <w:r>
-        <w:rPr>
-          <w:rFonts w:ascii="Helvetica" w:hAnsi="Helvetica" w:cs="Helvetica"/>
-          <w:color w:val="373737"/>
-          <w:sz w:val="23"/>
-          <w:szCs w:val="23"/>
-          <w:shd w:val="clear" w:color="auto" w:fill="FFFFFF"/>
-        </w:rPr>
-        <w:t>come se fosse un qualsiasi oggetto in scena</w:t>
-      </w:r>
-      <w:r>
-        <w:rPr>
-          <w:rFonts w:ascii="Helvetica" w:hAnsi="Helvetica" w:cs="Helvetica"/>
-          <w:color w:val="373737"/>
-          <w:sz w:val="23"/>
-          <w:szCs w:val="23"/>
-          <w:shd w:val="clear" w:color="auto" w:fill="FFFFFF"/>
-        </w:rPr>
-        <w:t>, anch’essa avrà una posizione</w:t>
-      </w:r>
-      <w:r>
-        <w:rPr>
-          <w:rFonts w:ascii="Helvetica" w:hAnsi="Helvetica" w:cs="Helvetica"/>
-          <w:color w:val="373737"/>
-          <w:sz w:val="23"/>
-          <w:szCs w:val="23"/>
-          <w:shd w:val="clear" w:color="auto" w:fill="FFFFFF"/>
-        </w:rPr>
-        <w:t xml:space="preserve"> </w:t>
-      </w:r>
-      <w:r>
-        <w:rPr>
-          <w:rFonts w:ascii="Helvetica" w:hAnsi="Helvetica" w:cs="Helvetica"/>
-          <w:color w:val="373737"/>
-          <w:sz w:val="23"/>
-          <w:szCs w:val="23"/>
-          <w:shd w:val="clear" w:color="auto" w:fill="FFFFFF"/>
-        </w:rPr>
-        <w:t xml:space="preserve">ben definita nella scena, </w:t>
-      </w:r>
-      <w:r>
-        <w:rPr>
-          <w:rFonts w:ascii="Helvetica" w:hAnsi="Helvetica" w:cs="Helvetica"/>
-          <w:color w:val="373737"/>
-          <w:sz w:val="23"/>
-          <w:szCs w:val="23"/>
-          <w:shd w:val="clear" w:color="auto" w:fill="FFFFFF"/>
-        </w:rPr>
-        <w:t>come tutti gli altri oggetti</w:t>
-      </w:r>
-      <w:r>
-        <w:rPr>
-          <w:rFonts w:ascii="Helvetica" w:hAnsi="Helvetica" w:cs="Helvetica"/>
-          <w:color w:val="373737"/>
-          <w:sz w:val="23"/>
-          <w:szCs w:val="23"/>
-          <w:shd w:val="clear" w:color="auto" w:fill="FFFFFF"/>
-        </w:rPr>
-        <w:t>. A</w:t>
-      </w:r>
-      <w:r>
-        <w:rPr>
-          <w:rFonts w:ascii="Helvetica" w:hAnsi="Helvetica" w:cs="Helvetica"/>
-          <w:color w:val="373737"/>
-          <w:sz w:val="23"/>
-          <w:szCs w:val="23"/>
-          <w:shd w:val="clear" w:color="auto" w:fill="FFFFFF"/>
-        </w:rPr>
-        <w:t>llora possiamo dire che anche la camera avrà una matrice di</w:t>
-      </w:r>
-      <w:r>
-        <w:rPr>
-          <w:rFonts w:ascii="Helvetica" w:hAnsi="Helvetica" w:cs="Helvetica"/>
-          <w:color w:val="373737"/>
-          <w:sz w:val="23"/>
-          <w:szCs w:val="23"/>
-          <w:shd w:val="clear" w:color="auto" w:fill="FFFFFF"/>
-        </w:rPr>
-        <w:t xml:space="preserve"> trasformazione che può essere usata per posizionarla e orientarla nello spazio mondo della scena.</w:t>
-      </w:r>
-    </w:p>
-    <w:p>
-      <w:pPr>
-        <w:jc w:val="both"/>
-        <w:rPr>
-          <w:rFonts w:ascii="Helvetica" w:hAnsi="Helvetica" w:cs="Helvetica"/>
-          <w:color w:val="373737"/>
-          <w:sz w:val="23"/>
-          <w:szCs w:val="23"/>
-          <w:shd w:val="clear" w:color="auto" w:fill="FFFFFF"/>
-        </w:rPr>
-      </w:pPr>
-      <w:r>
-        <w:rPr>
-          <w:rFonts w:ascii="Helvetica" w:hAnsi="Helvetica" w:cs="Helvetica"/>
-          <w:color w:val="373737"/>
-          <w:sz w:val="23"/>
-          <w:szCs w:val="23"/>
-          <w:shd w:val="clear" w:color="auto" w:fill="FFFFFF"/>
-        </w:rPr>
-        <w:t>La lookAt</w:t>
-      </w:r>
-      <w:r>
-        <w:rPr>
-          <w:rFonts w:ascii="Helvetica" w:hAnsi="Helvetica" w:cs="Helvetica"/>
-          <w:color w:val="373737"/>
-          <w:sz w:val="23"/>
-          <w:szCs w:val="23"/>
-          <w:shd w:val="clear" w:color="auto" w:fill="FFFFFF"/>
-        </w:rPr>
-        <w:t xml:space="preserve"> matrix</w:t>
-      </w:r>
-      <w:r>
-        <w:rPr>
-          <w:rFonts w:ascii="Helvetica" w:hAnsi="Helvetica" w:cs="Helvetica"/>
-          <w:color w:val="373737"/>
-          <w:sz w:val="23"/>
-          <w:szCs w:val="23"/>
-          <w:shd w:val="clear" w:color="auto" w:fill="FFFFFF"/>
-        </w:rPr>
-        <w:t xml:space="preserve"> è proprio questa matrice</w:t>
-      </w:r>
-      <w:r>
-        <w:rPr>
-          <w:rFonts w:ascii="Helvetica" w:hAnsi="Helvetica" w:cs="Helvetica"/>
-          <w:color w:val="373737"/>
-          <w:sz w:val="23"/>
-          <w:szCs w:val="23"/>
-          <w:shd w:val="clear" w:color="auto" w:fill="FFFFFF"/>
-        </w:rPr>
-        <w:t xml:space="preserve"> di trasformazione</w:t>
-      </w:r>
-      <w:r>
-        <w:rPr>
-          <w:rFonts w:ascii="Helvetica" w:hAnsi="Helvetica" w:cs="Helvetica"/>
-          <w:color w:val="373737"/>
-          <w:sz w:val="23"/>
-          <w:szCs w:val="23"/>
-          <w:shd w:val="clear" w:color="auto" w:fill="FFFFFF"/>
-        </w:rPr>
-        <w:t>.</w:t>
-      </w:r>
-    </w:p>
-    <w:p>
-      <w:pPr>
-        <w:jc w:val="both"/>
-        <w:rPr>
-          <w:rFonts w:ascii="Helvetica" w:hAnsi="Helvetica" w:cs="Helvetica"/>
-          <w:color w:val="373737"/>
-          <w:sz w:val="23"/>
-          <w:szCs w:val="23"/>
-          <w:shd w:val="clear" w:color="auto" w:fill="FFFFFF"/>
-        </w:rPr>
-      </w:pPr>
-      <w:r>
-        <w:rPr>
-          <w:rFonts w:ascii="Helvetica" w:hAnsi="Helvetica" w:cs="Helvetica"/>
-          <w:color w:val="373737"/>
-          <w:sz w:val="23"/>
-          <w:szCs w:val="23"/>
-          <w:shd w:val="clear" w:color="auto" w:fill="FFFFFF"/>
-        </w:rPr>
-        <w:t>Ed infatti</w:t>
-      </w:r>
-      <w:r>
-        <w:rPr>
-          <w:rFonts w:ascii="Helvetica" w:hAnsi="Helvetica" w:cs="Helvetica"/>
-          <w:color w:val="373737"/>
-          <w:sz w:val="23"/>
-          <w:szCs w:val="23"/>
-          <w:shd w:val="clear" w:color="auto" w:fill="FFFFFF"/>
-        </w:rPr>
-        <w:t xml:space="preserve"> è</w:t>
-      </w:r>
-      <w:r>
-        <w:rPr>
-          <w:rFonts w:ascii="Helvetica" w:hAnsi="Helvetica" w:cs="Helvetica"/>
-          <w:color w:val="373737"/>
-          <w:sz w:val="23"/>
-          <w:szCs w:val="23"/>
-          <w:shd w:val="clear" w:color="auto" w:fill="FFFFFF"/>
-        </w:rPr>
-        <w:t xml:space="preserve"> </w:t>
-      </w:r>
-      <w:r>
-        <w:rPr>
-          <w:rFonts w:ascii="Helvetica" w:hAnsi="Helvetica" w:cs="Helvetica"/>
-          <w:color w:val="373737"/>
-          <w:sz w:val="23"/>
-          <w:szCs w:val="23"/>
-          <w:shd w:val="clear" w:color="auto" w:fill="FFFFFF"/>
-        </w:rPr>
-        <w:t xml:space="preserve">la matrice </w:t>
-      </w:r>
-      <w:r>
-        <w:rPr>
-          <w:rFonts w:ascii="Helvetica" w:hAnsi="Helvetica" w:cs="Helvetica"/>
-          <w:color w:val="373737"/>
-          <w:sz w:val="23"/>
-          <w:szCs w:val="23"/>
-          <w:shd w:val="clear" w:color="auto" w:fill="FFFFFF"/>
-        </w:rPr>
-        <w:t>usata per</w:t>
-      </w:r>
-      <w:r>
-        <w:rPr>
-          <w:rFonts w:ascii="Helvetica" w:hAnsi="Helvetica" w:cs="Helvetica"/>
-          <w:color w:val="373737"/>
-          <w:sz w:val="23"/>
-          <w:szCs w:val="23"/>
-          <w:shd w:val="clear" w:color="auto" w:fill="FFFFFF"/>
-        </w:rPr>
-        <w:t xml:space="preserve"> porta</w:t>
-      </w:r>
-      <w:r>
-        <w:rPr>
-          <w:rFonts w:ascii="Helvetica" w:hAnsi="Helvetica" w:cs="Helvetica"/>
-          <w:color w:val="373737"/>
-          <w:sz w:val="23"/>
-          <w:szCs w:val="23"/>
-          <w:shd w:val="clear" w:color="auto" w:fill="FFFFFF"/>
-        </w:rPr>
-        <w:t>re</w:t>
-      </w:r>
-      <w:r>
-        <w:rPr>
-          <w:rFonts w:ascii="Helvetica" w:hAnsi="Helvetica" w:cs="Helvetica"/>
-          <w:color w:val="373737"/>
-          <w:sz w:val="23"/>
-          <w:szCs w:val="23"/>
-          <w:shd w:val="clear" w:color="auto" w:fill="FFFFFF"/>
-        </w:rPr>
-        <w:t xml:space="preserve"> </w:t>
-      </w:r>
-      <w:r>
-        <w:rPr>
-          <w:rFonts w:ascii="Helvetica" w:hAnsi="Helvetica" w:cs="Helvetica"/>
-          <w:color w:val="373737"/>
-          <w:sz w:val="23"/>
-          <w:szCs w:val="23"/>
-          <w:shd w:val="clear" w:color="auto" w:fill="FFFFFF"/>
-        </w:rPr>
-        <w:t>il SdR mondo</w:t>
-      </w:r>
-      <w:r>
-        <w:rPr>
-          <w:rFonts w:ascii="Helvetica" w:hAnsi="Helvetica" w:cs="Helvetica"/>
-          <w:color w:val="373737"/>
-          <w:sz w:val="23"/>
-          <w:szCs w:val="23"/>
-          <w:shd w:val="clear" w:color="auto" w:fill="FFFFFF"/>
-        </w:rPr>
-        <w:t xml:space="preserve">, con </w:t>
-      </w:r>
-      <w:r>
-        <w:rPr>
-          <w:rFonts w:ascii="Helvetica" w:hAnsi="Helvetica" w:cs="Helvetica"/>
-          <w:color w:val="373737"/>
-          <w:sz w:val="23"/>
-          <w:szCs w:val="23"/>
-          <w:shd w:val="clear" w:color="auto" w:fill="FFFFFF"/>
-        </w:rPr>
-        <w:t>origine in un</w:t>
-      </w:r>
-      <w:r>
-        <w:rPr>
-          <w:rFonts w:ascii="Helvetica" w:hAnsi="Helvetica" w:cs="Helvetica"/>
-          <w:color w:val="373737"/>
-          <w:sz w:val="23"/>
-          <w:szCs w:val="23"/>
-          <w:shd w:val="clear" w:color="auto" w:fill="FFFFFF"/>
-        </w:rPr>
-        <w:t xml:space="preserve"> punto </w:t>
-      </w:r>
-      <w:r>
-        <w:rPr>
-          <w:rFonts w:ascii="Helvetica" w:hAnsi="Helvetica" w:cs="Helvetica"/>
-          <w:color w:val="373737"/>
-          <w:sz w:val="23"/>
-          <w:szCs w:val="23"/>
-          <w:shd w:val="clear" w:color="auto" w:fill="FFFFFF"/>
-        </w:rPr>
-        <w:t xml:space="preserve">detto </w:t>
-      </w:r>
-      <w:r>
-        <w:rPr>
-          <w:rFonts w:ascii="Helvetica" w:hAnsi="Helvetica" w:cs="Helvetica"/>
-          <w:i/>
-          <w:iCs/>
-          <w:color w:val="373737"/>
-          <w:sz w:val="23"/>
-          <w:szCs w:val="23"/>
-          <w:shd w:val="clear" w:color="auto" w:fill="FFFFFF"/>
-        </w:rPr>
-        <w:t>target</w:t>
-      </w:r>
-      <w:r>
-        <w:rPr>
-          <w:rFonts w:ascii="Helvetica" w:hAnsi="Helvetica" w:cs="Helvetica"/>
-          <w:color w:val="373737"/>
-          <w:sz w:val="23"/>
-          <w:szCs w:val="23"/>
-          <w:shd w:val="clear" w:color="auto" w:fill="FFFFFF"/>
-        </w:rPr>
-        <w:t xml:space="preserve">, a coincidere </w:t>
-      </w:r>
-      <w:r>
-        <w:rPr>
-          <w:rFonts w:ascii="Helvetica" w:hAnsi="Helvetica" w:cs="Helvetica"/>
-          <w:color w:val="373737"/>
-          <w:sz w:val="23"/>
-          <w:szCs w:val="23"/>
-          <w:shd w:val="clear" w:color="auto" w:fill="FFFFFF"/>
-        </w:rPr>
-        <w:t>(sia come posizione che come orientamento) con il</w:t>
-      </w:r>
-      <w:r>
-        <w:rPr>
-          <w:rFonts w:ascii="Helvetica" w:hAnsi="Helvetica" w:cs="Helvetica"/>
-          <w:color w:val="373737"/>
-          <w:sz w:val="23"/>
-          <w:szCs w:val="23"/>
-          <w:shd w:val="clear" w:color="auto" w:fill="FFFFFF"/>
-        </w:rPr>
-        <w:t xml:space="preserve"> </w:t>
-      </w:r>
-      <w:r>
-        <w:rPr>
-          <w:rFonts w:ascii="Helvetica" w:hAnsi="Helvetica" w:cs="Helvetica"/>
-          <w:color w:val="373737"/>
-          <w:sz w:val="23"/>
-          <w:szCs w:val="23"/>
-          <w:shd w:val="clear" w:color="auto" w:fill="FFFFFF"/>
-        </w:rPr>
-        <w:t>SdR</w:t>
-      </w:r>
-      <w:r>
-        <w:rPr>
-          <w:rFonts w:ascii="Helvetica" w:hAnsi="Helvetica" w:cs="Helvetica"/>
-          <w:color w:val="373737"/>
-          <w:sz w:val="23"/>
-          <w:szCs w:val="23"/>
-          <w:shd w:val="clear" w:color="auto" w:fill="FFFFFF"/>
-        </w:rPr>
-        <w:t xml:space="preserve"> osservatore, </w:t>
-      </w:r>
-      <w:r>
-        <w:rPr>
-          <w:rFonts w:ascii="Helvetica" w:hAnsi="Helvetica" w:cs="Helvetica"/>
-          <w:color w:val="373737"/>
-          <w:sz w:val="23"/>
-          <w:szCs w:val="23"/>
-          <w:shd w:val="clear" w:color="auto" w:fill="FFFFFF"/>
-        </w:rPr>
-        <w:t>avente</w:t>
-      </w:r>
-      <w:r>
-        <w:rPr>
-          <w:rFonts w:ascii="Helvetica" w:hAnsi="Helvetica" w:cs="Helvetica"/>
-          <w:color w:val="373737"/>
-          <w:sz w:val="23"/>
-          <w:szCs w:val="23"/>
-          <w:shd w:val="clear" w:color="auto" w:fill="FFFFFF"/>
-        </w:rPr>
-        <w:t xml:space="preserve"> origine in </w:t>
-      </w:r>
-      <w:r>
-        <w:rPr>
-          <w:rFonts w:ascii="Helvetica" w:hAnsi="Helvetica" w:cs="Helvetica"/>
-          <w:color w:val="373737"/>
-          <w:sz w:val="23"/>
-          <w:szCs w:val="23"/>
-          <w:shd w:val="clear" w:color="auto" w:fill="FFFFFF"/>
-        </w:rPr>
-        <w:t xml:space="preserve">un punto </w:t>
-      </w:r>
-      <w:r>
-        <w:rPr>
-          <w:rFonts w:ascii="Helvetica" w:hAnsi="Helvetica" w:cs="Helvetica"/>
-          <w:i/>
-          <w:iCs/>
-          <w:color w:val="373737"/>
-          <w:sz w:val="23"/>
-          <w:szCs w:val="23"/>
-          <w:shd w:val="clear" w:color="auto" w:fill="FFFFFF"/>
-        </w:rPr>
-        <w:t>camera_pos</w:t>
-      </w:r>
-      <w:r>
-        <w:rPr>
-          <w:rFonts w:ascii="Helvetica" w:hAnsi="Helvetica" w:cs="Helvetica"/>
-          <w:color w:val="373737"/>
-          <w:sz w:val="23"/>
-          <w:szCs w:val="23"/>
-          <w:shd w:val="clear" w:color="auto" w:fill="FFFFFF"/>
-        </w:rPr>
-        <w:t xml:space="preserve"> e asse Ze che punta verso </w:t>
-      </w:r>
-      <w:r>
-        <w:rPr>
-          <w:rFonts w:ascii="Helvetica" w:hAnsi="Helvetica" w:cs="Helvetica"/>
-          <w:i/>
-          <w:iCs/>
-          <w:color w:val="373737"/>
-          <w:sz w:val="23"/>
-          <w:szCs w:val="23"/>
-          <w:shd w:val="clear" w:color="auto" w:fill="FFFFFF"/>
-        </w:rPr>
-        <w:t>target</w:t>
-      </w:r>
-      <w:r>
-        <w:rPr>
-          <w:rFonts w:ascii="Helvetica" w:hAnsi="Helvetica" w:cs="Helvetica"/>
-          <w:color w:val="373737"/>
-          <w:sz w:val="23"/>
-          <w:szCs w:val="23"/>
-          <w:shd w:val="clear" w:color="auto" w:fill="FFFFFF"/>
-        </w:rPr>
-        <w:t>.</w:t>
-      </w:r>
-    </w:p>
-    <w:p>
-      <w:pPr>
-        <w:jc w:val="both"/>
-        <w:rPr>
-          <w:rFonts w:ascii="Helvetica" w:hAnsi="Helvetica" w:cs="Helvetica"/>
-          <w:color w:val="373737"/>
-          <w:sz w:val="23"/>
-          <w:szCs w:val="23"/>
-          <w:shd w:val="clear" w:color="auto" w:fill="FFFFFF"/>
-        </w:rPr>
-      </w:pPr>
-      <w:r>
-        <w:rPr>
-          <w:rFonts w:ascii="Helvetica" w:hAnsi="Helvetica" w:cs="Helvetica"/>
-          <w:color w:val="373737"/>
-          <w:sz w:val="23"/>
-          <w:szCs w:val="23"/>
-          <w:shd w:val="clear" w:color="auto" w:fill="FFFFFF"/>
-        </w:rPr>
-        <w:t xml:space="preserve">Cosa succede quindi se sfruttiamo </w:t>
-      </w:r>
-      <w:r>
-        <w:rPr>
-          <w:rFonts w:ascii="Helvetica" w:hAnsi="Helvetica" w:cs="Helvetica"/>
-          <w:color w:val="373737"/>
-          <w:sz w:val="23"/>
-          <w:szCs w:val="23"/>
-          <w:shd w:val="clear" w:color="auto" w:fill="FFFFFF"/>
-        </w:rPr>
-        <w:t>la matrice lookAt come matrice di movimento di una mesh</w:t>
-      </w:r>
-      <w:r>
-        <w:rPr>
-          <w:rFonts w:ascii="Helvetica" w:hAnsi="Helvetica" w:cs="Helvetica"/>
-          <w:color w:val="373737"/>
-          <w:sz w:val="23"/>
-          <w:szCs w:val="23"/>
-          <w:shd w:val="clear" w:color="auto" w:fill="FFFFFF"/>
-        </w:rPr>
-        <w:t>? E</w:t>
-      </w:r>
-      <w:r>
-        <w:rPr>
-          <w:rFonts w:ascii="Helvetica" w:hAnsi="Helvetica" w:cs="Helvetica"/>
-          <w:color w:val="373737"/>
-          <w:sz w:val="23"/>
-          <w:szCs w:val="23"/>
-          <w:shd w:val="clear" w:color="auto" w:fill="FFFFFF"/>
-        </w:rPr>
-        <w:t xml:space="preserve">ssa ne definirà la posizione e l’orientamento a seconda dei parametri </w:t>
-      </w:r>
-      <w:r>
-        <w:rPr>
-          <w:rFonts w:ascii="Helvetica" w:hAnsi="Helvetica" w:cs="Helvetica"/>
-          <w:i/>
-          <w:iCs/>
-          <w:color w:val="373737"/>
-          <w:sz w:val="23"/>
-          <w:szCs w:val="23"/>
-          <w:shd w:val="clear" w:color="auto" w:fill="FFFFFF"/>
-        </w:rPr>
-        <w:t>camera_pos</w:t>
-      </w:r>
-      <w:r>
-        <w:rPr>
-          <w:rFonts w:ascii="Helvetica" w:hAnsi="Helvetica" w:cs="Helvetica"/>
-          <w:color w:val="373737"/>
-          <w:sz w:val="23"/>
-          <w:szCs w:val="23"/>
-          <w:shd w:val="clear" w:color="auto" w:fill="FFFFFF"/>
-        </w:rPr>
-        <w:t xml:space="preserve">, </w:t>
-      </w:r>
-      <w:r>
-        <w:rPr>
-          <w:rFonts w:ascii="Helvetica" w:hAnsi="Helvetica" w:cs="Helvetica"/>
-          <w:i/>
-          <w:iCs/>
-          <w:color w:val="373737"/>
-          <w:sz w:val="23"/>
-          <w:szCs w:val="23"/>
-          <w:shd w:val="clear" w:color="auto" w:fill="FFFFFF"/>
-        </w:rPr>
-        <w:t>target</w:t>
-      </w:r>
-      <w:r>
-        <w:rPr>
-          <w:rFonts w:ascii="Helvetica" w:hAnsi="Helvetica" w:cs="Helvetica"/>
-          <w:color w:val="373737"/>
-          <w:sz w:val="23"/>
-          <w:szCs w:val="23"/>
-          <w:shd w:val="clear" w:color="auto" w:fill="FFFFFF"/>
-        </w:rPr>
-        <w:t xml:space="preserve"> </w:t>
-      </w:r>
-      <w:r>
-        <w:rPr>
-          <w:rFonts w:ascii="Helvetica" w:hAnsi="Helvetica" w:cs="Helvetica"/>
-          <w:color w:val="373737"/>
-          <w:sz w:val="23"/>
-          <w:szCs w:val="23"/>
-          <w:shd w:val="clear" w:color="auto" w:fill="FFFFFF"/>
-        </w:rPr>
-        <w:t xml:space="preserve">(e </w:t>
-      </w:r>
-      <w:r>
-        <w:rPr>
-          <w:rFonts w:ascii="Helvetica" w:hAnsi="Helvetica" w:cs="Helvetica"/>
-          <w:i/>
-          <w:iCs/>
-          <w:color w:val="373737"/>
-          <w:sz w:val="23"/>
-          <w:szCs w:val="23"/>
-          <w:shd w:val="clear" w:color="auto" w:fill="FFFFFF"/>
-        </w:rPr>
-        <w:t>up</w:t>
-      </w:r>
-      <w:r>
-        <w:rPr>
-          <w:rFonts w:ascii="Helvetica" w:hAnsi="Helvetica" w:cs="Helvetica"/>
-          <w:color w:val="373737"/>
-          <w:sz w:val="23"/>
-          <w:szCs w:val="23"/>
-          <w:shd w:val="clear" w:color="auto" w:fill="FFFFFF"/>
-        </w:rPr>
-        <w:t xml:space="preserve">) </w:t>
-      </w:r>
-      <w:r>
-        <w:rPr>
-          <w:rFonts w:ascii="Helvetica" w:hAnsi="Helvetica" w:cs="Helvetica"/>
-          <w:color w:val="373737"/>
-          <w:sz w:val="23"/>
-          <w:szCs w:val="23"/>
-          <w:shd w:val="clear" w:color="auto" w:fill="FFFFFF"/>
-        </w:rPr>
-        <w:t>specificati</w:t>
-      </w:r>
-      <w:r>
-        <w:rPr>
-          <w:rFonts w:ascii="Helvetica" w:hAnsi="Helvetica" w:cs="Helvetica"/>
-          <w:color w:val="373737"/>
-          <w:sz w:val="23"/>
-          <w:szCs w:val="23"/>
-          <w:shd w:val="clear" w:color="auto" w:fill="FFFFFF"/>
-        </w:rPr>
-        <w:t xml:space="preserve">. </w:t>
-      </w:r>
-    </w:p>
-    <w:p>
-      <w:pPr>
-        <w:jc w:val="both"/>
-        <w:rPr>
-          <w:rFonts w:ascii="Helvetica" w:hAnsi="Helvetica" w:cs="Helvetica"/>
-          <w:color w:val="373737"/>
-          <w:sz w:val="23"/>
-          <w:szCs w:val="23"/>
-          <w:shd w:val="clear" w:color="auto" w:fill="FFFFFF"/>
-        </w:rPr>
-      </w:pPr>
-      <w:r>
-        <w:rPr>
-          <w:rFonts w:ascii="Helvetica" w:hAnsi="Helvetica" w:cs="Helvetica"/>
-          <w:color w:val="373737"/>
-          <w:sz w:val="23"/>
-          <w:szCs w:val="23"/>
-          <w:shd w:val="clear" w:color="auto" w:fill="FFFFFF"/>
-        </w:rPr>
-        <w:t xml:space="preserve">E </w:t>
-      </w:r>
-      <w:r>
-        <w:rPr>
-          <w:rFonts w:ascii="Helvetica" w:hAnsi="Helvetica" w:cs="Helvetica"/>
-          <w:color w:val="373737"/>
-          <w:sz w:val="23"/>
-          <w:szCs w:val="23"/>
-          <w:shd w:val="clear" w:color="auto" w:fill="FFFFFF"/>
-        </w:rPr>
-        <w:t>se definiamo</w:t>
-      </w:r>
-      <w:r>
-        <w:rPr>
-          <w:rFonts w:ascii="Helvetica" w:hAnsi="Helvetica" w:cs="Helvetica"/>
-          <w:color w:val="373737"/>
-          <w:sz w:val="23"/>
-          <w:szCs w:val="23"/>
-          <w:shd w:val="clear" w:color="auto" w:fill="FFFFFF"/>
-        </w:rPr>
-        <w:t xml:space="preserve"> come target un punto in movimento</w:t>
-      </w:r>
-      <w:r>
-        <w:rPr>
-          <w:rFonts w:ascii="Helvetica" w:hAnsi="Helvetica" w:cs="Helvetica"/>
-          <w:color w:val="373737"/>
-          <w:sz w:val="23"/>
-          <w:szCs w:val="23"/>
-          <w:shd w:val="clear" w:color="auto" w:fill="FFFFFF"/>
-        </w:rPr>
-        <w:t>? A</w:t>
-      </w:r>
-      <w:r>
-        <w:rPr>
-          <w:rFonts w:ascii="Helvetica" w:hAnsi="Helvetica" w:cs="Helvetica"/>
-          <w:color w:val="373737"/>
-          <w:sz w:val="23"/>
-          <w:szCs w:val="23"/>
-          <w:shd w:val="clear" w:color="auto" w:fill="FFFFFF"/>
-        </w:rPr>
-        <w:t xml:space="preserve">l muoversi del </w:t>
-      </w:r>
-      <w:r>
-        <w:rPr>
-          <w:rFonts w:ascii="Helvetica" w:hAnsi="Helvetica" w:cs="Helvetica"/>
-          <w:i/>
-          <w:iCs/>
-          <w:color w:val="373737"/>
-          <w:sz w:val="23"/>
-          <w:szCs w:val="23"/>
-          <w:shd w:val="clear" w:color="auto" w:fill="FFFFFF"/>
-        </w:rPr>
-        <w:t>target</w:t>
-      </w:r>
-      <w:r>
-        <w:rPr>
-          <w:rFonts w:ascii="Helvetica" w:hAnsi="Helvetica" w:cs="Helvetica"/>
-          <w:color w:val="373737"/>
-          <w:sz w:val="23"/>
-          <w:szCs w:val="23"/>
-          <w:shd w:val="clear" w:color="auto" w:fill="FFFFFF"/>
-        </w:rPr>
-        <w:t xml:space="preserve"> la</w:t>
-      </w:r>
-      <w:r>
-        <w:rPr>
-          <w:rFonts w:ascii="Helvetica" w:hAnsi="Helvetica" w:cs="Helvetica"/>
-          <w:color w:val="373737"/>
-          <w:sz w:val="23"/>
-          <w:szCs w:val="23"/>
-          <w:shd w:val="clear" w:color="auto" w:fill="FFFFFF"/>
-        </w:rPr>
-        <w:t xml:space="preserve"> matrice</w:t>
-      </w:r>
-      <w:r>
-        <w:rPr>
-          <w:rFonts w:ascii="Helvetica" w:hAnsi="Helvetica" w:cs="Helvetica"/>
-          <w:color w:val="373737"/>
-          <w:sz w:val="23"/>
-          <w:szCs w:val="23"/>
-          <w:shd w:val="clear" w:color="auto" w:fill="FFFFFF"/>
-        </w:rPr>
-        <w:t xml:space="preserve"> lookAt ricalcolerà l’orientamento della mesh in modo che l’asse Ze (forward versor della mesh) punti sempre verso l’oggetto.</w:t>
-      </w:r>
-    </w:p>
-    <w:p>
-      <w:pPr>
-        <w:jc w:val="both"/>
-        <w:rPr>
-          <w:rFonts w:ascii="Helvetica" w:hAnsi="Helvetica" w:cs="Helvetica"/>
-          <w:color w:val="373737"/>
-          <w:sz w:val="23"/>
-          <w:szCs w:val="23"/>
-          <w:shd w:val="clear" w:color="auto" w:fill="FFFFFF"/>
-        </w:rPr>
-      </w:pPr>
-      <w:r>
-        <w:rPr>
-          <w:rFonts w:ascii="Helvetica" w:hAnsi="Helvetica" w:cs="Helvetica"/>
-          <w:color w:val="373737"/>
-          <w:sz w:val="23"/>
-          <w:szCs w:val="23"/>
-          <w:shd w:val="clear" w:color="auto" w:fill="FFFFFF"/>
-        </w:rPr>
-        <w:t>Ho applicato questa tecnica per animare la mesh “</w:t>
-      </w:r>
-      <w:r>
-        <w:rPr>
-          <w:rFonts w:ascii="Helvetica" w:hAnsi="Helvetica" w:cs="Helvetica"/>
-          <w:color w:val="373737"/>
-          <w:sz w:val="23"/>
-          <w:szCs w:val="23"/>
-          <w:shd w:val="clear" w:color="auto" w:fill="FFFFFF"/>
-        </w:rPr>
-        <w:t>f</w:t>
-      </w:r>
-      <w:r>
-        <w:rPr>
-          <w:rFonts w:ascii="Helvetica" w:hAnsi="Helvetica" w:cs="Helvetica"/>
-          <w:color w:val="373737"/>
-          <w:sz w:val="23"/>
-          <w:szCs w:val="23"/>
-          <w:shd w:val="clear" w:color="auto" w:fill="FFFFFF"/>
-        </w:rPr>
-        <w:t>otocameraMesh” in modo da simulare un fotografo che segu</w:t>
-      </w:r>
-      <w:r>
-        <w:rPr>
-          <w:rFonts w:ascii="Helvetica" w:hAnsi="Helvetica" w:cs="Helvetica"/>
-          <w:color w:val="373737"/>
-          <w:sz w:val="23"/>
-          <w:szCs w:val="23"/>
-          <w:shd w:val="clear" w:color="auto" w:fill="FFFFFF"/>
-        </w:rPr>
-        <w:t>e</w:t>
-      </w:r>
-      <w:r>
-        <w:rPr>
-          <w:rFonts w:ascii="Helvetica" w:hAnsi="Helvetica" w:cs="Helvetica"/>
-          <w:color w:val="373737"/>
-          <w:sz w:val="23"/>
-          <w:szCs w:val="23"/>
-          <w:shd w:val="clear" w:color="auto" w:fill="FFFFFF"/>
-        </w:rPr>
-        <w:t xml:space="preserve"> sempre la macchinina</w:t>
-      </w:r>
-      <w:r>
-        <w:rPr>
-          <w:rFonts w:ascii="Helvetica" w:hAnsi="Helvetica" w:cs="Helvetica"/>
-          <w:color w:val="373737"/>
-          <w:sz w:val="23"/>
-          <w:szCs w:val="23"/>
-          <w:shd w:val="clear" w:color="auto" w:fill="FFFFFF"/>
-        </w:rPr>
-        <w:t xml:space="preserve"> </w:t>
-      </w:r>
-      <w:r>
-        <w:rPr>
-          <w:rFonts w:ascii="Helvetica" w:hAnsi="Helvetica" w:cs="Helvetica"/>
-          <w:color w:val="373737"/>
-          <w:sz w:val="23"/>
-          <w:szCs w:val="23"/>
-          <w:shd w:val="clear" w:color="auto" w:fill="FFFFFF"/>
-        </w:rPr>
-        <w:t>in tutti i</w:t>
-      </w:r>
-      <w:r>
-        <w:rPr>
-          <w:rFonts w:ascii="Helvetica" w:hAnsi="Helvetica" w:cs="Helvetica"/>
-          <w:color w:val="373737"/>
-          <w:sz w:val="23"/>
-          <w:szCs w:val="23"/>
-          <w:shd w:val="clear" w:color="auto" w:fill="FFFFFF"/>
-        </w:rPr>
-        <w:t xml:space="preserve"> suoi movimenti.</w:t>
-      </w:r>
-    </w:p>
-    <w:p>
-      <w:pPr>
-        <w:jc w:val="both"/>
-        <w:rPr>
-          <w:rFonts w:ascii="Times New Roman" w:eastAsia="Times New Roman" w:hAnsi="Times New Roman" w:cs="Times New Roman"/>
-          <w:color w:val="FF0000"/>
-          <w:sz w:val="28"/>
-          <w:szCs w:val="28"/>
-          <w:lang w:eastAsia="it-IT"/>
-        </w:rPr>
-      </w:pPr>
-      <w:r>
-        <w:rPr>
-          <w:rFonts w:ascii="Helvetica" w:hAnsi="Helvetica" w:cs="Helvetica"/>
-          <w:color w:val="373737"/>
-          <w:sz w:val="23"/>
-          <w:szCs w:val="23"/>
-          <w:shd w:val="clear" w:color="auto" w:fill="FFFFFF"/>
-        </w:rPr>
-        <w:t>La matrice lookAt</w:t>
-      </w:r>
-      <w:r>
-        <w:rPr>
-          <w:rFonts w:ascii="Helvetica" w:hAnsi="Helvetica" w:cs="Helvetica"/>
-          <w:color w:val="373737"/>
-          <w:sz w:val="23"/>
-          <w:szCs w:val="23"/>
-          <w:shd w:val="clear" w:color="auto" w:fill="FFFFFF"/>
-        </w:rPr>
-        <w:t xml:space="preserve"> viene calcolata sfruttando</w:t>
-      </w:r>
-      <w:r>
-        <w:rPr>
-          <w:rFonts w:ascii="Helvetica" w:hAnsi="Helvetica" w:cs="Helvetica"/>
-          <w:color w:val="373737"/>
-          <w:sz w:val="23"/>
-          <w:szCs w:val="23"/>
-          <w:shd w:val="clear" w:color="auto" w:fill="FFFFFF"/>
-        </w:rPr>
-        <w:t xml:space="preserve"> il metodo lookAt del</w:t>
-      </w:r>
-      <w:r>
-        <w:rPr>
-          <w:rFonts w:ascii="Helvetica" w:hAnsi="Helvetica" w:cs="Helvetica"/>
-          <w:color w:val="373737"/>
-          <w:sz w:val="23"/>
-          <w:szCs w:val="23"/>
-          <w:shd w:val="clear" w:color="auto" w:fill="FFFFFF"/>
-        </w:rPr>
-        <w:t>la libreria m4.js</w:t>
-      </w:r>
-      <w:r>
-        <w:rPr>
-          <w:rFonts w:ascii="Helvetica" w:hAnsi="Helvetica" w:cs="Helvetica"/>
-          <w:color w:val="373737"/>
-          <w:sz w:val="23"/>
-          <w:szCs w:val="23"/>
-          <w:shd w:val="clear" w:color="auto" w:fill="FFFFFF"/>
-        </w:rPr>
-        <w:t xml:space="preserve">, </w:t>
-      </w:r>
-      <w:r>
-        <w:rPr>
-          <w:rFonts w:ascii="Helvetica" w:hAnsi="Helvetica" w:cs="Helvetica"/>
-          <w:color w:val="373737"/>
-          <w:sz w:val="23"/>
-          <w:szCs w:val="23"/>
-          <w:shd w:val="clear" w:color="auto" w:fill="FFFFFF"/>
-        </w:rPr>
-        <w:t>passando come target il punto [</w:t>
-      </w:r>
-      <w:r>
-        <w:rPr>
-          <w:rFonts w:ascii="Helvetica" w:hAnsi="Helvetica" w:cs="Helvetica"/>
-          <w:color w:val="373737"/>
-          <w:sz w:val="23"/>
-          <w:szCs w:val="23"/>
-          <w:shd w:val="clear" w:color="auto" w:fill="FFFFFF"/>
-        </w:rPr>
-        <w:t>px,py,pz], ossia il centro della carrera</w:t>
-      </w:r>
-      <w:r>
-        <w:rPr>
-          <w:rFonts w:ascii="Helvetica" w:hAnsi="Helvetica" w:cs="Helvetica"/>
-          <w:color w:val="373737"/>
-          <w:sz w:val="23"/>
-          <w:szCs w:val="23"/>
-          <w:shd w:val="clear" w:color="auto" w:fill="FFFFFF"/>
-        </w:rPr>
-        <w:t xml:space="preserve">, </w:t>
-      </w:r>
-      <w:r>
-        <w:rPr>
-          <w:rFonts w:ascii="Helvetica" w:hAnsi="Helvetica" w:cs="Helvetica"/>
-          <w:color w:val="373737"/>
-          <w:sz w:val="23"/>
-          <w:szCs w:val="23"/>
-          <w:shd w:val="clear" w:color="auto" w:fill="FFFFFF"/>
-        </w:rPr>
-        <w:t xml:space="preserve">e come </w:t>
-      </w:r>
-      <w:r>
-        <w:rPr>
-          <w:rFonts w:ascii="Helvetica" w:hAnsi="Helvetica" w:cs="Helvetica"/>
-          <w:color w:val="373737"/>
-          <w:sz w:val="23"/>
-          <w:szCs w:val="23"/>
-          <w:shd w:val="clear" w:color="auto" w:fill="FFFFFF"/>
-        </w:rPr>
-        <w:t xml:space="preserve">pos </w:t>
-      </w:r>
-      <w:r>
-        <w:rPr>
-          <w:rFonts w:ascii="Helvetica" w:hAnsi="Helvetica" w:cs="Helvetica"/>
-          <w:color w:val="373737"/>
-          <w:sz w:val="23"/>
-          <w:szCs w:val="23"/>
-          <w:shd w:val="clear" w:color="auto" w:fill="FFFFFF"/>
-        </w:rPr>
-        <w:t xml:space="preserve">un punto </w:t>
-      </w:r>
-      <w:r>
-        <w:rPr>
-          <w:rFonts w:ascii="Helvetica" w:hAnsi="Helvetica" w:cs="Helvetica"/>
-          <w:color w:val="373737"/>
-          <w:sz w:val="23"/>
-          <w:szCs w:val="23"/>
-          <w:shd w:val="clear" w:color="auto" w:fill="FFFFFF"/>
-        </w:rPr>
-        <w:t>fiss</w:t>
-      </w:r>
-      <w:r>
-        <w:rPr>
-          <w:rFonts w:ascii="Helvetica" w:hAnsi="Helvetica" w:cs="Helvetica"/>
-          <w:color w:val="373737"/>
-          <w:sz w:val="23"/>
-          <w:szCs w:val="23"/>
-          <w:shd w:val="clear" w:color="auto" w:fill="FFFFFF"/>
-        </w:rPr>
-        <w:t>o nella scena</w:t>
-      </w:r>
-      <w:r>
-        <w:rPr>
-          <w:rFonts w:ascii="Helvetica" w:hAnsi="Helvetica" w:cs="Helvetica"/>
-          <w:color w:val="373737"/>
-          <w:sz w:val="23"/>
-          <w:szCs w:val="23"/>
-          <w:shd w:val="clear" w:color="auto" w:fill="FFFFFF"/>
-        </w:rPr>
-        <w:t xml:space="preserve"> in modo che la mesh cambi solo </w:t>
-      </w:r>
-      <w:r>
-        <w:rPr>
-          <w:rFonts w:ascii="Helvetica" w:hAnsi="Helvetica" w:cs="Helvetica"/>
-          <w:color w:val="373737"/>
-          <w:sz w:val="23"/>
-          <w:szCs w:val="23"/>
-          <w:shd w:val="clear" w:color="auto" w:fill="FFFFFF"/>
-        </w:rPr>
-        <w:t xml:space="preserve">il proprio </w:t>
-      </w:r>
-      <w:r>
-        <w:rPr>
-          <w:rFonts w:ascii="Helvetica" w:hAnsi="Helvetica" w:cs="Helvetica"/>
-          <w:color w:val="373737"/>
-          <w:sz w:val="23"/>
-          <w:szCs w:val="23"/>
-          <w:shd w:val="clear" w:color="auto" w:fill="FFFFFF"/>
-        </w:rPr>
-        <w:t xml:space="preserve">orientamento </w:t>
-      </w:r>
-      <w:r>
-        <w:rPr>
-          <w:rFonts w:ascii="Helvetica" w:hAnsi="Helvetica" w:cs="Helvetica"/>
-          <w:color w:val="373737"/>
-          <w:sz w:val="23"/>
-          <w:szCs w:val="23"/>
-          <w:shd w:val="clear" w:color="auto" w:fill="FFFFFF"/>
-        </w:rPr>
-        <w:t>ma non la</w:t>
-      </w:r>
-      <w:r>
-        <w:rPr>
-          <w:rFonts w:ascii="Helvetica" w:hAnsi="Helvetica" w:cs="Helvetica"/>
-          <w:color w:val="373737"/>
-          <w:sz w:val="23"/>
-          <w:szCs w:val="23"/>
-          <w:shd w:val="clear" w:color="auto" w:fill="FFFFFF"/>
-        </w:rPr>
-        <w:t xml:space="preserve"> posizione</w:t>
-      </w:r>
-      <w:r>
-        <w:rPr>
-          <w:rFonts w:ascii="Helvetica" w:hAnsi="Helvetica" w:cs="Helvetica"/>
-          <w:color w:val="373737"/>
-          <w:sz w:val="23"/>
-          <w:szCs w:val="23"/>
-          <w:shd w:val="clear" w:color="auto" w:fill="FFFFFF"/>
-        </w:rPr>
-        <w:t>.</w:t>
-      </w:r>
-    </w:p>
-    <w:p>
-      <w:pPr>
-        <w:jc w:val="both"/>
-        <w:rPr>
-          <w:rFonts w:ascii="Times New Roman" w:eastAsia="Times New Roman" w:hAnsi="Times New Roman" w:cs="Times New Roman"/>
-          <w:color w:val="008000"/>
-          <w:sz w:val="40"/>
-          <w:szCs w:val="40"/>
-          <w:lang w:eastAsia="it-IT"/>
-        </w:rPr>
-      </w:pPr>
-    </w:p>
-    <w:p>
-      <w:pPr>
+          <w:sz w:val="36"/>
+          <w:szCs w:val="36"/>
+          <w:lang w:eastAsia="it-IT"/>
+        </w:rPr>
+        <w:t>Particolarità</w:t>
+      </w:r>
+    </w:p>
+    <w:p>
+      <w:pPr>
+        <w:rPr>
+          <w:rFonts w:ascii="Times New Roman" w:eastAsia="Times New Roman" w:hAnsi="Times New Roman" w:cs="Times New Roman"/>
+          <w:b/>
+          <w:bCs/>
+          <w:sz w:val="36"/>
+          <w:szCs w:val="36"/>
+          <w:lang w:eastAsia="it-IT"/>
+        </w:rPr>
+      </w:pPr>
+      <w:r>
         <w:rPr>
           <w:rFonts w:ascii="Times New Roman" w:eastAsia="Times New Roman" w:hAnsi="Times New Roman" w:cs="Times New Roman"/>
           <w:b/>
@@ -5617,8 +4683,1010 @@
           <w:szCs w:val="28"/>
           <w:lang w:eastAsia="it-IT"/>
         </w:rPr>
-      </w:pPr>
-      <w:r>
+        <w:t>Fotocamera che segue la macchina</w:t>
+      </w:r>
+    </w:p>
+    <w:p>
+      <w:pPr>
+        <w:jc w:val="both"/>
+        <w:rPr>
+          <w:rFonts w:ascii="Helvetica" w:hAnsi="Helvetica" w:cs="Helvetica"/>
+          <w:color w:val="373737"/>
+          <w:sz w:val="23"/>
+          <w:szCs w:val="23"/>
+          <w:shd w:val="clear" w:color="auto" w:fill="FFFFFF"/>
+        </w:rPr>
+      </w:pPr>
+      <w:r>
+        <w:rPr>
+          <w:rFonts w:ascii="Helvetica" w:hAnsi="Helvetica" w:cs="Helvetica"/>
+          <w:color w:val="373737"/>
+          <w:sz w:val="23"/>
+          <w:szCs w:val="23"/>
+          <w:shd w:val="clear" w:color="auto" w:fill="FFFFFF"/>
+        </w:rPr>
+        <w:t xml:space="preserve">Se pensiamo alla camera </w:t>
+      </w:r>
+      <w:r>
+        <w:rPr>
+          <w:rFonts w:ascii="Helvetica" w:hAnsi="Helvetica" w:cs="Helvetica"/>
+          <w:color w:val="373737"/>
+          <w:sz w:val="23"/>
+          <w:szCs w:val="23"/>
+          <w:shd w:val="clear" w:color="auto" w:fill="FFFFFF"/>
+        </w:rPr>
+        <w:t xml:space="preserve">da cui guardiamo la scena </w:t>
+      </w:r>
+      <w:r>
+        <w:rPr>
+          <w:rFonts w:ascii="Helvetica" w:hAnsi="Helvetica" w:cs="Helvetica"/>
+          <w:color w:val="373737"/>
+          <w:sz w:val="23"/>
+          <w:szCs w:val="23"/>
+          <w:shd w:val="clear" w:color="auto" w:fill="FFFFFF"/>
+        </w:rPr>
+        <w:t>come se fosse un qualsiasi oggetto in scena</w:t>
+      </w:r>
+      <w:r>
+        <w:rPr>
+          <w:rFonts w:ascii="Helvetica" w:hAnsi="Helvetica" w:cs="Helvetica"/>
+          <w:color w:val="373737"/>
+          <w:sz w:val="23"/>
+          <w:szCs w:val="23"/>
+          <w:shd w:val="clear" w:color="auto" w:fill="FFFFFF"/>
+        </w:rPr>
+        <w:t>, anch’essa avrà una posizione</w:t>
+      </w:r>
+      <w:r>
+        <w:rPr>
+          <w:rFonts w:ascii="Helvetica" w:hAnsi="Helvetica" w:cs="Helvetica"/>
+          <w:color w:val="373737"/>
+          <w:sz w:val="23"/>
+          <w:szCs w:val="23"/>
+          <w:shd w:val="clear" w:color="auto" w:fill="FFFFFF"/>
+        </w:rPr>
+        <w:t xml:space="preserve"> </w:t>
+      </w:r>
+      <w:r>
+        <w:rPr>
+          <w:rFonts w:ascii="Helvetica" w:hAnsi="Helvetica" w:cs="Helvetica"/>
+          <w:color w:val="373737"/>
+          <w:sz w:val="23"/>
+          <w:szCs w:val="23"/>
+          <w:shd w:val="clear" w:color="auto" w:fill="FFFFFF"/>
+        </w:rPr>
+        <w:t xml:space="preserve">ben definita nella scena, </w:t>
+      </w:r>
+      <w:r>
+        <w:rPr>
+          <w:rFonts w:ascii="Helvetica" w:hAnsi="Helvetica" w:cs="Helvetica"/>
+          <w:color w:val="373737"/>
+          <w:sz w:val="23"/>
+          <w:szCs w:val="23"/>
+          <w:shd w:val="clear" w:color="auto" w:fill="FFFFFF"/>
+        </w:rPr>
+        <w:t>come tutti gli altri oggetti</w:t>
+      </w:r>
+      <w:r>
+        <w:rPr>
+          <w:rFonts w:ascii="Helvetica" w:hAnsi="Helvetica" w:cs="Helvetica"/>
+          <w:color w:val="373737"/>
+          <w:sz w:val="23"/>
+          <w:szCs w:val="23"/>
+          <w:shd w:val="clear" w:color="auto" w:fill="FFFFFF"/>
+        </w:rPr>
+        <w:t>. A</w:t>
+      </w:r>
+      <w:r>
+        <w:rPr>
+          <w:rFonts w:ascii="Helvetica" w:hAnsi="Helvetica" w:cs="Helvetica"/>
+          <w:color w:val="373737"/>
+          <w:sz w:val="23"/>
+          <w:szCs w:val="23"/>
+          <w:shd w:val="clear" w:color="auto" w:fill="FFFFFF"/>
+        </w:rPr>
+        <w:t>llora possiamo dire che anche la camera avrà una matrice di</w:t>
+      </w:r>
+      <w:r>
+        <w:rPr>
+          <w:rFonts w:ascii="Helvetica" w:hAnsi="Helvetica" w:cs="Helvetica"/>
+          <w:color w:val="373737"/>
+          <w:sz w:val="23"/>
+          <w:szCs w:val="23"/>
+          <w:shd w:val="clear" w:color="auto" w:fill="FFFFFF"/>
+        </w:rPr>
+        <w:t xml:space="preserve"> trasformazione che può essere usata per posizionarla e orientarla nello spazio mondo della scena.</w:t>
+      </w:r>
+    </w:p>
+    <w:p>
+      <w:pPr>
+        <w:jc w:val="both"/>
+        <w:rPr>
+          <w:rFonts w:ascii="Helvetica" w:hAnsi="Helvetica" w:cs="Helvetica"/>
+          <w:color w:val="373737"/>
+          <w:sz w:val="23"/>
+          <w:szCs w:val="23"/>
+          <w:shd w:val="clear" w:color="auto" w:fill="FFFFFF"/>
+        </w:rPr>
+      </w:pPr>
+      <w:r>
+        <w:rPr>
+          <w:rFonts w:ascii="Helvetica" w:hAnsi="Helvetica" w:cs="Helvetica"/>
+          <w:color w:val="373737"/>
+          <w:sz w:val="23"/>
+          <w:szCs w:val="23"/>
+          <w:shd w:val="clear" w:color="auto" w:fill="FFFFFF"/>
+        </w:rPr>
+        <w:t>La lookAt</w:t>
+      </w:r>
+      <w:r>
+        <w:rPr>
+          <w:rFonts w:ascii="Helvetica" w:hAnsi="Helvetica" w:cs="Helvetica"/>
+          <w:color w:val="373737"/>
+          <w:sz w:val="23"/>
+          <w:szCs w:val="23"/>
+          <w:shd w:val="clear" w:color="auto" w:fill="FFFFFF"/>
+        </w:rPr>
+        <w:t xml:space="preserve"> matrix</w:t>
+      </w:r>
+      <w:r>
+        <w:rPr>
+          <w:rFonts w:ascii="Helvetica" w:hAnsi="Helvetica" w:cs="Helvetica"/>
+          <w:color w:val="373737"/>
+          <w:sz w:val="23"/>
+          <w:szCs w:val="23"/>
+          <w:shd w:val="clear" w:color="auto" w:fill="FFFFFF"/>
+        </w:rPr>
+        <w:t xml:space="preserve"> è proprio questa matrice</w:t>
+      </w:r>
+      <w:r>
+        <w:rPr>
+          <w:rFonts w:ascii="Helvetica" w:hAnsi="Helvetica" w:cs="Helvetica"/>
+          <w:color w:val="373737"/>
+          <w:sz w:val="23"/>
+          <w:szCs w:val="23"/>
+          <w:shd w:val="clear" w:color="auto" w:fill="FFFFFF"/>
+        </w:rPr>
+        <w:t xml:space="preserve"> di trasformazione</w:t>
+      </w:r>
+      <w:r>
+        <w:rPr>
+          <w:rFonts w:ascii="Helvetica" w:hAnsi="Helvetica" w:cs="Helvetica"/>
+          <w:color w:val="373737"/>
+          <w:sz w:val="23"/>
+          <w:szCs w:val="23"/>
+          <w:shd w:val="clear" w:color="auto" w:fill="FFFFFF"/>
+        </w:rPr>
+        <w:t>.</w:t>
+      </w:r>
+    </w:p>
+    <w:p>
+      <w:pPr>
+        <w:jc w:val="both"/>
+        <w:rPr>
+          <w:rFonts w:ascii="Helvetica" w:hAnsi="Helvetica" w:cs="Helvetica"/>
+          <w:color w:val="373737"/>
+          <w:sz w:val="23"/>
+          <w:szCs w:val="23"/>
+          <w:shd w:val="clear" w:color="auto" w:fill="FFFFFF"/>
+        </w:rPr>
+      </w:pPr>
+      <w:r>
+        <w:rPr>
+          <w:rFonts w:ascii="Helvetica" w:hAnsi="Helvetica" w:cs="Helvetica"/>
+          <w:color w:val="373737"/>
+          <w:sz w:val="23"/>
+          <w:szCs w:val="23"/>
+          <w:shd w:val="clear" w:color="auto" w:fill="FFFFFF"/>
+        </w:rPr>
+        <w:t>Ed infatti</w:t>
+      </w:r>
+      <w:r>
+        <w:rPr>
+          <w:rFonts w:ascii="Helvetica" w:hAnsi="Helvetica" w:cs="Helvetica"/>
+          <w:color w:val="373737"/>
+          <w:sz w:val="23"/>
+          <w:szCs w:val="23"/>
+          <w:shd w:val="clear" w:color="auto" w:fill="FFFFFF"/>
+        </w:rPr>
+        <w:t xml:space="preserve"> è</w:t>
+      </w:r>
+      <w:r>
+        <w:rPr>
+          <w:rFonts w:ascii="Helvetica" w:hAnsi="Helvetica" w:cs="Helvetica"/>
+          <w:color w:val="373737"/>
+          <w:sz w:val="23"/>
+          <w:szCs w:val="23"/>
+          <w:shd w:val="clear" w:color="auto" w:fill="FFFFFF"/>
+        </w:rPr>
+        <w:t xml:space="preserve"> </w:t>
+      </w:r>
+      <w:r>
+        <w:rPr>
+          <w:rFonts w:ascii="Helvetica" w:hAnsi="Helvetica" w:cs="Helvetica"/>
+          <w:color w:val="373737"/>
+          <w:sz w:val="23"/>
+          <w:szCs w:val="23"/>
+          <w:shd w:val="clear" w:color="auto" w:fill="FFFFFF"/>
+        </w:rPr>
+        <w:t xml:space="preserve">la matrice </w:t>
+      </w:r>
+      <w:r>
+        <w:rPr>
+          <w:rFonts w:ascii="Helvetica" w:hAnsi="Helvetica" w:cs="Helvetica"/>
+          <w:color w:val="373737"/>
+          <w:sz w:val="23"/>
+          <w:szCs w:val="23"/>
+          <w:shd w:val="clear" w:color="auto" w:fill="FFFFFF"/>
+        </w:rPr>
+        <w:t>usata per</w:t>
+      </w:r>
+      <w:r>
+        <w:rPr>
+          <w:rFonts w:ascii="Helvetica" w:hAnsi="Helvetica" w:cs="Helvetica"/>
+          <w:color w:val="373737"/>
+          <w:sz w:val="23"/>
+          <w:szCs w:val="23"/>
+          <w:shd w:val="clear" w:color="auto" w:fill="FFFFFF"/>
+        </w:rPr>
+        <w:t xml:space="preserve"> porta</w:t>
+      </w:r>
+      <w:r>
+        <w:rPr>
+          <w:rFonts w:ascii="Helvetica" w:hAnsi="Helvetica" w:cs="Helvetica"/>
+          <w:color w:val="373737"/>
+          <w:sz w:val="23"/>
+          <w:szCs w:val="23"/>
+          <w:shd w:val="clear" w:color="auto" w:fill="FFFFFF"/>
+        </w:rPr>
+        <w:t>re</w:t>
+      </w:r>
+      <w:r>
+        <w:rPr>
+          <w:rFonts w:ascii="Helvetica" w:hAnsi="Helvetica" w:cs="Helvetica"/>
+          <w:color w:val="373737"/>
+          <w:sz w:val="23"/>
+          <w:szCs w:val="23"/>
+          <w:shd w:val="clear" w:color="auto" w:fill="FFFFFF"/>
+        </w:rPr>
+        <w:t xml:space="preserve"> </w:t>
+      </w:r>
+      <w:r>
+        <w:rPr>
+          <w:rFonts w:ascii="Helvetica" w:hAnsi="Helvetica" w:cs="Helvetica"/>
+          <w:color w:val="373737"/>
+          <w:sz w:val="23"/>
+          <w:szCs w:val="23"/>
+          <w:shd w:val="clear" w:color="auto" w:fill="FFFFFF"/>
+        </w:rPr>
+        <w:t>il SdR mondo</w:t>
+      </w:r>
+      <w:r>
+        <w:rPr>
+          <w:rFonts w:ascii="Helvetica" w:hAnsi="Helvetica" w:cs="Helvetica"/>
+          <w:color w:val="373737"/>
+          <w:sz w:val="23"/>
+          <w:szCs w:val="23"/>
+          <w:shd w:val="clear" w:color="auto" w:fill="FFFFFF"/>
+        </w:rPr>
+        <w:t xml:space="preserve">, con </w:t>
+      </w:r>
+      <w:r>
+        <w:rPr>
+          <w:rFonts w:ascii="Helvetica" w:hAnsi="Helvetica" w:cs="Helvetica"/>
+          <w:color w:val="373737"/>
+          <w:sz w:val="23"/>
+          <w:szCs w:val="23"/>
+          <w:shd w:val="clear" w:color="auto" w:fill="FFFFFF"/>
+        </w:rPr>
+        <w:t>origine in un</w:t>
+      </w:r>
+      <w:r>
+        <w:rPr>
+          <w:rFonts w:ascii="Helvetica" w:hAnsi="Helvetica" w:cs="Helvetica"/>
+          <w:color w:val="373737"/>
+          <w:sz w:val="23"/>
+          <w:szCs w:val="23"/>
+          <w:shd w:val="clear" w:color="auto" w:fill="FFFFFF"/>
+        </w:rPr>
+        <w:t xml:space="preserve"> punto </w:t>
+      </w:r>
+      <w:r>
+        <w:rPr>
+          <w:rFonts w:ascii="Helvetica" w:hAnsi="Helvetica" w:cs="Helvetica"/>
+          <w:color w:val="373737"/>
+          <w:sz w:val="23"/>
+          <w:szCs w:val="23"/>
+          <w:shd w:val="clear" w:color="auto" w:fill="FFFFFF"/>
+        </w:rPr>
+        <w:t xml:space="preserve">detto </w:t>
+      </w:r>
+      <w:r>
+        <w:rPr>
+          <w:rFonts w:ascii="Helvetica" w:hAnsi="Helvetica" w:cs="Helvetica"/>
+          <w:i/>
+          <w:iCs/>
+          <w:color w:val="373737"/>
+          <w:sz w:val="23"/>
+          <w:szCs w:val="23"/>
+          <w:shd w:val="clear" w:color="auto" w:fill="FFFFFF"/>
+        </w:rPr>
+        <w:t>target</w:t>
+      </w:r>
+      <w:r>
+        <w:rPr>
+          <w:rFonts w:ascii="Helvetica" w:hAnsi="Helvetica" w:cs="Helvetica"/>
+          <w:color w:val="373737"/>
+          <w:sz w:val="23"/>
+          <w:szCs w:val="23"/>
+          <w:shd w:val="clear" w:color="auto" w:fill="FFFFFF"/>
+        </w:rPr>
+        <w:t xml:space="preserve">, a coincidere </w:t>
+      </w:r>
+      <w:r>
+        <w:rPr>
+          <w:rFonts w:ascii="Helvetica" w:hAnsi="Helvetica" w:cs="Helvetica"/>
+          <w:color w:val="373737"/>
+          <w:sz w:val="23"/>
+          <w:szCs w:val="23"/>
+          <w:shd w:val="clear" w:color="auto" w:fill="FFFFFF"/>
+        </w:rPr>
+        <w:t>(sia come posizione che come orientamento) con il</w:t>
+      </w:r>
+      <w:r>
+        <w:rPr>
+          <w:rFonts w:ascii="Helvetica" w:hAnsi="Helvetica" w:cs="Helvetica"/>
+          <w:color w:val="373737"/>
+          <w:sz w:val="23"/>
+          <w:szCs w:val="23"/>
+          <w:shd w:val="clear" w:color="auto" w:fill="FFFFFF"/>
+        </w:rPr>
+        <w:t xml:space="preserve"> </w:t>
+      </w:r>
+      <w:r>
+        <w:rPr>
+          <w:rFonts w:ascii="Helvetica" w:hAnsi="Helvetica" w:cs="Helvetica"/>
+          <w:color w:val="373737"/>
+          <w:sz w:val="23"/>
+          <w:szCs w:val="23"/>
+          <w:shd w:val="clear" w:color="auto" w:fill="FFFFFF"/>
+        </w:rPr>
+        <w:t>SdR</w:t>
+      </w:r>
+      <w:r>
+        <w:rPr>
+          <w:rFonts w:ascii="Helvetica" w:hAnsi="Helvetica" w:cs="Helvetica"/>
+          <w:color w:val="373737"/>
+          <w:sz w:val="23"/>
+          <w:szCs w:val="23"/>
+          <w:shd w:val="clear" w:color="auto" w:fill="FFFFFF"/>
+        </w:rPr>
+        <w:t xml:space="preserve"> osservatore, </w:t>
+      </w:r>
+      <w:r>
+        <w:rPr>
+          <w:rFonts w:ascii="Helvetica" w:hAnsi="Helvetica" w:cs="Helvetica"/>
+          <w:color w:val="373737"/>
+          <w:sz w:val="23"/>
+          <w:szCs w:val="23"/>
+          <w:shd w:val="clear" w:color="auto" w:fill="FFFFFF"/>
+        </w:rPr>
+        <w:t>avente</w:t>
+      </w:r>
+      <w:r>
+        <w:rPr>
+          <w:rFonts w:ascii="Helvetica" w:hAnsi="Helvetica" w:cs="Helvetica"/>
+          <w:color w:val="373737"/>
+          <w:sz w:val="23"/>
+          <w:szCs w:val="23"/>
+          <w:shd w:val="clear" w:color="auto" w:fill="FFFFFF"/>
+        </w:rPr>
+        <w:t xml:space="preserve"> origine in </w:t>
+      </w:r>
+      <w:r>
+        <w:rPr>
+          <w:rFonts w:ascii="Helvetica" w:hAnsi="Helvetica" w:cs="Helvetica"/>
+          <w:color w:val="373737"/>
+          <w:sz w:val="23"/>
+          <w:szCs w:val="23"/>
+          <w:shd w:val="clear" w:color="auto" w:fill="FFFFFF"/>
+        </w:rPr>
+        <w:t xml:space="preserve">un punto </w:t>
+      </w:r>
+      <w:r>
+        <w:rPr>
+          <w:rFonts w:ascii="Helvetica" w:hAnsi="Helvetica" w:cs="Helvetica"/>
+          <w:i/>
+          <w:iCs/>
+          <w:color w:val="373737"/>
+          <w:sz w:val="23"/>
+          <w:szCs w:val="23"/>
+          <w:shd w:val="clear" w:color="auto" w:fill="FFFFFF"/>
+        </w:rPr>
+        <w:t>camera_pos</w:t>
+      </w:r>
+      <w:r>
+        <w:rPr>
+          <w:rFonts w:ascii="Helvetica" w:hAnsi="Helvetica" w:cs="Helvetica"/>
+          <w:color w:val="373737"/>
+          <w:sz w:val="23"/>
+          <w:szCs w:val="23"/>
+          <w:shd w:val="clear" w:color="auto" w:fill="FFFFFF"/>
+        </w:rPr>
+        <w:t xml:space="preserve"> e asse Ze che punta verso </w:t>
+      </w:r>
+      <w:r>
+        <w:rPr>
+          <w:rFonts w:ascii="Helvetica" w:hAnsi="Helvetica" w:cs="Helvetica"/>
+          <w:i/>
+          <w:iCs/>
+          <w:color w:val="373737"/>
+          <w:sz w:val="23"/>
+          <w:szCs w:val="23"/>
+          <w:shd w:val="clear" w:color="auto" w:fill="FFFFFF"/>
+        </w:rPr>
+        <w:t>target</w:t>
+      </w:r>
+      <w:r>
+        <w:rPr>
+          <w:rFonts w:ascii="Helvetica" w:hAnsi="Helvetica" w:cs="Helvetica"/>
+          <w:color w:val="373737"/>
+          <w:sz w:val="23"/>
+          <w:szCs w:val="23"/>
+          <w:shd w:val="clear" w:color="auto" w:fill="FFFFFF"/>
+        </w:rPr>
+        <w:t>.</w:t>
+      </w:r>
+    </w:p>
+    <w:p>
+      <w:pPr>
+        <w:jc w:val="both"/>
+        <w:rPr>
+          <w:rFonts w:ascii="Helvetica" w:hAnsi="Helvetica" w:cs="Helvetica"/>
+          <w:color w:val="373737"/>
+          <w:sz w:val="23"/>
+          <w:szCs w:val="23"/>
+          <w:shd w:val="clear" w:color="auto" w:fill="FFFFFF"/>
+        </w:rPr>
+      </w:pPr>
+      <w:r>
+        <w:rPr>
+          <w:rFonts w:ascii="Helvetica" w:hAnsi="Helvetica" w:cs="Helvetica"/>
+          <w:color w:val="373737"/>
+          <w:sz w:val="23"/>
+          <w:szCs w:val="23"/>
+          <w:shd w:val="clear" w:color="auto" w:fill="FFFFFF"/>
+        </w:rPr>
+        <w:t xml:space="preserve">Cosa succede quindi se sfruttiamo </w:t>
+      </w:r>
+      <w:r>
+        <w:rPr>
+          <w:rFonts w:ascii="Helvetica" w:hAnsi="Helvetica" w:cs="Helvetica"/>
+          <w:color w:val="373737"/>
+          <w:sz w:val="23"/>
+          <w:szCs w:val="23"/>
+          <w:shd w:val="clear" w:color="auto" w:fill="FFFFFF"/>
+        </w:rPr>
+        <w:t>la matrice lookAt come matrice di movimento di una mesh</w:t>
+      </w:r>
+      <w:r>
+        <w:rPr>
+          <w:rFonts w:ascii="Helvetica" w:hAnsi="Helvetica" w:cs="Helvetica"/>
+          <w:color w:val="373737"/>
+          <w:sz w:val="23"/>
+          <w:szCs w:val="23"/>
+          <w:shd w:val="clear" w:color="auto" w:fill="FFFFFF"/>
+        </w:rPr>
+        <w:t>? E</w:t>
+      </w:r>
+      <w:r>
+        <w:rPr>
+          <w:rFonts w:ascii="Helvetica" w:hAnsi="Helvetica" w:cs="Helvetica"/>
+          <w:color w:val="373737"/>
+          <w:sz w:val="23"/>
+          <w:szCs w:val="23"/>
+          <w:shd w:val="clear" w:color="auto" w:fill="FFFFFF"/>
+        </w:rPr>
+        <w:t xml:space="preserve">ssa ne definirà la posizione e l’orientamento a seconda dei parametri </w:t>
+      </w:r>
+      <w:r>
+        <w:rPr>
+          <w:rFonts w:ascii="Helvetica" w:hAnsi="Helvetica" w:cs="Helvetica"/>
+          <w:i/>
+          <w:iCs/>
+          <w:color w:val="373737"/>
+          <w:sz w:val="23"/>
+          <w:szCs w:val="23"/>
+          <w:shd w:val="clear" w:color="auto" w:fill="FFFFFF"/>
+        </w:rPr>
+        <w:t>camera_pos</w:t>
+      </w:r>
+      <w:r>
+        <w:rPr>
+          <w:rFonts w:ascii="Helvetica" w:hAnsi="Helvetica" w:cs="Helvetica"/>
+          <w:color w:val="373737"/>
+          <w:sz w:val="23"/>
+          <w:szCs w:val="23"/>
+          <w:shd w:val="clear" w:color="auto" w:fill="FFFFFF"/>
+        </w:rPr>
+        <w:t xml:space="preserve">, </w:t>
+      </w:r>
+      <w:r>
+        <w:rPr>
+          <w:rFonts w:ascii="Helvetica" w:hAnsi="Helvetica" w:cs="Helvetica"/>
+          <w:i/>
+          <w:iCs/>
+          <w:color w:val="373737"/>
+          <w:sz w:val="23"/>
+          <w:szCs w:val="23"/>
+          <w:shd w:val="clear" w:color="auto" w:fill="FFFFFF"/>
+        </w:rPr>
+        <w:t>target</w:t>
+      </w:r>
+      <w:r>
+        <w:rPr>
+          <w:rFonts w:ascii="Helvetica" w:hAnsi="Helvetica" w:cs="Helvetica"/>
+          <w:color w:val="373737"/>
+          <w:sz w:val="23"/>
+          <w:szCs w:val="23"/>
+          <w:shd w:val="clear" w:color="auto" w:fill="FFFFFF"/>
+        </w:rPr>
+        <w:t xml:space="preserve"> </w:t>
+      </w:r>
+      <w:r>
+        <w:rPr>
+          <w:rFonts w:ascii="Helvetica" w:hAnsi="Helvetica" w:cs="Helvetica"/>
+          <w:color w:val="373737"/>
+          <w:sz w:val="23"/>
+          <w:szCs w:val="23"/>
+          <w:shd w:val="clear" w:color="auto" w:fill="FFFFFF"/>
+        </w:rPr>
+        <w:t xml:space="preserve">(e </w:t>
+      </w:r>
+      <w:r>
+        <w:rPr>
+          <w:rFonts w:ascii="Helvetica" w:hAnsi="Helvetica" w:cs="Helvetica"/>
+          <w:i/>
+          <w:iCs/>
+          <w:color w:val="373737"/>
+          <w:sz w:val="23"/>
+          <w:szCs w:val="23"/>
+          <w:shd w:val="clear" w:color="auto" w:fill="FFFFFF"/>
+        </w:rPr>
+        <w:t>up</w:t>
+      </w:r>
+      <w:r>
+        <w:rPr>
+          <w:rFonts w:ascii="Helvetica" w:hAnsi="Helvetica" w:cs="Helvetica"/>
+          <w:color w:val="373737"/>
+          <w:sz w:val="23"/>
+          <w:szCs w:val="23"/>
+          <w:shd w:val="clear" w:color="auto" w:fill="FFFFFF"/>
+        </w:rPr>
+        <w:t xml:space="preserve">) </w:t>
+      </w:r>
+      <w:r>
+        <w:rPr>
+          <w:rFonts w:ascii="Helvetica" w:hAnsi="Helvetica" w:cs="Helvetica"/>
+          <w:color w:val="373737"/>
+          <w:sz w:val="23"/>
+          <w:szCs w:val="23"/>
+          <w:shd w:val="clear" w:color="auto" w:fill="FFFFFF"/>
+        </w:rPr>
+        <w:t>specificati</w:t>
+      </w:r>
+      <w:r>
+        <w:rPr>
+          <w:rFonts w:ascii="Helvetica" w:hAnsi="Helvetica" w:cs="Helvetica"/>
+          <w:color w:val="373737"/>
+          <w:sz w:val="23"/>
+          <w:szCs w:val="23"/>
+          <w:shd w:val="clear" w:color="auto" w:fill="FFFFFF"/>
+        </w:rPr>
+        <w:t xml:space="preserve">. </w:t>
+      </w:r>
+    </w:p>
+    <w:p>
+      <w:pPr>
+        <w:jc w:val="both"/>
+        <w:rPr>
+          <w:rFonts w:ascii="Helvetica" w:hAnsi="Helvetica" w:cs="Helvetica"/>
+          <w:color w:val="373737"/>
+          <w:sz w:val="23"/>
+          <w:szCs w:val="23"/>
+          <w:shd w:val="clear" w:color="auto" w:fill="FFFFFF"/>
+        </w:rPr>
+      </w:pPr>
+      <w:r>
+        <w:rPr>
+          <w:rFonts w:ascii="Helvetica" w:hAnsi="Helvetica" w:cs="Helvetica"/>
+          <w:color w:val="373737"/>
+          <w:sz w:val="23"/>
+          <w:szCs w:val="23"/>
+          <w:shd w:val="clear" w:color="auto" w:fill="FFFFFF"/>
+        </w:rPr>
+        <w:t xml:space="preserve">E </w:t>
+      </w:r>
+      <w:r>
+        <w:rPr>
+          <w:rFonts w:ascii="Helvetica" w:hAnsi="Helvetica" w:cs="Helvetica"/>
+          <w:color w:val="373737"/>
+          <w:sz w:val="23"/>
+          <w:szCs w:val="23"/>
+          <w:shd w:val="clear" w:color="auto" w:fill="FFFFFF"/>
+        </w:rPr>
+        <w:t>se definiamo</w:t>
+      </w:r>
+      <w:r>
+        <w:rPr>
+          <w:rFonts w:ascii="Helvetica" w:hAnsi="Helvetica" w:cs="Helvetica"/>
+          <w:color w:val="373737"/>
+          <w:sz w:val="23"/>
+          <w:szCs w:val="23"/>
+          <w:shd w:val="clear" w:color="auto" w:fill="FFFFFF"/>
+        </w:rPr>
+        <w:t xml:space="preserve"> come target un punto in movimento</w:t>
+      </w:r>
+      <w:r>
+        <w:rPr>
+          <w:rFonts w:ascii="Helvetica" w:hAnsi="Helvetica" w:cs="Helvetica"/>
+          <w:color w:val="373737"/>
+          <w:sz w:val="23"/>
+          <w:szCs w:val="23"/>
+          <w:shd w:val="clear" w:color="auto" w:fill="FFFFFF"/>
+        </w:rPr>
+        <w:t>? A</w:t>
+      </w:r>
+      <w:r>
+        <w:rPr>
+          <w:rFonts w:ascii="Helvetica" w:hAnsi="Helvetica" w:cs="Helvetica"/>
+          <w:color w:val="373737"/>
+          <w:sz w:val="23"/>
+          <w:szCs w:val="23"/>
+          <w:shd w:val="clear" w:color="auto" w:fill="FFFFFF"/>
+        </w:rPr>
+        <w:t xml:space="preserve">l muoversi del </w:t>
+      </w:r>
+      <w:r>
+        <w:rPr>
+          <w:rFonts w:ascii="Helvetica" w:hAnsi="Helvetica" w:cs="Helvetica"/>
+          <w:i/>
+          <w:iCs/>
+          <w:color w:val="373737"/>
+          <w:sz w:val="23"/>
+          <w:szCs w:val="23"/>
+          <w:shd w:val="clear" w:color="auto" w:fill="FFFFFF"/>
+        </w:rPr>
+        <w:t>target</w:t>
+      </w:r>
+      <w:r>
+        <w:rPr>
+          <w:rFonts w:ascii="Helvetica" w:hAnsi="Helvetica" w:cs="Helvetica"/>
+          <w:color w:val="373737"/>
+          <w:sz w:val="23"/>
+          <w:szCs w:val="23"/>
+          <w:shd w:val="clear" w:color="auto" w:fill="FFFFFF"/>
+        </w:rPr>
+        <w:t xml:space="preserve"> la</w:t>
+      </w:r>
+      <w:r>
+        <w:rPr>
+          <w:rFonts w:ascii="Helvetica" w:hAnsi="Helvetica" w:cs="Helvetica"/>
+          <w:color w:val="373737"/>
+          <w:sz w:val="23"/>
+          <w:szCs w:val="23"/>
+          <w:shd w:val="clear" w:color="auto" w:fill="FFFFFF"/>
+        </w:rPr>
+        <w:t xml:space="preserve"> matrice</w:t>
+      </w:r>
+      <w:r>
+        <w:rPr>
+          <w:rFonts w:ascii="Helvetica" w:hAnsi="Helvetica" w:cs="Helvetica"/>
+          <w:color w:val="373737"/>
+          <w:sz w:val="23"/>
+          <w:szCs w:val="23"/>
+          <w:shd w:val="clear" w:color="auto" w:fill="FFFFFF"/>
+        </w:rPr>
+        <w:t xml:space="preserve"> lookAt ricalcolerà l’orientamento della mesh in modo che l’asse Ze (forward versor della mesh) punti sempre verso l’oggetto.</w:t>
+      </w:r>
+    </w:p>
+    <w:p>
+      <w:pPr>
+        <w:jc w:val="both"/>
+        <w:rPr>
+          <w:rFonts w:ascii="Helvetica" w:hAnsi="Helvetica" w:cs="Helvetica"/>
+          <w:color w:val="373737"/>
+          <w:sz w:val="23"/>
+          <w:szCs w:val="23"/>
+          <w:shd w:val="clear" w:color="auto" w:fill="FFFFFF"/>
+        </w:rPr>
+      </w:pPr>
+      <w:r>
+        <w:rPr>
+          <w:rFonts w:ascii="Helvetica" w:hAnsi="Helvetica" w:cs="Helvetica"/>
+          <w:color w:val="373737"/>
+          <w:sz w:val="23"/>
+          <w:szCs w:val="23"/>
+          <w:shd w:val="clear" w:color="auto" w:fill="FFFFFF"/>
+        </w:rPr>
+        <w:t>Ho applicato questa tecnica per animare la mesh “</w:t>
+      </w:r>
+      <w:r>
+        <w:rPr>
+          <w:rFonts w:ascii="Helvetica" w:hAnsi="Helvetica" w:cs="Helvetica"/>
+          <w:color w:val="373737"/>
+          <w:sz w:val="23"/>
+          <w:szCs w:val="23"/>
+          <w:shd w:val="clear" w:color="auto" w:fill="FFFFFF"/>
+        </w:rPr>
+        <w:t>f</w:t>
+      </w:r>
+      <w:r>
+        <w:rPr>
+          <w:rFonts w:ascii="Helvetica" w:hAnsi="Helvetica" w:cs="Helvetica"/>
+          <w:color w:val="373737"/>
+          <w:sz w:val="23"/>
+          <w:szCs w:val="23"/>
+          <w:shd w:val="clear" w:color="auto" w:fill="FFFFFF"/>
+        </w:rPr>
+        <w:t>otocameraMesh” in modo da simulare un fotografo che segu</w:t>
+      </w:r>
+      <w:r>
+        <w:rPr>
+          <w:rFonts w:ascii="Helvetica" w:hAnsi="Helvetica" w:cs="Helvetica"/>
+          <w:color w:val="373737"/>
+          <w:sz w:val="23"/>
+          <w:szCs w:val="23"/>
+          <w:shd w:val="clear" w:color="auto" w:fill="FFFFFF"/>
+        </w:rPr>
+        <w:t>e</w:t>
+      </w:r>
+      <w:r>
+        <w:rPr>
+          <w:rFonts w:ascii="Helvetica" w:hAnsi="Helvetica" w:cs="Helvetica"/>
+          <w:color w:val="373737"/>
+          <w:sz w:val="23"/>
+          <w:szCs w:val="23"/>
+          <w:shd w:val="clear" w:color="auto" w:fill="FFFFFF"/>
+        </w:rPr>
+        <w:t xml:space="preserve"> sempre la macchinina</w:t>
+      </w:r>
+      <w:r>
+        <w:rPr>
+          <w:rFonts w:ascii="Helvetica" w:hAnsi="Helvetica" w:cs="Helvetica"/>
+          <w:color w:val="373737"/>
+          <w:sz w:val="23"/>
+          <w:szCs w:val="23"/>
+          <w:shd w:val="clear" w:color="auto" w:fill="FFFFFF"/>
+        </w:rPr>
+        <w:t xml:space="preserve"> </w:t>
+      </w:r>
+      <w:r>
+        <w:rPr>
+          <w:rFonts w:ascii="Helvetica" w:hAnsi="Helvetica" w:cs="Helvetica"/>
+          <w:color w:val="373737"/>
+          <w:sz w:val="23"/>
+          <w:szCs w:val="23"/>
+          <w:shd w:val="clear" w:color="auto" w:fill="FFFFFF"/>
+        </w:rPr>
+        <w:t>in tutti i</w:t>
+      </w:r>
+      <w:r>
+        <w:rPr>
+          <w:rFonts w:ascii="Helvetica" w:hAnsi="Helvetica" w:cs="Helvetica"/>
+          <w:color w:val="373737"/>
+          <w:sz w:val="23"/>
+          <w:szCs w:val="23"/>
+          <w:shd w:val="clear" w:color="auto" w:fill="FFFFFF"/>
+        </w:rPr>
+        <w:t xml:space="preserve"> suoi movimenti.</w:t>
+      </w:r>
+    </w:p>
+    <w:p>
+      <w:pPr>
+        <w:jc w:val="both"/>
+        <w:rPr>
+          <w:rFonts w:ascii="Times New Roman" w:eastAsia="Times New Roman" w:hAnsi="Times New Roman" w:cs="Times New Roman"/>
+          <w:color w:val="FF0000"/>
+          <w:sz w:val="28"/>
+          <w:szCs w:val="28"/>
+          <w:lang w:eastAsia="it-IT"/>
+        </w:rPr>
+      </w:pPr>
+      <w:r>
+        <w:rPr>
+          <w:rFonts w:ascii="Helvetica" w:hAnsi="Helvetica" w:cs="Helvetica"/>
+          <w:color w:val="373737"/>
+          <w:sz w:val="23"/>
+          <w:szCs w:val="23"/>
+          <w:shd w:val="clear" w:color="auto" w:fill="FFFFFF"/>
+        </w:rPr>
+        <w:t>La matrice lookAt</w:t>
+      </w:r>
+      <w:r>
+        <w:rPr>
+          <w:rFonts w:ascii="Helvetica" w:hAnsi="Helvetica" w:cs="Helvetica"/>
+          <w:color w:val="373737"/>
+          <w:sz w:val="23"/>
+          <w:szCs w:val="23"/>
+          <w:shd w:val="clear" w:color="auto" w:fill="FFFFFF"/>
+        </w:rPr>
+        <w:t xml:space="preserve"> viene calcolata sfruttando</w:t>
+      </w:r>
+      <w:r>
+        <w:rPr>
+          <w:rFonts w:ascii="Helvetica" w:hAnsi="Helvetica" w:cs="Helvetica"/>
+          <w:color w:val="373737"/>
+          <w:sz w:val="23"/>
+          <w:szCs w:val="23"/>
+          <w:shd w:val="clear" w:color="auto" w:fill="FFFFFF"/>
+        </w:rPr>
+        <w:t xml:space="preserve"> il metodo lookAt del</w:t>
+      </w:r>
+      <w:r>
+        <w:rPr>
+          <w:rFonts w:ascii="Helvetica" w:hAnsi="Helvetica" w:cs="Helvetica"/>
+          <w:color w:val="373737"/>
+          <w:sz w:val="23"/>
+          <w:szCs w:val="23"/>
+          <w:shd w:val="clear" w:color="auto" w:fill="FFFFFF"/>
+        </w:rPr>
+        <w:t>la libreria m4.js</w:t>
+      </w:r>
+      <w:r>
+        <w:rPr>
+          <w:rFonts w:ascii="Helvetica" w:hAnsi="Helvetica" w:cs="Helvetica"/>
+          <w:color w:val="373737"/>
+          <w:sz w:val="23"/>
+          <w:szCs w:val="23"/>
+          <w:shd w:val="clear" w:color="auto" w:fill="FFFFFF"/>
+        </w:rPr>
+        <w:t xml:space="preserve">, </w:t>
+      </w:r>
+      <w:r>
+        <w:rPr>
+          <w:rFonts w:ascii="Helvetica" w:hAnsi="Helvetica" w:cs="Helvetica"/>
+          <w:color w:val="373737"/>
+          <w:sz w:val="23"/>
+          <w:szCs w:val="23"/>
+          <w:shd w:val="clear" w:color="auto" w:fill="FFFFFF"/>
+        </w:rPr>
+        <w:t>passando come target il punto [</w:t>
+      </w:r>
+      <w:r>
+        <w:rPr>
+          <w:rFonts w:ascii="Helvetica" w:hAnsi="Helvetica" w:cs="Helvetica"/>
+          <w:color w:val="373737"/>
+          <w:sz w:val="23"/>
+          <w:szCs w:val="23"/>
+          <w:shd w:val="clear" w:color="auto" w:fill="FFFFFF"/>
+        </w:rPr>
+        <w:t>px,py,pz], ossia il centro della carrera</w:t>
+      </w:r>
+      <w:r>
+        <w:rPr>
+          <w:rFonts w:ascii="Helvetica" w:hAnsi="Helvetica" w:cs="Helvetica"/>
+          <w:color w:val="373737"/>
+          <w:sz w:val="23"/>
+          <w:szCs w:val="23"/>
+          <w:shd w:val="clear" w:color="auto" w:fill="FFFFFF"/>
+        </w:rPr>
+        <w:t xml:space="preserve">, </w:t>
+      </w:r>
+      <w:r>
+        <w:rPr>
+          <w:rFonts w:ascii="Helvetica" w:hAnsi="Helvetica" w:cs="Helvetica"/>
+          <w:color w:val="373737"/>
+          <w:sz w:val="23"/>
+          <w:szCs w:val="23"/>
+          <w:shd w:val="clear" w:color="auto" w:fill="FFFFFF"/>
+        </w:rPr>
+        <w:t xml:space="preserve">e come </w:t>
+      </w:r>
+      <w:r>
+        <w:rPr>
+          <w:rFonts w:ascii="Helvetica" w:hAnsi="Helvetica" w:cs="Helvetica"/>
+          <w:color w:val="373737"/>
+          <w:sz w:val="23"/>
+          <w:szCs w:val="23"/>
+          <w:shd w:val="clear" w:color="auto" w:fill="FFFFFF"/>
+        </w:rPr>
+        <w:t xml:space="preserve">pos </w:t>
+      </w:r>
+      <w:r>
+        <w:rPr>
+          <w:rFonts w:ascii="Helvetica" w:hAnsi="Helvetica" w:cs="Helvetica"/>
+          <w:color w:val="373737"/>
+          <w:sz w:val="23"/>
+          <w:szCs w:val="23"/>
+          <w:shd w:val="clear" w:color="auto" w:fill="FFFFFF"/>
+        </w:rPr>
+        <w:t xml:space="preserve">un punto </w:t>
+      </w:r>
+      <w:r>
+        <w:rPr>
+          <w:rFonts w:ascii="Helvetica" w:hAnsi="Helvetica" w:cs="Helvetica"/>
+          <w:color w:val="373737"/>
+          <w:sz w:val="23"/>
+          <w:szCs w:val="23"/>
+          <w:shd w:val="clear" w:color="auto" w:fill="FFFFFF"/>
+        </w:rPr>
+        <w:t>fiss</w:t>
+      </w:r>
+      <w:r>
+        <w:rPr>
+          <w:rFonts w:ascii="Helvetica" w:hAnsi="Helvetica" w:cs="Helvetica"/>
+          <w:color w:val="373737"/>
+          <w:sz w:val="23"/>
+          <w:szCs w:val="23"/>
+          <w:shd w:val="clear" w:color="auto" w:fill="FFFFFF"/>
+        </w:rPr>
+        <w:t>o nella scena</w:t>
+      </w:r>
+      <w:r>
+        <w:rPr>
+          <w:rFonts w:ascii="Helvetica" w:hAnsi="Helvetica" w:cs="Helvetica"/>
+          <w:color w:val="373737"/>
+          <w:sz w:val="23"/>
+          <w:szCs w:val="23"/>
+          <w:shd w:val="clear" w:color="auto" w:fill="FFFFFF"/>
+        </w:rPr>
+        <w:t xml:space="preserve"> in modo che la mesh cambi solo </w:t>
+      </w:r>
+      <w:r>
+        <w:rPr>
+          <w:rFonts w:ascii="Helvetica" w:hAnsi="Helvetica" w:cs="Helvetica"/>
+          <w:color w:val="373737"/>
+          <w:sz w:val="23"/>
+          <w:szCs w:val="23"/>
+          <w:shd w:val="clear" w:color="auto" w:fill="FFFFFF"/>
+        </w:rPr>
+        <w:t xml:space="preserve">il proprio </w:t>
+      </w:r>
+      <w:r>
+        <w:rPr>
+          <w:rFonts w:ascii="Helvetica" w:hAnsi="Helvetica" w:cs="Helvetica"/>
+          <w:color w:val="373737"/>
+          <w:sz w:val="23"/>
+          <w:szCs w:val="23"/>
+          <w:shd w:val="clear" w:color="auto" w:fill="FFFFFF"/>
+        </w:rPr>
+        <w:t xml:space="preserve">orientamento </w:t>
+      </w:r>
+      <w:r>
+        <w:rPr>
+          <w:rFonts w:ascii="Helvetica" w:hAnsi="Helvetica" w:cs="Helvetica"/>
+          <w:color w:val="373737"/>
+          <w:sz w:val="23"/>
+          <w:szCs w:val="23"/>
+          <w:shd w:val="clear" w:color="auto" w:fill="FFFFFF"/>
+        </w:rPr>
+        <w:t>ma non la</w:t>
+      </w:r>
+      <w:r>
+        <w:rPr>
+          <w:rFonts w:ascii="Helvetica" w:hAnsi="Helvetica" w:cs="Helvetica"/>
+          <w:color w:val="373737"/>
+          <w:sz w:val="23"/>
+          <w:szCs w:val="23"/>
+          <w:shd w:val="clear" w:color="auto" w:fill="FFFFFF"/>
+        </w:rPr>
+        <w:t xml:space="preserve"> posizione</w:t>
+      </w:r>
+      <w:r>
+        <w:rPr>
+          <w:rFonts w:ascii="Helvetica" w:hAnsi="Helvetica" w:cs="Helvetica"/>
+          <w:color w:val="373737"/>
+          <w:sz w:val="23"/>
+          <w:szCs w:val="23"/>
+          <w:shd w:val="clear" w:color="auto" w:fill="FFFFFF"/>
+        </w:rPr>
+        <w:t>.</w:t>
+      </w:r>
+    </w:p>
+    <w:p>
+      <w:pPr>
+        <w:jc w:val="both"/>
         <w:rPr>
           <w:rFonts w:ascii="Times New Roman" w:eastAsia="Times New Roman" w:hAnsi="Times New Roman" w:cs="Times New Roman"/>
           <w:b/>
@@ -5627,6 +5695,89 @@
           <w:szCs w:val="28"/>
           <w:lang w:eastAsia="it-IT"/>
         </w:rPr>
+      </w:pPr>
+    </w:p>
+    <w:p>
+      <w:pPr>
+        <w:jc w:val="both"/>
+        <w:rPr>
+          <w:rFonts w:ascii="Times New Roman" w:eastAsia="Times New Roman" w:hAnsi="Times New Roman" w:cs="Times New Roman"/>
+          <w:b/>
+          <w:bCs/>
+          <w:sz w:val="28"/>
+          <w:szCs w:val="28"/>
+          <w:lang w:eastAsia="it-IT"/>
+        </w:rPr>
+      </w:pPr>
+      <w:r>
+        <w:rPr>
+          <w:rFonts w:ascii="Times New Roman" w:eastAsia="Times New Roman" w:hAnsi="Times New Roman" w:cs="Times New Roman"/>
+          <w:b/>
+          <w:bCs/>
+          <w:sz w:val="28"/>
+          <w:szCs w:val="28"/>
+          <w:lang w:eastAsia="it-IT"/>
+        </w:rPr>
+        <w:lastRenderedPageBreak/>
+        <w:t>Resize della canvas</w:t>
+      </w:r>
+    </w:p>
+    <w:p>
+      <w:pPr>
+        <w:jc w:val="both"/>
+        <w:rPr>
+          <w:rFonts w:ascii="Times New Roman" w:eastAsia="Times New Roman" w:hAnsi="Times New Roman" w:cs="Times New Roman"/>
+          <w:b/>
+          <w:bCs/>
+          <w:sz w:val="28"/>
+          <w:szCs w:val="28"/>
+          <w:lang w:eastAsia="it-IT"/>
+        </w:rPr>
+      </w:pPr>
+    </w:p>
+    <w:p>
+      <w:pPr>
+        <w:jc w:val="both"/>
+        <w:rPr>
+          <w:rFonts w:ascii="Times New Roman" w:eastAsia="Times New Roman" w:hAnsi="Times New Roman" w:cs="Times New Roman"/>
+          <w:color w:val="008000"/>
+          <w:sz w:val="40"/>
+          <w:szCs w:val="40"/>
+          <w:lang w:eastAsia="it-IT"/>
+        </w:rPr>
+      </w:pPr>
+      <w:r>
+        <w:rPr>
+          <w:rFonts w:ascii="Times New Roman" w:eastAsia="Times New Roman" w:hAnsi="Times New Roman" w:cs="Times New Roman"/>
+          <w:b/>
+          <w:bCs/>
+          <w:sz w:val="28"/>
+          <w:szCs w:val="28"/>
+          <w:lang w:eastAsia="it-IT"/>
+        </w:rPr>
+        <w:t>Pop up di istruzioni all’avvio</w:t>
+      </w:r>
+    </w:p>
+    <w:p>
+      <w:pPr>
+        <w:rPr>
+          <w:rFonts w:ascii="Times New Roman" w:eastAsia="Times New Roman" w:hAnsi="Times New Roman" w:cs="Times New Roman"/>
+          <w:b/>
+          <w:bCs/>
+          <w:sz w:val="28"/>
+          <w:szCs w:val="28"/>
+          <w:lang w:eastAsia="it-IT"/>
+        </w:rPr>
+      </w:pPr>
+      <w:r>
+        <w:rPr>
+          <w:rFonts w:ascii="Times New Roman" w:eastAsia="Times New Roman" w:hAnsi="Times New Roman" w:cs="Times New Roman"/>
+          <w:b/>
+          <w:bCs/>
+          <w:sz w:val="28"/>
+          <w:szCs w:val="28"/>
+          <w:lang w:eastAsia="it-IT"/>
+        </w:rPr>
         <w:t>Render</w:t>
       </w:r>
     </w:p>
@@ -5647,6 +5798,1544 @@
           <w:lang w:eastAsia="it-IT"/>
         </w:rPr>
         <w:t>(Descrivere il ciclo di render…)</w:t>
+      </w:r>
+    </w:p>
+    <w:p>
+      <w:pPr>
+        <w:rPr>
+          <w:rFonts w:ascii="Times New Roman" w:eastAsia="Times New Roman" w:hAnsi="Times New Roman" w:cs="Times New Roman"/>
+          <w:sz w:val="24"/>
+          <w:szCs w:val="24"/>
+          <w:lang w:eastAsia="it-IT"/>
+        </w:rPr>
+      </w:pPr>
+    </w:p>
+    <w:p>
+      <w:pPr>
+        <w:rPr>
+          <w:rFonts w:ascii="Times New Roman" w:eastAsia="Times New Roman" w:hAnsi="Times New Roman" w:cs="Times New Roman"/>
+          <w:sz w:val="24"/>
+          <w:szCs w:val="24"/>
+          <w:lang w:eastAsia="it-IT"/>
+        </w:rPr>
+      </w:pPr>
+    </w:p>
+    <w:p>
+      <w:pPr>
+        <w:rPr>
+          <w:rFonts w:ascii="Times New Roman" w:eastAsia="Times New Roman" w:hAnsi="Times New Roman" w:cs="Times New Roman"/>
+          <w:sz w:val="24"/>
+          <w:szCs w:val="24"/>
+          <w:lang w:eastAsia="it-IT"/>
+        </w:rPr>
+      </w:pPr>
+      <w:r>
+        <w:rPr>
+          <w:rFonts w:ascii="Times New Roman" w:eastAsia="Times New Roman" w:hAnsi="Times New Roman" w:cs="Times New Roman"/>
+          <w:sz w:val="24"/>
+          <w:szCs w:val="24"/>
+          <w:lang w:eastAsia="it-IT"/>
+        </w:rPr>
+        <w:t>Clip space e resizing della c</w:t>
+      </w:r>
+      <w:r>
+        <w:rPr>
+          <w:rFonts w:ascii="Times New Roman" w:eastAsia="Times New Roman" w:hAnsi="Times New Roman" w:cs="Times New Roman"/>
+          <w:sz w:val="24"/>
+          <w:szCs w:val="24"/>
+          <w:lang w:eastAsia="it-IT"/>
+        </w:rPr>
+        <w:t>anvas</w:t>
+      </w:r>
+    </w:p>
+    <w:p>
+      <w:pPr>
+        <w:rPr>
+          <w:rFonts w:ascii="Times New Roman" w:eastAsia="Times New Roman" w:hAnsi="Times New Roman" w:cs="Times New Roman"/>
+          <w:sz w:val="24"/>
+          <w:szCs w:val="24"/>
+          <w:lang w:eastAsia="it-IT"/>
+        </w:rPr>
+      </w:pPr>
+    </w:p>
+    <w:p>
+      <w:pPr>
+        <w:rPr>
+          <w:rStyle w:val="pun"/>
+          <w:rFonts w:ascii="Lucida Console" w:hAnsi="Lucida Console"/>
+          <w:color w:val="7ECCE0"/>
+          <w:sz w:val="18"/>
+          <w:szCs w:val="18"/>
+          <w:shd w:val="clear" w:color="auto" w:fill="222222"/>
+          <w:lang w:val="en-GB"/>
+        </w:rPr>
+      </w:pPr>
+      <w:r>
+        <w:rPr>
+          <w:rStyle w:val="pln"/>
+          <w:rFonts w:ascii="Lucida Console" w:hAnsi="Lucida Console"/>
+          <w:color w:val="EAEAEA"/>
+          <w:sz w:val="18"/>
+          <w:szCs w:val="18"/>
+          <w:shd w:val="clear" w:color="auto" w:fill="222222"/>
+          <w:lang w:val="en-GB"/>
+        </w:rPr>
+        <w:t>gl</w:t>
+      </w:r>
+      <w:r>
+        <w:rPr>
+          <w:rStyle w:val="pun"/>
+          <w:rFonts w:ascii="Lucida Console" w:hAnsi="Lucida Console"/>
+          <w:color w:val="7ECCE0"/>
+          <w:sz w:val="18"/>
+          <w:szCs w:val="18"/>
+          <w:shd w:val="clear" w:color="auto" w:fill="222222"/>
+          <w:lang w:val="en-GB"/>
+        </w:rPr>
+        <w:t>.</w:t>
+      </w:r>
+      <w:r>
+        <w:rPr>
+          <w:rStyle w:val="pln"/>
+          <w:rFonts w:ascii="Lucida Console" w:hAnsi="Lucida Console"/>
+          <w:color w:val="EAEAEA"/>
+          <w:sz w:val="18"/>
+          <w:szCs w:val="18"/>
+          <w:shd w:val="clear" w:color="auto" w:fill="222222"/>
+          <w:lang w:val="en-GB"/>
+        </w:rPr>
+        <w:t>drawArrays</w:t>
+      </w:r>
+      <w:r>
+        <w:rPr>
+          <w:rStyle w:val="pun"/>
+          <w:rFonts w:ascii="Lucida Console" w:hAnsi="Lucida Console"/>
+          <w:color w:val="7ECCE0"/>
+          <w:sz w:val="18"/>
+          <w:szCs w:val="18"/>
+          <w:shd w:val="clear" w:color="auto" w:fill="222222"/>
+          <w:lang w:val="en-GB"/>
+        </w:rPr>
+        <w:t>(</w:t>
+      </w:r>
+      <w:r>
+        <w:rPr>
+          <w:rStyle w:val="pln"/>
+          <w:rFonts w:ascii="Lucida Console" w:hAnsi="Lucida Console"/>
+          <w:color w:val="EAEAEA"/>
+          <w:sz w:val="18"/>
+          <w:szCs w:val="18"/>
+          <w:shd w:val="clear" w:color="auto" w:fill="222222"/>
+          <w:lang w:val="en-GB"/>
+        </w:rPr>
+        <w:t>primitiveType</w:t>
+      </w:r>
+      <w:r>
+        <w:rPr>
+          <w:rStyle w:val="pun"/>
+          <w:rFonts w:ascii="Lucida Console" w:hAnsi="Lucida Console"/>
+          <w:color w:val="7ECCE0"/>
+          <w:sz w:val="18"/>
+          <w:szCs w:val="18"/>
+          <w:shd w:val="clear" w:color="auto" w:fill="222222"/>
+          <w:lang w:val="en-GB"/>
+        </w:rPr>
+        <w:t>,</w:t>
+      </w:r>
+      <w:r>
+        <w:rPr>
+          <w:rStyle w:val="pln"/>
+          <w:rFonts w:ascii="Lucida Console" w:hAnsi="Lucida Console"/>
+          <w:color w:val="EAEAEA"/>
+          <w:sz w:val="18"/>
+          <w:szCs w:val="18"/>
+          <w:shd w:val="clear" w:color="auto" w:fill="222222"/>
+          <w:lang w:val="en-GB"/>
+        </w:rPr>
+        <w:t xml:space="preserve"> offset</w:t>
+      </w:r>
+      <w:r>
+        <w:rPr>
+          <w:rStyle w:val="pun"/>
+          <w:rFonts w:ascii="Lucida Console" w:hAnsi="Lucida Console"/>
+          <w:color w:val="7ECCE0"/>
+          <w:sz w:val="18"/>
+          <w:szCs w:val="18"/>
+          <w:shd w:val="clear" w:color="auto" w:fill="222222"/>
+          <w:lang w:val="en-GB"/>
+        </w:rPr>
+        <w:t>,</w:t>
+      </w:r>
+      <w:r>
+        <w:rPr>
+          <w:rStyle w:val="pln"/>
+          <w:rFonts w:ascii="Lucida Console" w:hAnsi="Lucida Console"/>
+          <w:color w:val="EAEAEA"/>
+          <w:sz w:val="18"/>
+          <w:szCs w:val="18"/>
+          <w:shd w:val="clear" w:color="auto" w:fill="222222"/>
+          <w:lang w:val="en-GB"/>
+        </w:rPr>
+        <w:t xml:space="preserve"> count</w:t>
+      </w:r>
+      <w:r>
+        <w:rPr>
+          <w:rStyle w:val="pun"/>
+          <w:rFonts w:ascii="Lucida Console" w:hAnsi="Lucida Console"/>
+          <w:color w:val="7ECCE0"/>
+          <w:sz w:val="18"/>
+          <w:szCs w:val="18"/>
+          <w:shd w:val="clear" w:color="auto" w:fill="222222"/>
+          <w:lang w:val="en-GB"/>
+        </w:rPr>
+        <w:t>);</w:t>
+      </w:r>
+    </w:p>
+    <w:p>
+      <w:pPr>
+        <w:rPr>
+          <w:rFonts w:ascii="Times New Roman" w:eastAsia="Times New Roman" w:hAnsi="Times New Roman" w:cs="Times New Roman"/>
+          <w:sz w:val="24"/>
+          <w:szCs w:val="24"/>
+          <w:lang w:eastAsia="it-IT"/>
+        </w:rPr>
+      </w:pPr>
+      <w:r>
+        <w:rPr>
+          <w:rStyle w:val="pun"/>
+          <w:rFonts w:ascii="Lucida Console" w:hAnsi="Lucida Console"/>
+          <w:color w:val="7ECCE0"/>
+          <w:sz w:val="18"/>
+          <w:szCs w:val="18"/>
+          <w:shd w:val="clear" w:color="auto" w:fill="222222"/>
+        </w:rPr>
+        <w:t>count mi dice quante v</w:t>
+      </w:r>
+      <w:r>
+        <w:rPr>
+          <w:rStyle w:val="pun"/>
+          <w:rFonts w:ascii="Lucida Console" w:hAnsi="Lucida Console"/>
+          <w:color w:val="7ECCE0"/>
+          <w:sz w:val="18"/>
+          <w:szCs w:val="18"/>
+          <w:shd w:val="clear" w:color="auto" w:fill="222222"/>
+        </w:rPr>
+        <w:t>olte verrà chiamato il vertex shader.</w:t>
+      </w:r>
+    </w:p>
+    <w:p>
+      <w:pPr>
+        <w:rPr>
+          <w:rFonts w:ascii="Georgia" w:hAnsi="Georgia"/>
+          <w:color w:val="000000"/>
+          <w:sz w:val="29"/>
+          <w:szCs w:val="29"/>
+          <w:lang w:val="en-GB"/>
+        </w:rPr>
+      </w:pPr>
+      <w:r>
+        <w:rPr>
+          <w:rFonts w:ascii="Georgia" w:hAnsi="Georgia"/>
+          <w:color w:val="000000"/>
+          <w:sz w:val="29"/>
+          <w:szCs w:val="29"/>
+          <w:lang w:val="en-GB"/>
+        </w:rPr>
+        <w:t>Because we set </w:t>
+      </w:r>
+      <w:r>
+        <w:rPr>
+          <w:rStyle w:val="CodiceHTML"/>
+          <w:rFonts w:eastAsiaTheme="minorHAnsi"/>
+          <w:color w:val="000000"/>
+          <w:sz w:val="29"/>
+          <w:szCs w:val="29"/>
+          <w:shd w:val="clear" w:color="auto" w:fill="DDDDDD"/>
+          <w:lang w:val="en-GB"/>
+        </w:rPr>
+        <w:t>primitiveType</w:t>
+      </w:r>
+      <w:r>
+        <w:rPr>
+          <w:rFonts w:ascii="Georgia" w:hAnsi="Georgia"/>
+          <w:color w:val="000000"/>
+          <w:sz w:val="29"/>
+          <w:szCs w:val="29"/>
+          <w:lang w:val="en-GB"/>
+        </w:rPr>
+        <w:t> to </w:t>
+      </w:r>
+      <w:r>
+        <w:rPr>
+          <w:rStyle w:val="CodiceHTML"/>
+          <w:rFonts w:eastAsiaTheme="minorHAnsi"/>
+          <w:color w:val="000000"/>
+          <w:sz w:val="29"/>
+          <w:szCs w:val="29"/>
+          <w:shd w:val="clear" w:color="auto" w:fill="DDDDDD"/>
+          <w:lang w:val="en-GB"/>
+        </w:rPr>
+        <w:t>gl.TRIANGLES</w:t>
+      </w:r>
+      <w:r>
+        <w:rPr>
+          <w:rFonts w:ascii="Georgia" w:hAnsi="Georgia"/>
+          <w:color w:val="000000"/>
+          <w:sz w:val="29"/>
+          <w:szCs w:val="29"/>
+          <w:lang w:val="en-GB"/>
+        </w:rPr>
+        <w:t>, each time our vertex shader is run 3 times WebGL will draw a triangle based on the 3 values we set </w:t>
+      </w:r>
+      <w:r>
+        <w:rPr>
+          <w:rStyle w:val="CodiceHTML"/>
+          <w:rFonts w:eastAsiaTheme="minorHAnsi"/>
+          <w:color w:val="000000"/>
+          <w:sz w:val="29"/>
+          <w:szCs w:val="29"/>
+          <w:shd w:val="clear" w:color="auto" w:fill="DDDDDD"/>
+          <w:lang w:val="en-GB"/>
+        </w:rPr>
+        <w:t>gl_Position</w:t>
+      </w:r>
+      <w:r>
+        <w:rPr>
+          <w:rFonts w:ascii="Georgia" w:hAnsi="Georgia"/>
+          <w:color w:val="000000"/>
+          <w:sz w:val="29"/>
+          <w:szCs w:val="29"/>
+          <w:lang w:val="en-GB"/>
+        </w:rPr>
+        <w:t> to. No matter what size our canvas is those values are in clip space coordinates that go from -1 to 1 in each direction.</w:t>
+      </w:r>
+    </w:p>
+    <w:p>
+      <w:pPr>
+        <w:rPr>
+          <w:rFonts w:ascii="Georgia" w:hAnsi="Georgia"/>
+          <w:color w:val="000000"/>
+          <w:sz w:val="29"/>
+          <w:szCs w:val="29"/>
+          <w:lang w:val="en-GB"/>
+        </w:rPr>
+      </w:pPr>
+    </w:p>
+    <w:p>
+      <w:pPr>
+        <w:rPr>
+          <w:rFonts w:ascii="Georgia" w:hAnsi="Georgia"/>
+          <w:color w:val="000000"/>
+          <w:sz w:val="29"/>
+          <w:szCs w:val="29"/>
+          <w:lang w:val="en-GB"/>
+        </w:rPr>
+      </w:pPr>
+    </w:p>
+    <w:p>
+      <w:pPr>
+        <w:spacing w:after="240" w:line="240" w:lineRule="auto"/>
+        <w:rPr>
+          <w:rFonts w:ascii="Georgia" w:eastAsia="Times New Roman" w:hAnsi="Georgia" w:cs="Times New Roman"/>
+          <w:color w:val="000000"/>
+          <w:sz w:val="29"/>
+          <w:szCs w:val="29"/>
+          <w:lang w:val="en-GB" w:eastAsia="it-IT"/>
+        </w:rPr>
+      </w:pPr>
+      <w:r>
+        <w:rPr>
+          <w:rFonts w:ascii="Georgia" w:eastAsia="Times New Roman" w:hAnsi="Georgia" w:cs="Times New Roman"/>
+          <w:color w:val="000000"/>
+          <w:sz w:val="29"/>
+          <w:szCs w:val="29"/>
+          <w:lang w:val="en-GB" w:eastAsia="it-IT"/>
+        </w:rPr>
+        <w:t>Because our vertex shader is simply copying our positionBuffer values to </w:t>
+      </w:r>
+      <w:r>
+        <w:rPr>
+          <w:rFonts w:ascii="Courier New" w:eastAsia="Times New Roman" w:hAnsi="Courier New" w:cs="Courier New"/>
+          <w:color w:val="000000"/>
+          <w:sz w:val="20"/>
+          <w:szCs w:val="20"/>
+          <w:shd w:val="clear" w:color="auto" w:fill="DDDDDD"/>
+          <w:lang w:val="en-GB" w:eastAsia="it-IT"/>
+        </w:rPr>
+        <w:t>gl_Position</w:t>
+      </w:r>
+      <w:r>
+        <w:rPr>
+          <w:rFonts w:ascii="Georgia" w:eastAsia="Times New Roman" w:hAnsi="Georgia" w:cs="Times New Roman"/>
+          <w:color w:val="000000"/>
+          <w:sz w:val="29"/>
+          <w:szCs w:val="29"/>
+          <w:lang w:val="en-GB" w:eastAsia="it-IT"/>
+        </w:rPr>
+        <w:t> the triangle will be drawn at clip space coordinates</w:t>
+      </w:r>
+    </w:p>
+    <w:p>
+      <w:pPr>
+        <w:numPr>
+          <w:ilvl w:val="0"/>
+          <w:numId w:val="2"/>
+        </w:numPr>
+        <w:pBdr>
+          <w:top w:val="single" w:sz="6" w:space="12" w:color="000000"/>
+          <w:left w:val="single" w:sz="6" w:space="12" w:color="000000"/>
+          <w:bottom w:val="single" w:sz="6" w:space="12" w:color="000000"/>
+          <w:right w:val="single" w:sz="6" w:space="12" w:color="000000"/>
+        </w:pBdr>
+        <w:shd w:val="clear" w:color="auto" w:fill="222222"/>
+        <w:tabs>
+          <w:tab w:val="clear" w:pos="720"/>
+          <w:tab w:val="left" w:pos="916"/>
+          <w:tab w:val="left" w:pos="1832"/>
+          <w:tab w:val="left" w:pos="2748"/>
+          <w:tab w:val="left" w:pos="3664"/>
+          <w:tab w:val="left" w:pos="4580"/>
+          <w:tab w:val="left" w:pos="5496"/>
+          <w:tab w:val="left" w:pos="6412"/>
+          <w:tab w:val="left" w:pos="7328"/>
+          <w:tab w:val="left" w:pos="8244"/>
+          <w:tab w:val="left" w:pos="9160"/>
+          <w:tab w:val="left" w:pos="10076"/>
+          <w:tab w:val="left" w:pos="10992"/>
+          <w:tab w:val="left" w:pos="11908"/>
+          <w:tab w:val="left" w:pos="12824"/>
+          <w:tab w:val="left" w:pos="13740"/>
+          <w:tab w:val="left" w:pos="14656"/>
+        </w:tabs>
+        <w:spacing w:before="100" w:beforeAutospacing="1" w:after="100" w:afterAutospacing="1" w:line="360" w:lineRule="atLeast"/>
+        <w:rPr>
+          <w:rFonts w:ascii="Lucida Console" w:eastAsia="Times New Roman" w:hAnsi="Lucida Console" w:cs="Courier New"/>
+          <w:color w:val="FFFFFF"/>
+          <w:sz w:val="18"/>
+          <w:szCs w:val="18"/>
+          <w:lang w:eastAsia="it-IT"/>
+        </w:rPr>
+      </w:pPr>
+      <w:r>
+        <w:rPr>
+          <w:rFonts w:ascii="Lucida Console" w:eastAsia="Times New Roman" w:hAnsi="Lucida Console" w:cs="Courier New"/>
+          <w:color w:val="EAEAEA"/>
+          <w:sz w:val="18"/>
+          <w:szCs w:val="18"/>
+          <w:lang w:val="en-GB" w:eastAsia="it-IT"/>
+        </w:rPr>
+        <w:t xml:space="preserve">  </w:t>
+      </w:r>
+      <w:r>
+        <w:rPr>
+          <w:rFonts w:ascii="Lucida Console" w:eastAsia="Times New Roman" w:hAnsi="Lucida Console" w:cs="Courier New"/>
+          <w:color w:val="45E7A6"/>
+          <w:sz w:val="18"/>
+          <w:szCs w:val="18"/>
+          <w:lang w:eastAsia="it-IT"/>
+        </w:rPr>
+        <w:t>0</w:t>
+      </w:r>
+      <w:r>
+        <w:rPr>
+          <w:rFonts w:ascii="Lucida Console" w:eastAsia="Times New Roman" w:hAnsi="Lucida Console" w:cs="Courier New"/>
+          <w:color w:val="7ECCE0"/>
+          <w:sz w:val="18"/>
+          <w:szCs w:val="18"/>
+          <w:lang w:eastAsia="it-IT"/>
+        </w:rPr>
+        <w:t>,</w:t>
+      </w:r>
+      <w:r>
+        <w:rPr>
+          <w:rFonts w:ascii="Lucida Console" w:eastAsia="Times New Roman" w:hAnsi="Lucida Console" w:cs="Courier New"/>
+          <w:color w:val="EAEAEA"/>
+          <w:sz w:val="18"/>
+          <w:szCs w:val="18"/>
+          <w:lang w:eastAsia="it-IT"/>
+        </w:rPr>
+        <w:t xml:space="preserve"> </w:t>
+      </w:r>
+      <w:r>
+        <w:rPr>
+          <w:rFonts w:ascii="Lucida Console" w:eastAsia="Times New Roman" w:hAnsi="Lucida Console" w:cs="Courier New"/>
+          <w:color w:val="45E7A6"/>
+          <w:sz w:val="18"/>
+          <w:szCs w:val="18"/>
+          <w:lang w:eastAsia="it-IT"/>
+        </w:rPr>
+        <w:t>0</w:t>
+      </w:r>
+      <w:r>
+        <w:rPr>
+          <w:rFonts w:ascii="Lucida Console" w:eastAsia="Times New Roman" w:hAnsi="Lucida Console" w:cs="Courier New"/>
+          <w:color w:val="7ECCE0"/>
+          <w:sz w:val="18"/>
+          <w:szCs w:val="18"/>
+          <w:lang w:eastAsia="it-IT"/>
+        </w:rPr>
+        <w:t>,</w:t>
+      </w:r>
+    </w:p>
+    <w:p>
+      <w:pPr>
+        <w:numPr>
+          <w:ilvl w:val="0"/>
+          <w:numId w:val="2"/>
+        </w:numPr>
+        <w:pBdr>
+          <w:top w:val="single" w:sz="6" w:space="12" w:color="000000"/>
+          <w:left w:val="single" w:sz="6" w:space="12" w:color="000000"/>
+          <w:bottom w:val="single" w:sz="6" w:space="12" w:color="000000"/>
+          <w:right w:val="single" w:sz="6" w:space="12" w:color="000000"/>
+        </w:pBdr>
+        <w:shd w:val="clear" w:color="auto" w:fill="222222"/>
+        <w:tabs>
+          <w:tab w:val="clear" w:pos="720"/>
+          <w:tab w:val="left" w:pos="916"/>
+          <w:tab w:val="left" w:pos="1832"/>
+          <w:tab w:val="left" w:pos="2748"/>
+          <w:tab w:val="left" w:pos="3664"/>
+          <w:tab w:val="left" w:pos="4580"/>
+          <w:tab w:val="left" w:pos="5496"/>
+          <w:tab w:val="left" w:pos="6412"/>
+          <w:tab w:val="left" w:pos="7328"/>
+          <w:tab w:val="left" w:pos="8244"/>
+          <w:tab w:val="left" w:pos="9160"/>
+          <w:tab w:val="left" w:pos="10076"/>
+          <w:tab w:val="left" w:pos="10992"/>
+          <w:tab w:val="left" w:pos="11908"/>
+          <w:tab w:val="left" w:pos="12824"/>
+          <w:tab w:val="left" w:pos="13740"/>
+          <w:tab w:val="left" w:pos="14656"/>
+        </w:tabs>
+        <w:spacing w:before="100" w:beforeAutospacing="1" w:after="100" w:afterAutospacing="1" w:line="360" w:lineRule="atLeast"/>
+        <w:rPr>
+          <w:rFonts w:ascii="Lucida Console" w:eastAsia="Times New Roman" w:hAnsi="Lucida Console" w:cs="Courier New"/>
+          <w:color w:val="FFFFFF"/>
+          <w:sz w:val="18"/>
+          <w:szCs w:val="18"/>
+          <w:lang w:eastAsia="it-IT"/>
+        </w:rPr>
+      </w:pPr>
+      <w:r>
+        <w:rPr>
+          <w:rFonts w:ascii="Lucida Console" w:eastAsia="Times New Roman" w:hAnsi="Lucida Console" w:cs="Courier New"/>
+          <w:color w:val="EAEAEA"/>
+          <w:sz w:val="18"/>
+          <w:szCs w:val="18"/>
+          <w:lang w:eastAsia="it-IT"/>
+        </w:rPr>
+        <w:t xml:space="preserve">  </w:t>
+      </w:r>
+      <w:r>
+        <w:rPr>
+          <w:rFonts w:ascii="Lucida Console" w:eastAsia="Times New Roman" w:hAnsi="Lucida Console" w:cs="Courier New"/>
+          <w:color w:val="45E7A6"/>
+          <w:sz w:val="18"/>
+          <w:szCs w:val="18"/>
+          <w:lang w:eastAsia="it-IT"/>
+        </w:rPr>
+        <w:t>0</w:t>
+      </w:r>
+      <w:r>
+        <w:rPr>
+          <w:rFonts w:ascii="Lucida Console" w:eastAsia="Times New Roman" w:hAnsi="Lucida Console" w:cs="Courier New"/>
+          <w:color w:val="7ECCE0"/>
+          <w:sz w:val="18"/>
+          <w:szCs w:val="18"/>
+          <w:lang w:eastAsia="it-IT"/>
+        </w:rPr>
+        <w:t>,</w:t>
+      </w:r>
+      <w:r>
+        <w:rPr>
+          <w:rFonts w:ascii="Lucida Console" w:eastAsia="Times New Roman" w:hAnsi="Lucida Console" w:cs="Courier New"/>
+          <w:color w:val="EAEAEA"/>
+          <w:sz w:val="18"/>
+          <w:szCs w:val="18"/>
+          <w:lang w:eastAsia="it-IT"/>
+        </w:rPr>
+        <w:t xml:space="preserve"> </w:t>
+      </w:r>
+      <w:r>
+        <w:rPr>
+          <w:rFonts w:ascii="Lucida Console" w:eastAsia="Times New Roman" w:hAnsi="Lucida Console" w:cs="Courier New"/>
+          <w:color w:val="45E7A6"/>
+          <w:sz w:val="18"/>
+          <w:szCs w:val="18"/>
+          <w:lang w:eastAsia="it-IT"/>
+        </w:rPr>
+        <w:t>0.5</w:t>
+      </w:r>
+      <w:r>
+        <w:rPr>
+          <w:rFonts w:ascii="Lucida Console" w:eastAsia="Times New Roman" w:hAnsi="Lucida Console" w:cs="Courier New"/>
+          <w:color w:val="7ECCE0"/>
+          <w:sz w:val="18"/>
+          <w:szCs w:val="18"/>
+          <w:lang w:eastAsia="it-IT"/>
+        </w:rPr>
+        <w:t>,</w:t>
+      </w:r>
+    </w:p>
+    <w:p>
+      <w:pPr>
+        <w:numPr>
+          <w:ilvl w:val="0"/>
+          <w:numId w:val="2"/>
+        </w:numPr>
+        <w:pBdr>
+          <w:top w:val="single" w:sz="6" w:space="12" w:color="000000"/>
+          <w:left w:val="single" w:sz="6" w:space="12" w:color="000000"/>
+          <w:bottom w:val="single" w:sz="6" w:space="12" w:color="000000"/>
+          <w:right w:val="single" w:sz="6" w:space="12" w:color="000000"/>
+        </w:pBdr>
+        <w:shd w:val="clear" w:color="auto" w:fill="222222"/>
+        <w:tabs>
+          <w:tab w:val="clear" w:pos="720"/>
+          <w:tab w:val="left" w:pos="916"/>
+          <w:tab w:val="left" w:pos="1832"/>
+          <w:tab w:val="left" w:pos="2748"/>
+          <w:tab w:val="left" w:pos="3664"/>
+          <w:tab w:val="left" w:pos="4580"/>
+          <w:tab w:val="left" w:pos="5496"/>
+          <w:tab w:val="left" w:pos="6412"/>
+          <w:tab w:val="left" w:pos="7328"/>
+          <w:tab w:val="left" w:pos="8244"/>
+          <w:tab w:val="left" w:pos="9160"/>
+          <w:tab w:val="left" w:pos="10076"/>
+          <w:tab w:val="left" w:pos="10992"/>
+          <w:tab w:val="left" w:pos="11908"/>
+          <w:tab w:val="left" w:pos="12824"/>
+          <w:tab w:val="left" w:pos="13740"/>
+          <w:tab w:val="left" w:pos="14656"/>
+        </w:tabs>
+        <w:spacing w:before="100" w:beforeAutospacing="1" w:after="100" w:afterAutospacing="1" w:line="360" w:lineRule="atLeast"/>
+        <w:rPr>
+          <w:rFonts w:ascii="Lucida Console" w:eastAsia="Times New Roman" w:hAnsi="Lucida Console" w:cs="Courier New"/>
+          <w:color w:val="FFFFFF"/>
+          <w:sz w:val="18"/>
+          <w:szCs w:val="18"/>
+          <w:lang w:eastAsia="it-IT"/>
+        </w:rPr>
+      </w:pPr>
+      <w:r>
+        <w:rPr>
+          <w:rFonts w:ascii="Lucida Console" w:eastAsia="Times New Roman" w:hAnsi="Lucida Console" w:cs="Courier New"/>
+          <w:color w:val="EAEAEA"/>
+          <w:sz w:val="18"/>
+          <w:szCs w:val="18"/>
+          <w:lang w:eastAsia="it-IT"/>
+        </w:rPr>
+        <w:t xml:space="preserve">  </w:t>
+      </w:r>
+      <w:r>
+        <w:rPr>
+          <w:rFonts w:ascii="Lucida Console" w:eastAsia="Times New Roman" w:hAnsi="Lucida Console" w:cs="Courier New"/>
+          <w:color w:val="45E7A6"/>
+          <w:sz w:val="18"/>
+          <w:szCs w:val="18"/>
+          <w:lang w:eastAsia="it-IT"/>
+        </w:rPr>
+        <w:t>0.7</w:t>
+      </w:r>
+      <w:r>
+        <w:rPr>
+          <w:rFonts w:ascii="Lucida Console" w:eastAsia="Times New Roman" w:hAnsi="Lucida Console" w:cs="Courier New"/>
+          <w:color w:val="7ECCE0"/>
+          <w:sz w:val="18"/>
+          <w:szCs w:val="18"/>
+          <w:lang w:eastAsia="it-IT"/>
+        </w:rPr>
+        <w:t>,</w:t>
+      </w:r>
+      <w:r>
+        <w:rPr>
+          <w:rFonts w:ascii="Lucida Console" w:eastAsia="Times New Roman" w:hAnsi="Lucida Console" w:cs="Courier New"/>
+          <w:color w:val="EAEAEA"/>
+          <w:sz w:val="18"/>
+          <w:szCs w:val="18"/>
+          <w:lang w:eastAsia="it-IT"/>
+        </w:rPr>
+        <w:t xml:space="preserve"> </w:t>
+      </w:r>
+      <w:r>
+        <w:rPr>
+          <w:rFonts w:ascii="Lucida Console" w:eastAsia="Times New Roman" w:hAnsi="Lucida Console" w:cs="Courier New"/>
+          <w:color w:val="45E7A6"/>
+          <w:sz w:val="18"/>
+          <w:szCs w:val="18"/>
+          <w:lang w:eastAsia="it-IT"/>
+        </w:rPr>
+        <w:t>0</w:t>
+      </w:r>
+      <w:r>
+        <w:rPr>
+          <w:rFonts w:ascii="Lucida Console" w:eastAsia="Times New Roman" w:hAnsi="Lucida Console" w:cs="Courier New"/>
+          <w:color w:val="7ECCE0"/>
+          <w:sz w:val="18"/>
+          <w:szCs w:val="18"/>
+          <w:lang w:eastAsia="it-IT"/>
+        </w:rPr>
+        <w:t>,</w:t>
+      </w:r>
+    </w:p>
+    <w:p>
+      <w:pPr>
+        <w:spacing w:after="240" w:line="240" w:lineRule="auto"/>
+        <w:rPr>
+          <w:rFonts w:ascii="Georgia" w:eastAsia="Times New Roman" w:hAnsi="Georgia" w:cs="Times New Roman"/>
+          <w:color w:val="000000"/>
+          <w:sz w:val="29"/>
+          <w:szCs w:val="29"/>
+          <w:lang w:val="en-GB" w:eastAsia="it-IT"/>
+        </w:rPr>
+      </w:pPr>
+      <w:r>
+        <w:rPr>
+          <w:rFonts w:ascii="Georgia" w:eastAsia="Times New Roman" w:hAnsi="Georgia" w:cs="Times New Roman"/>
+          <w:color w:val="000000"/>
+          <w:sz w:val="29"/>
+          <w:szCs w:val="29"/>
+          <w:lang w:val="en-GB" w:eastAsia="it-IT"/>
+        </w:rPr>
+        <w:t>Converting from clip space to screen space if the canvas size happened to be 400x300 we'd get something like this</w:t>
+      </w:r>
+    </w:p>
+    <w:p>
+      <w:pPr>
+        <w:numPr>
+          <w:ilvl w:val="0"/>
+          <w:numId w:val="3"/>
+        </w:numPr>
+        <w:pBdr>
+          <w:top w:val="single" w:sz="6" w:space="12" w:color="000000"/>
+          <w:left w:val="single" w:sz="6" w:space="12" w:color="000000"/>
+          <w:bottom w:val="single" w:sz="6" w:space="12" w:color="000000"/>
+          <w:right w:val="single" w:sz="6" w:space="12" w:color="000000"/>
+        </w:pBdr>
+        <w:shd w:val="clear" w:color="auto" w:fill="222222"/>
+        <w:tabs>
+          <w:tab w:val="clear" w:pos="720"/>
+          <w:tab w:val="left" w:pos="916"/>
+          <w:tab w:val="left" w:pos="1832"/>
+          <w:tab w:val="left" w:pos="2748"/>
+          <w:tab w:val="left" w:pos="3664"/>
+          <w:tab w:val="left" w:pos="4580"/>
+          <w:tab w:val="left" w:pos="5496"/>
+          <w:tab w:val="left" w:pos="6412"/>
+          <w:tab w:val="left" w:pos="7328"/>
+          <w:tab w:val="left" w:pos="8244"/>
+          <w:tab w:val="left" w:pos="9160"/>
+          <w:tab w:val="left" w:pos="10076"/>
+          <w:tab w:val="left" w:pos="10992"/>
+          <w:tab w:val="left" w:pos="11908"/>
+          <w:tab w:val="left" w:pos="12824"/>
+          <w:tab w:val="left" w:pos="13740"/>
+          <w:tab w:val="left" w:pos="14656"/>
+        </w:tabs>
+        <w:spacing w:before="100" w:beforeAutospacing="1" w:after="100" w:afterAutospacing="1" w:line="360" w:lineRule="atLeast"/>
+        <w:rPr>
+          <w:rFonts w:ascii="Lucida Console" w:eastAsia="Times New Roman" w:hAnsi="Lucida Console" w:cs="Courier New"/>
+          <w:color w:val="FFFFFF"/>
+          <w:sz w:val="18"/>
+          <w:szCs w:val="18"/>
+          <w:lang w:eastAsia="it-IT"/>
+        </w:rPr>
+      </w:pPr>
+      <w:r>
+        <w:rPr>
+          <w:rFonts w:ascii="Lucida Console" w:eastAsia="Times New Roman" w:hAnsi="Lucida Console" w:cs="Courier New"/>
+          <w:color w:val="EAEAEA"/>
+          <w:sz w:val="18"/>
+          <w:szCs w:val="18"/>
+          <w:lang w:val="en-GB" w:eastAsia="it-IT"/>
+        </w:rPr>
+        <w:t xml:space="preserve"> </w:t>
+      </w:r>
+      <w:r>
+        <w:rPr>
+          <w:rFonts w:ascii="Lucida Console" w:eastAsia="Times New Roman" w:hAnsi="Lucida Console" w:cs="Courier New"/>
+          <w:color w:val="EAEAEA"/>
+          <w:sz w:val="18"/>
+          <w:szCs w:val="18"/>
+          <w:lang w:eastAsia="it-IT"/>
+        </w:rPr>
+        <w:t>clip space      screen space</w:t>
+      </w:r>
+    </w:p>
+    <w:p>
+      <w:pPr>
+        <w:numPr>
+          <w:ilvl w:val="0"/>
+          <w:numId w:val="3"/>
+        </w:numPr>
+        <w:pBdr>
+          <w:top w:val="single" w:sz="6" w:space="12" w:color="000000"/>
+          <w:left w:val="single" w:sz="6" w:space="12" w:color="000000"/>
+          <w:bottom w:val="single" w:sz="6" w:space="12" w:color="000000"/>
+          <w:right w:val="single" w:sz="6" w:space="12" w:color="000000"/>
+        </w:pBdr>
+        <w:shd w:val="clear" w:color="auto" w:fill="222222"/>
+        <w:tabs>
+          <w:tab w:val="clear" w:pos="720"/>
+          <w:tab w:val="left" w:pos="916"/>
+          <w:tab w:val="left" w:pos="1832"/>
+          <w:tab w:val="left" w:pos="2748"/>
+          <w:tab w:val="left" w:pos="3664"/>
+          <w:tab w:val="left" w:pos="4580"/>
+          <w:tab w:val="left" w:pos="5496"/>
+          <w:tab w:val="left" w:pos="6412"/>
+          <w:tab w:val="left" w:pos="7328"/>
+          <w:tab w:val="left" w:pos="8244"/>
+          <w:tab w:val="left" w:pos="9160"/>
+          <w:tab w:val="left" w:pos="10076"/>
+          <w:tab w:val="left" w:pos="10992"/>
+          <w:tab w:val="left" w:pos="11908"/>
+          <w:tab w:val="left" w:pos="12824"/>
+          <w:tab w:val="left" w:pos="13740"/>
+          <w:tab w:val="left" w:pos="14656"/>
+        </w:tabs>
+        <w:spacing w:before="100" w:beforeAutospacing="1" w:after="100" w:afterAutospacing="1" w:line="360" w:lineRule="atLeast"/>
+        <w:rPr>
+          <w:rFonts w:ascii="Lucida Console" w:eastAsia="Times New Roman" w:hAnsi="Lucida Console" w:cs="Courier New"/>
+          <w:color w:val="FFFFFF"/>
+          <w:sz w:val="18"/>
+          <w:szCs w:val="18"/>
+          <w:lang w:eastAsia="it-IT"/>
+        </w:rPr>
+      </w:pPr>
+      <w:r>
+        <w:rPr>
+          <w:rFonts w:ascii="Lucida Console" w:eastAsia="Times New Roman" w:hAnsi="Lucida Console" w:cs="Courier New"/>
+          <w:color w:val="EAEAEA"/>
+          <w:sz w:val="18"/>
+          <w:szCs w:val="18"/>
+          <w:lang w:eastAsia="it-IT"/>
+        </w:rPr>
+        <w:t xml:space="preserve">   </w:t>
+      </w:r>
+      <w:r>
+        <w:rPr>
+          <w:rFonts w:ascii="Lucida Console" w:eastAsia="Times New Roman" w:hAnsi="Lucida Console" w:cs="Courier New"/>
+          <w:color w:val="45E7A6"/>
+          <w:sz w:val="18"/>
+          <w:szCs w:val="18"/>
+          <w:lang w:eastAsia="it-IT"/>
+        </w:rPr>
+        <w:t>0</w:t>
+      </w:r>
+      <w:r>
+        <w:rPr>
+          <w:rFonts w:ascii="Lucida Console" w:eastAsia="Times New Roman" w:hAnsi="Lucida Console" w:cs="Courier New"/>
+          <w:color w:val="7ECCE0"/>
+          <w:sz w:val="18"/>
+          <w:szCs w:val="18"/>
+          <w:lang w:eastAsia="it-IT"/>
+        </w:rPr>
+        <w:t>,</w:t>
+      </w:r>
+      <w:r>
+        <w:rPr>
+          <w:rFonts w:ascii="Lucida Console" w:eastAsia="Times New Roman" w:hAnsi="Lucida Console" w:cs="Courier New"/>
+          <w:color w:val="EAEAEA"/>
+          <w:sz w:val="18"/>
+          <w:szCs w:val="18"/>
+          <w:lang w:eastAsia="it-IT"/>
+        </w:rPr>
+        <w:t xml:space="preserve"> </w:t>
+      </w:r>
+      <w:r>
+        <w:rPr>
+          <w:rFonts w:ascii="Lucida Console" w:eastAsia="Times New Roman" w:hAnsi="Lucida Console" w:cs="Courier New"/>
+          <w:color w:val="45E7A6"/>
+          <w:sz w:val="18"/>
+          <w:szCs w:val="18"/>
+          <w:lang w:eastAsia="it-IT"/>
+        </w:rPr>
+        <w:t>0</w:t>
+      </w:r>
+      <w:r>
+        <w:rPr>
+          <w:rFonts w:ascii="Lucida Console" w:eastAsia="Times New Roman" w:hAnsi="Lucida Console" w:cs="Courier New"/>
+          <w:color w:val="EAEAEA"/>
+          <w:sz w:val="18"/>
+          <w:szCs w:val="18"/>
+          <w:lang w:eastAsia="it-IT"/>
+        </w:rPr>
+        <w:t xml:space="preserve">       </w:t>
+      </w:r>
+      <w:r>
+        <w:rPr>
+          <w:rFonts w:ascii="Lucida Console" w:eastAsia="Times New Roman" w:hAnsi="Lucida Console" w:cs="Courier New"/>
+          <w:color w:val="7ECCE0"/>
+          <w:sz w:val="18"/>
+          <w:szCs w:val="18"/>
+          <w:lang w:eastAsia="it-IT"/>
+        </w:rPr>
+        <w:t>-&gt;</w:t>
+      </w:r>
+      <w:r>
+        <w:rPr>
+          <w:rFonts w:ascii="Lucida Console" w:eastAsia="Times New Roman" w:hAnsi="Lucida Console" w:cs="Courier New"/>
+          <w:color w:val="EAEAEA"/>
+          <w:sz w:val="18"/>
+          <w:szCs w:val="18"/>
+          <w:lang w:eastAsia="it-IT"/>
+        </w:rPr>
+        <w:t xml:space="preserve">   </w:t>
+      </w:r>
+      <w:r>
+        <w:rPr>
+          <w:rFonts w:ascii="Lucida Console" w:eastAsia="Times New Roman" w:hAnsi="Lucida Console" w:cs="Courier New"/>
+          <w:color w:val="45E7A6"/>
+          <w:sz w:val="18"/>
+          <w:szCs w:val="18"/>
+          <w:lang w:eastAsia="it-IT"/>
+        </w:rPr>
+        <w:t>200</w:t>
+      </w:r>
+      <w:r>
+        <w:rPr>
+          <w:rFonts w:ascii="Lucida Console" w:eastAsia="Times New Roman" w:hAnsi="Lucida Console" w:cs="Courier New"/>
+          <w:color w:val="7ECCE0"/>
+          <w:sz w:val="18"/>
+          <w:szCs w:val="18"/>
+          <w:lang w:eastAsia="it-IT"/>
+        </w:rPr>
+        <w:t>,</w:t>
+      </w:r>
+      <w:r>
+        <w:rPr>
+          <w:rFonts w:ascii="Lucida Console" w:eastAsia="Times New Roman" w:hAnsi="Lucida Console" w:cs="Courier New"/>
+          <w:color w:val="EAEAEA"/>
+          <w:sz w:val="18"/>
+          <w:szCs w:val="18"/>
+          <w:lang w:eastAsia="it-IT"/>
+        </w:rPr>
+        <w:t xml:space="preserve"> </w:t>
+      </w:r>
+      <w:r>
+        <w:rPr>
+          <w:rFonts w:ascii="Lucida Console" w:eastAsia="Times New Roman" w:hAnsi="Lucida Console" w:cs="Courier New"/>
+          <w:color w:val="45E7A6"/>
+          <w:sz w:val="18"/>
+          <w:szCs w:val="18"/>
+          <w:lang w:eastAsia="it-IT"/>
+        </w:rPr>
+        <w:t>150</w:t>
+      </w:r>
+    </w:p>
+    <w:p>
+      <w:pPr>
+        <w:numPr>
+          <w:ilvl w:val="0"/>
+          <w:numId w:val="3"/>
+        </w:numPr>
+        <w:pBdr>
+          <w:top w:val="single" w:sz="6" w:space="12" w:color="000000"/>
+          <w:left w:val="single" w:sz="6" w:space="12" w:color="000000"/>
+          <w:bottom w:val="single" w:sz="6" w:space="12" w:color="000000"/>
+          <w:right w:val="single" w:sz="6" w:space="12" w:color="000000"/>
+        </w:pBdr>
+        <w:shd w:val="clear" w:color="auto" w:fill="222222"/>
+        <w:tabs>
+          <w:tab w:val="clear" w:pos="720"/>
+          <w:tab w:val="left" w:pos="916"/>
+          <w:tab w:val="left" w:pos="1832"/>
+          <w:tab w:val="left" w:pos="2748"/>
+          <w:tab w:val="left" w:pos="3664"/>
+          <w:tab w:val="left" w:pos="4580"/>
+          <w:tab w:val="left" w:pos="5496"/>
+          <w:tab w:val="left" w:pos="6412"/>
+          <w:tab w:val="left" w:pos="7328"/>
+          <w:tab w:val="left" w:pos="8244"/>
+          <w:tab w:val="left" w:pos="9160"/>
+          <w:tab w:val="left" w:pos="10076"/>
+          <w:tab w:val="left" w:pos="10992"/>
+          <w:tab w:val="left" w:pos="11908"/>
+          <w:tab w:val="left" w:pos="12824"/>
+          <w:tab w:val="left" w:pos="13740"/>
+          <w:tab w:val="left" w:pos="14656"/>
+        </w:tabs>
+        <w:spacing w:before="100" w:beforeAutospacing="1" w:after="100" w:afterAutospacing="1" w:line="360" w:lineRule="atLeast"/>
+        <w:rPr>
+          <w:rFonts w:ascii="Lucida Console" w:eastAsia="Times New Roman" w:hAnsi="Lucida Console" w:cs="Courier New"/>
+          <w:color w:val="FFFFFF"/>
+          <w:sz w:val="18"/>
+          <w:szCs w:val="18"/>
+          <w:lang w:eastAsia="it-IT"/>
+        </w:rPr>
+      </w:pPr>
+      <w:r>
+        <w:rPr>
+          <w:rFonts w:ascii="Lucida Console" w:eastAsia="Times New Roman" w:hAnsi="Lucida Console" w:cs="Courier New"/>
+          <w:color w:val="EAEAEA"/>
+          <w:sz w:val="18"/>
+          <w:szCs w:val="18"/>
+          <w:lang w:eastAsia="it-IT"/>
+        </w:rPr>
+        <w:t xml:space="preserve">   </w:t>
+      </w:r>
+      <w:r>
+        <w:rPr>
+          <w:rFonts w:ascii="Lucida Console" w:eastAsia="Times New Roman" w:hAnsi="Lucida Console" w:cs="Courier New"/>
+          <w:color w:val="45E7A6"/>
+          <w:sz w:val="18"/>
+          <w:szCs w:val="18"/>
+          <w:lang w:eastAsia="it-IT"/>
+        </w:rPr>
+        <w:t>0</w:t>
+      </w:r>
+      <w:r>
+        <w:rPr>
+          <w:rFonts w:ascii="Lucida Console" w:eastAsia="Times New Roman" w:hAnsi="Lucida Console" w:cs="Courier New"/>
+          <w:color w:val="7ECCE0"/>
+          <w:sz w:val="18"/>
+          <w:szCs w:val="18"/>
+          <w:lang w:eastAsia="it-IT"/>
+        </w:rPr>
+        <w:t>,</w:t>
+      </w:r>
+      <w:r>
+        <w:rPr>
+          <w:rFonts w:ascii="Lucida Console" w:eastAsia="Times New Roman" w:hAnsi="Lucida Console" w:cs="Courier New"/>
+          <w:color w:val="EAEAEA"/>
+          <w:sz w:val="18"/>
+          <w:szCs w:val="18"/>
+          <w:lang w:eastAsia="it-IT"/>
+        </w:rPr>
+        <w:t xml:space="preserve"> </w:t>
+      </w:r>
+      <w:r>
+        <w:rPr>
+          <w:rFonts w:ascii="Lucida Console" w:eastAsia="Times New Roman" w:hAnsi="Lucida Console" w:cs="Courier New"/>
+          <w:color w:val="45E7A6"/>
+          <w:sz w:val="18"/>
+          <w:szCs w:val="18"/>
+          <w:lang w:eastAsia="it-IT"/>
+        </w:rPr>
+        <w:t>0.5</w:t>
+      </w:r>
+      <w:r>
+        <w:rPr>
+          <w:rFonts w:ascii="Lucida Console" w:eastAsia="Times New Roman" w:hAnsi="Lucida Console" w:cs="Courier New"/>
+          <w:color w:val="EAEAEA"/>
+          <w:sz w:val="18"/>
+          <w:szCs w:val="18"/>
+          <w:lang w:eastAsia="it-IT"/>
+        </w:rPr>
+        <w:t xml:space="preserve">     </w:t>
+      </w:r>
+      <w:r>
+        <w:rPr>
+          <w:rFonts w:ascii="Lucida Console" w:eastAsia="Times New Roman" w:hAnsi="Lucida Console" w:cs="Courier New"/>
+          <w:color w:val="7ECCE0"/>
+          <w:sz w:val="18"/>
+          <w:szCs w:val="18"/>
+          <w:lang w:eastAsia="it-IT"/>
+        </w:rPr>
+        <w:t>-&gt;</w:t>
+      </w:r>
+      <w:r>
+        <w:rPr>
+          <w:rFonts w:ascii="Lucida Console" w:eastAsia="Times New Roman" w:hAnsi="Lucida Console" w:cs="Courier New"/>
+          <w:color w:val="EAEAEA"/>
+          <w:sz w:val="18"/>
+          <w:szCs w:val="18"/>
+          <w:lang w:eastAsia="it-IT"/>
+        </w:rPr>
+        <w:t xml:space="preserve">   </w:t>
+      </w:r>
+      <w:r>
+        <w:rPr>
+          <w:rFonts w:ascii="Lucida Console" w:eastAsia="Times New Roman" w:hAnsi="Lucida Console" w:cs="Courier New"/>
+          <w:color w:val="45E7A6"/>
+          <w:sz w:val="18"/>
+          <w:szCs w:val="18"/>
+          <w:lang w:eastAsia="it-IT"/>
+        </w:rPr>
+        <w:t>200</w:t>
+      </w:r>
+      <w:r>
+        <w:rPr>
+          <w:rFonts w:ascii="Lucida Console" w:eastAsia="Times New Roman" w:hAnsi="Lucida Console" w:cs="Courier New"/>
+          <w:color w:val="7ECCE0"/>
+          <w:sz w:val="18"/>
+          <w:szCs w:val="18"/>
+          <w:lang w:eastAsia="it-IT"/>
+        </w:rPr>
+        <w:t>,</w:t>
+      </w:r>
+      <w:r>
+        <w:rPr>
+          <w:rFonts w:ascii="Lucida Console" w:eastAsia="Times New Roman" w:hAnsi="Lucida Console" w:cs="Courier New"/>
+          <w:color w:val="EAEAEA"/>
+          <w:sz w:val="18"/>
+          <w:szCs w:val="18"/>
+          <w:lang w:eastAsia="it-IT"/>
+        </w:rPr>
+        <w:t xml:space="preserve"> </w:t>
+      </w:r>
+      <w:r>
+        <w:rPr>
+          <w:rFonts w:ascii="Lucida Console" w:eastAsia="Times New Roman" w:hAnsi="Lucida Console" w:cs="Courier New"/>
+          <w:color w:val="45E7A6"/>
+          <w:sz w:val="18"/>
+          <w:szCs w:val="18"/>
+          <w:lang w:eastAsia="it-IT"/>
+        </w:rPr>
+        <w:t>225</w:t>
+      </w:r>
+    </w:p>
+    <w:p>
+      <w:pPr>
+        <w:numPr>
+          <w:ilvl w:val="0"/>
+          <w:numId w:val="3"/>
+        </w:numPr>
+        <w:pBdr>
+          <w:top w:val="single" w:sz="6" w:space="12" w:color="000000"/>
+          <w:left w:val="single" w:sz="6" w:space="12" w:color="000000"/>
+          <w:bottom w:val="single" w:sz="6" w:space="12" w:color="000000"/>
+          <w:right w:val="single" w:sz="6" w:space="12" w:color="000000"/>
+        </w:pBdr>
+        <w:shd w:val="clear" w:color="auto" w:fill="222222"/>
+        <w:tabs>
+          <w:tab w:val="clear" w:pos="720"/>
+          <w:tab w:val="left" w:pos="916"/>
+          <w:tab w:val="left" w:pos="1832"/>
+          <w:tab w:val="left" w:pos="2748"/>
+          <w:tab w:val="left" w:pos="3664"/>
+          <w:tab w:val="left" w:pos="4580"/>
+          <w:tab w:val="left" w:pos="5496"/>
+          <w:tab w:val="left" w:pos="6412"/>
+          <w:tab w:val="left" w:pos="7328"/>
+          <w:tab w:val="left" w:pos="8244"/>
+          <w:tab w:val="left" w:pos="9160"/>
+          <w:tab w:val="left" w:pos="10076"/>
+          <w:tab w:val="left" w:pos="10992"/>
+          <w:tab w:val="left" w:pos="11908"/>
+          <w:tab w:val="left" w:pos="12824"/>
+          <w:tab w:val="left" w:pos="13740"/>
+          <w:tab w:val="left" w:pos="14656"/>
+        </w:tabs>
+        <w:spacing w:before="100" w:beforeAutospacing="1" w:after="100" w:afterAutospacing="1" w:line="360" w:lineRule="atLeast"/>
+        <w:rPr>
+          <w:rFonts w:ascii="Lucida Console" w:eastAsia="Times New Roman" w:hAnsi="Lucida Console" w:cs="Courier New"/>
+          <w:color w:val="FFFFFF"/>
+          <w:sz w:val="18"/>
+          <w:szCs w:val="18"/>
+          <w:lang w:eastAsia="it-IT"/>
+        </w:rPr>
+      </w:pPr>
+      <w:r>
+        <w:rPr>
+          <w:rFonts w:ascii="Lucida Console" w:eastAsia="Times New Roman" w:hAnsi="Lucida Console" w:cs="Courier New"/>
+          <w:color w:val="EAEAEA"/>
+          <w:sz w:val="18"/>
+          <w:szCs w:val="18"/>
+          <w:lang w:eastAsia="it-IT"/>
+        </w:rPr>
+        <w:t xml:space="preserve"> </w:t>
+      </w:r>
+      <w:r>
+        <w:rPr>
+          <w:rFonts w:ascii="Lucida Console" w:eastAsia="Times New Roman" w:hAnsi="Lucida Console" w:cs="Courier New"/>
+          <w:color w:val="45E7A6"/>
+          <w:sz w:val="18"/>
+          <w:szCs w:val="18"/>
+          <w:lang w:eastAsia="it-IT"/>
+        </w:rPr>
+        <w:t>0.7</w:t>
+      </w:r>
+      <w:r>
+        <w:rPr>
+          <w:rFonts w:ascii="Lucida Console" w:eastAsia="Times New Roman" w:hAnsi="Lucida Console" w:cs="Courier New"/>
+          <w:color w:val="7ECCE0"/>
+          <w:sz w:val="18"/>
+          <w:szCs w:val="18"/>
+          <w:lang w:eastAsia="it-IT"/>
+        </w:rPr>
+        <w:t>,</w:t>
+      </w:r>
+      <w:r>
+        <w:rPr>
+          <w:rFonts w:ascii="Lucida Console" w:eastAsia="Times New Roman" w:hAnsi="Lucida Console" w:cs="Courier New"/>
+          <w:color w:val="EAEAEA"/>
+          <w:sz w:val="18"/>
+          <w:szCs w:val="18"/>
+          <w:lang w:eastAsia="it-IT"/>
+        </w:rPr>
+        <w:t xml:space="preserve"> </w:t>
+      </w:r>
+      <w:r>
+        <w:rPr>
+          <w:rFonts w:ascii="Lucida Console" w:eastAsia="Times New Roman" w:hAnsi="Lucida Console" w:cs="Courier New"/>
+          <w:color w:val="45E7A6"/>
+          <w:sz w:val="18"/>
+          <w:szCs w:val="18"/>
+          <w:lang w:eastAsia="it-IT"/>
+        </w:rPr>
+        <w:t>0</w:t>
+      </w:r>
+      <w:r>
+        <w:rPr>
+          <w:rFonts w:ascii="Lucida Console" w:eastAsia="Times New Roman" w:hAnsi="Lucida Console" w:cs="Courier New"/>
+          <w:color w:val="EAEAEA"/>
+          <w:sz w:val="18"/>
+          <w:szCs w:val="18"/>
+          <w:lang w:eastAsia="it-IT"/>
+        </w:rPr>
+        <w:t xml:space="preserve">       </w:t>
+      </w:r>
+      <w:r>
+        <w:rPr>
+          <w:rFonts w:ascii="Lucida Console" w:eastAsia="Times New Roman" w:hAnsi="Lucida Console" w:cs="Courier New"/>
+          <w:color w:val="7ECCE0"/>
+          <w:sz w:val="18"/>
+          <w:szCs w:val="18"/>
+          <w:lang w:eastAsia="it-IT"/>
+        </w:rPr>
+        <w:t>-&gt;</w:t>
+      </w:r>
+      <w:r>
+        <w:rPr>
+          <w:rFonts w:ascii="Lucida Console" w:eastAsia="Times New Roman" w:hAnsi="Lucida Console" w:cs="Courier New"/>
+          <w:color w:val="EAEAEA"/>
+          <w:sz w:val="18"/>
+          <w:szCs w:val="18"/>
+          <w:lang w:eastAsia="it-IT"/>
+        </w:rPr>
+        <w:t xml:space="preserve">   </w:t>
+      </w:r>
+      <w:r>
+        <w:rPr>
+          <w:rFonts w:ascii="Lucida Console" w:eastAsia="Times New Roman" w:hAnsi="Lucida Console" w:cs="Courier New"/>
+          <w:color w:val="45E7A6"/>
+          <w:sz w:val="18"/>
+          <w:szCs w:val="18"/>
+          <w:lang w:eastAsia="it-IT"/>
+        </w:rPr>
+        <w:t>340</w:t>
+      </w:r>
+      <w:r>
+        <w:rPr>
+          <w:rFonts w:ascii="Lucida Console" w:eastAsia="Times New Roman" w:hAnsi="Lucida Console" w:cs="Courier New"/>
+          <w:color w:val="7ECCE0"/>
+          <w:sz w:val="18"/>
+          <w:szCs w:val="18"/>
+          <w:lang w:eastAsia="it-IT"/>
+        </w:rPr>
+        <w:t>,</w:t>
+      </w:r>
+      <w:r>
+        <w:rPr>
+          <w:rFonts w:ascii="Lucida Console" w:eastAsia="Times New Roman" w:hAnsi="Lucida Console" w:cs="Courier New"/>
+          <w:color w:val="EAEAEA"/>
+          <w:sz w:val="18"/>
+          <w:szCs w:val="18"/>
+          <w:lang w:eastAsia="it-IT"/>
+        </w:rPr>
+        <w:t xml:space="preserve"> </w:t>
+      </w:r>
+      <w:r>
+        <w:rPr>
+          <w:rFonts w:ascii="Lucida Console" w:eastAsia="Times New Roman" w:hAnsi="Lucida Console" w:cs="Courier New"/>
+          <w:color w:val="45E7A6"/>
+          <w:sz w:val="18"/>
+          <w:szCs w:val="18"/>
+          <w:lang w:eastAsia="it-IT"/>
+        </w:rPr>
+        <w:t>150</w:t>
+      </w:r>
+    </w:p>
+    <w:p>
+      <w:pPr>
+        <w:rPr>
+          <w:rFonts w:ascii="Georgia" w:hAnsi="Georgia"/>
+          <w:color w:val="000000"/>
+          <w:sz w:val="29"/>
+          <w:szCs w:val="29"/>
+          <w:lang w:val="en-GB"/>
+        </w:rPr>
+      </w:pPr>
+      <w:r>
+        <w:rPr>
+          <w:rFonts w:ascii="Georgia" w:hAnsi="Georgia"/>
+          <w:color w:val="000000"/>
+          <w:sz w:val="29"/>
+          <w:szCs w:val="29"/>
+          <w:lang w:val="en-GB"/>
+        </w:rPr>
+        <w:lastRenderedPageBreak/>
+        <w:t>WebGL will now render that triangle. For every pixel it is about to draw WebGL will call our fragment shader</w:t>
+      </w:r>
+    </w:p>
+    <w:p>
+      <w:pPr>
+        <w:rPr>
+          <w:rFonts w:ascii="Georgia" w:hAnsi="Georgia"/>
+          <w:color w:val="000000"/>
+          <w:sz w:val="29"/>
+          <w:szCs w:val="29"/>
+          <w:lang w:val="en-GB"/>
+        </w:rPr>
+      </w:pPr>
+    </w:p>
+    <w:p>
+      <w:pPr>
+        <w:rPr>
+          <w:rFonts w:ascii="Georgia" w:hAnsi="Georgia"/>
+          <w:color w:val="000000"/>
+          <w:sz w:val="29"/>
+          <w:szCs w:val="29"/>
+          <w:u w:val="single"/>
+          <w:lang w:val="en-GB"/>
+        </w:rPr>
+      </w:pPr>
+      <w:r>
+        <w:rPr>
+          <w:rFonts w:ascii="Georgia" w:hAnsi="Georgia"/>
+          <w:color w:val="000000"/>
+          <w:sz w:val="29"/>
+          <w:szCs w:val="29"/>
+          <w:lang w:val="en-GB"/>
+        </w:rPr>
+        <w:t>In the case above you can see our vertex shader is doing nothing but passing on our position data directly. Since the position data is already in clip space there is no work to do. </w:t>
+      </w:r>
+      <w:r>
+        <w:rPr>
+          <w:rStyle w:val="Enfasicorsivo"/>
+          <w:rFonts w:ascii="Georgia" w:hAnsi="Georgia"/>
+          <w:color w:val="000000"/>
+          <w:sz w:val="29"/>
+          <w:szCs w:val="29"/>
+          <w:lang w:val="en-GB"/>
+        </w:rPr>
+        <w:t>If you want 3D it's up to you to supply shaders that convert from 3D to clip space because WebGL is only a rasterization API</w:t>
+      </w:r>
+      <w:r>
+        <w:rPr>
+          <w:rFonts w:ascii="Georgia" w:hAnsi="Georgia"/>
+          <w:color w:val="000000"/>
+          <w:sz w:val="29"/>
+          <w:szCs w:val="29"/>
+          <w:lang w:val="en-GB"/>
+        </w:rPr>
+        <w:t>.</w:t>
+      </w:r>
+    </w:p>
+    <w:p>
+      <w:pPr>
+        <w:rPr>
+          <w:rFonts w:ascii="Georgia" w:hAnsi="Georgia"/>
+          <w:color w:val="000000"/>
+          <w:sz w:val="29"/>
+          <w:szCs w:val="29"/>
+          <w:u w:val="single"/>
+          <w:lang w:val="en-GB"/>
+        </w:rPr>
+      </w:pPr>
+    </w:p>
+    <w:p>
+      <w:pPr>
+        <w:rPr>
+          <w:rFonts w:ascii="Georgia" w:hAnsi="Georgia"/>
+          <w:color w:val="000000"/>
+          <w:sz w:val="29"/>
+          <w:szCs w:val="29"/>
+          <w:lang w:val="en-GB"/>
+        </w:rPr>
+      </w:pPr>
+      <w:r>
+        <w:rPr>
+          <w:rFonts w:ascii="Georgia" w:hAnsi="Georgia"/>
+          <w:color w:val="000000"/>
+          <w:sz w:val="29"/>
+          <w:szCs w:val="29"/>
+          <w:lang w:val="en-GB"/>
+        </w:rPr>
+        <w:t>I hope you can see that WebGL is actually a pretty simple API. Okay, simple might be the wrong word. What it does is simple. It just executes 2 user supplied functions, a vertex shader and fragment shader and draws triangles, lines, or points. While it can get more complicated to do 3D that complication is added by you, the programmer, in the form of more complex shaders. The WebGL API itself is just a rasterizer and conceptually fairly simple.</w:t>
+      </w:r>
+    </w:p>
+    <w:p>
+      <w:pPr>
+        <w:rPr>
+          <w:rFonts w:ascii="Times New Roman" w:eastAsia="Times New Roman" w:hAnsi="Times New Roman" w:cs="Times New Roman"/>
+          <w:sz w:val="24"/>
+          <w:szCs w:val="24"/>
+          <w:u w:val="single"/>
+          <w:lang w:val="en-GB" w:eastAsia="it-IT"/>
+        </w:rPr>
+      </w:pPr>
+    </w:p>
+    <w:p>
+      <w:pPr>
+        <w:rPr>
+          <w:rFonts w:ascii="Times New Roman" w:eastAsia="Times New Roman" w:hAnsi="Times New Roman" w:cs="Times New Roman"/>
+          <w:sz w:val="24"/>
+          <w:szCs w:val="24"/>
+          <w:u w:val="single"/>
+          <w:lang w:val="en-GB" w:eastAsia="it-IT"/>
+        </w:rPr>
+      </w:pPr>
+    </w:p>
+    <w:p>
+      <w:pPr>
+        <w:rPr>
+          <w:rFonts w:ascii="Arial" w:hAnsi="Arial" w:cs="Arial"/>
+          <w:color w:val="333333"/>
+          <w:spacing w:val="-1"/>
+          <w:shd w:val="clear" w:color="auto" w:fill="FFFFFF"/>
+        </w:rPr>
+      </w:pPr>
+      <w:r>
+        <w:rPr>
+          <w:rFonts w:ascii="Arial" w:hAnsi="Arial" w:cs="Arial"/>
+          <w:color w:val="333333"/>
+          <w:spacing w:val="-1"/>
+          <w:shd w:val="clear" w:color="auto" w:fill="FFFFFF"/>
+          <w:lang w:val="en-GB"/>
+        </w:rPr>
+        <w:t xml:space="preserve">When you first create a WebGL context, the size of the viewport will match the size of the canvas. However, if you resize the canvas, you will need to tell the WebGL context a new viewport setting. </w:t>
+      </w:r>
+      <w:r>
+        <w:rPr>
+          <w:rFonts w:ascii="Arial" w:hAnsi="Arial" w:cs="Arial"/>
+          <w:color w:val="333333"/>
+          <w:spacing w:val="-1"/>
+          <w:shd w:val="clear" w:color="auto" w:fill="FFFFFF"/>
+        </w:rPr>
+        <w:t>In this situation, you can use </w:t>
+      </w:r>
+      <w:r>
+        <w:rPr>
+          <w:rStyle w:val="CodiceHTML"/>
+          <w:rFonts w:ascii="Consolas" w:eastAsiaTheme="minorHAnsi" w:hAnsi="Consolas"/>
+          <w:color w:val="333333"/>
+          <w:spacing w:val="-1"/>
+          <w:sz w:val="24"/>
+          <w:szCs w:val="24"/>
+          <w:bdr w:val="none" w:sz="0" w:space="0" w:color="auto" w:frame="1"/>
+        </w:rPr>
+        <w:t>gl.viewport</w:t>
+      </w:r>
+      <w:r>
+        <w:rPr>
+          <w:rFonts w:ascii="Arial" w:hAnsi="Arial" w:cs="Arial"/>
+          <w:color w:val="333333"/>
+          <w:spacing w:val="-1"/>
+          <w:shd w:val="clear" w:color="auto" w:fill="FFFFFF"/>
+        </w:rPr>
+        <w:t>.</w:t>
+      </w:r>
+    </w:p>
+    <w:p>
+      <w:pPr>
+        <w:rPr>
+          <w:rFonts w:ascii="Arial" w:hAnsi="Arial" w:cs="Arial"/>
+          <w:color w:val="333333"/>
+          <w:spacing w:val="-1"/>
+          <w:shd w:val="clear" w:color="auto" w:fill="FFFFFF"/>
+        </w:rPr>
+      </w:pPr>
+    </w:p>
+    <w:p>
+      <w:pPr>
+        <w:rPr>
+          <w:rFonts w:ascii="Times New Roman" w:eastAsia="Times New Roman" w:hAnsi="Times New Roman" w:cs="Times New Roman"/>
+          <w:sz w:val="24"/>
+          <w:szCs w:val="24"/>
+          <w:lang w:eastAsia="it-IT"/>
+        </w:rPr>
+      </w:pPr>
+      <w:r>
+        <w:rPr>
+          <w:rFonts w:ascii="Arial" w:hAnsi="Arial" w:cs="Arial"/>
+          <w:color w:val="333333"/>
+          <w:spacing w:val="-1"/>
+          <w:shd w:val="clear" w:color="auto" w:fill="FFFFFF"/>
+          <w:lang w:val="en-GB"/>
+        </w:rPr>
+        <w:t>The </w:t>
+      </w:r>
+      <w:r>
+        <w:rPr>
+          <w:rStyle w:val="CodiceHTML"/>
+          <w:rFonts w:ascii="Consolas" w:eastAsiaTheme="minorHAnsi" w:hAnsi="Consolas"/>
+          <w:b/>
+          <w:bCs/>
+          <w:color w:val="333333"/>
+          <w:spacing w:val="-1"/>
+          <w:bdr w:val="none" w:sz="0" w:space="0" w:color="auto" w:frame="1"/>
+          <w:shd w:val="clear" w:color="auto" w:fill="FFFFFF"/>
+          <w:lang w:val="en-GB"/>
+        </w:rPr>
+        <w:t>WebGLRenderingContext.viewport()</w:t>
+      </w:r>
+      <w:r>
+        <w:rPr>
+          <w:rFonts w:ascii="Arial" w:hAnsi="Arial" w:cs="Arial"/>
+          <w:color w:val="333333"/>
+          <w:spacing w:val="-1"/>
+          <w:shd w:val="clear" w:color="auto" w:fill="FFFFFF"/>
+          <w:lang w:val="en-GB"/>
+        </w:rPr>
+        <w:t> method of the </w:t>
+      </w:r>
+      <w:hyperlink r:id="rId6" w:history="1">
+        <w:r>
+          <w:rPr>
+            <w:rStyle w:val="Collegamentoipertestuale"/>
+            <w:rFonts w:ascii="Arial" w:hAnsi="Arial" w:cs="Arial"/>
+            <w:color w:val="3D7E9A"/>
+            <w:spacing w:val="-1"/>
+            <w:bdr w:val="none" w:sz="0" w:space="0" w:color="auto" w:frame="1"/>
+            <w:shd w:val="clear" w:color="auto" w:fill="FFFFFF"/>
+            <w:lang w:val="en-GB"/>
+          </w:rPr>
+          <w:t>WebGL API</w:t>
+        </w:r>
+      </w:hyperlink>
+      <w:r>
+        <w:rPr>
+          <w:rFonts w:ascii="Arial" w:hAnsi="Arial" w:cs="Arial"/>
+          <w:color w:val="333333"/>
+          <w:spacing w:val="-1"/>
+          <w:shd w:val="clear" w:color="auto" w:fill="FFFFFF"/>
+          <w:lang w:val="en-GB"/>
+        </w:rPr>
+        <w:t> sets the viewport, which specifies the affine transformation of x and y from normalized device coordinates to window coordinates.</w:t>
+      </w:r>
+      <w:r>
+        <w:rPr>
+          <w:rFonts w:ascii="Arial" w:hAnsi="Arial" w:cs="Arial"/>
+          <w:color w:val="333333"/>
+          <w:spacing w:val="-1"/>
+          <w:shd w:val="clear" w:color="auto" w:fill="FFFFFF"/>
+          <w:lang w:val="en-GB"/>
+        </w:rPr>
+        <w:t xml:space="preserve"> </w:t>
+      </w:r>
+      <w:r>
+        <w:rPr>
+          <w:rFonts w:ascii="Arial" w:hAnsi="Arial" w:cs="Arial"/>
+          <w:color w:val="333333"/>
+          <w:spacing w:val="-1"/>
+          <w:shd w:val="clear" w:color="auto" w:fill="FFFFFF"/>
+        </w:rPr>
+        <w:t>Avere una viewport correttamente dimensionata pari all’area di disegno è i</w:t>
+      </w:r>
+      <w:r>
+        <w:rPr>
+          <w:rFonts w:ascii="Arial" w:hAnsi="Arial" w:cs="Arial"/>
+          <w:color w:val="333333"/>
+          <w:spacing w:val="-1"/>
+          <w:shd w:val="clear" w:color="auto" w:fill="FFFFFF"/>
+        </w:rPr>
+        <w:t>ndispensabile per permettere a webGL di passare dalle coordinate normalizzate del clip space (che vanno da x e y -1 / +1 ) alle coordinate pixel dello schermo!</w:t>
       </w:r>
     </w:p>
     <w:sectPr>
@@ -5662,6 +7351,304 @@
 <file path=word/numbering.xml><?xml version="1.0" encoding="utf-8"?>
 <w:numbering xmlns:wpc="http://schemas.microsoft.com/office/word/2010/wordprocessingCanvas" xmlns:cx="http://schemas.microsoft.com/office/drawing/2014/chartex" xmlns:cx1="http://schemas.microsoft.com/office/drawing/2015/9/8/chartex" xmlns:cx2="http://schemas.microsoft.com/office/drawing/2015/10/21/chartex" xmlns:cx3="http://schemas.microsoft.com/office/drawing/2016/5/9/chartex" xmlns:cx4="http://schemas.microsoft.com/office/drawing/2016/5/10/chartex" xmlns:cx5="http://schemas.microsoft.com/office/drawing/2016/5/11/chartex" xmlns:cx6="http://schemas.microsoft.com/office/drawing/2016/5/12/chartex" xmlns:cx7="http://schemas.microsoft.com/office/drawing/2016/5/13/chartex" xmlns:cx8="http://schemas.microsoft.com/office/drawing/2016/5/14/chartex" xmlns:mc="http://schemas.openxmlformats.org/markup-compatibility/2006" xmlns:aink="http://schemas.microsoft.com/office/drawing/2016/ink" xmlns:am3d="http://schemas.microsoft.com/office/drawing/2017/model3d" xmlns:o="urn:schemas-microsoft-com:office:office" xmlns:r="http://schemas.openxmlformats.org/officeDocument/2006/relationships" xmlns:m="http://schemas.openxmlformats.org/officeDocument/2006/math" xmlns:v="urn:schemas-microsoft-com:vml" xmlns:wp14="http://schemas.microsoft.com/office/word/2010/wordprocessingDrawing" xmlns:wp="http://schemas.openxmlformats.org/drawingml/2006/wordprocessingDrawing" xmlns:w10="urn:schemas-microsoft-com:office:word" xmlns:w="http://schemas.openxmlformats.org/wordprocessingml/2006/main" xmlns:w14="http://schemas.microsoft.com/office/word/2010/wordml" xmlns:w15="http://schemas.microsoft.com/office/word/2012/wordml" xmlns:w16cex="http://schemas.microsoft.com/office/word/2018/wordml/cex" xmlns:w16cid="http://schemas.microsoft.com/office/word/2016/wordml/cid" xmlns:w16="http://schemas.microsoft.com/office/word/2018/wordml" xmlns:w16se="http://schemas.microsoft.com/office/word/2015/wordml/symex" xmlns:wpg="http://schemas.microsoft.com/office/word/2010/wordprocessingGroup" xmlns:wpi="http://schemas.microsoft.com/office/word/2010/wordprocessingInk" xmlns:wne="http://schemas.microsoft.com/office/word/2006/wordml" xmlns:wps="http://schemas.microsoft.com/office/word/2010/wordprocessingShape" mc:Ignorable="w14 w15 w16se w16cid w16 w16cex wp14">
   <w:abstractNum w:abstractNumId="0" w15:restartNumberingAfterBreak="0">
+    <w:nsid w:val="0F991E1C"/>
+    <w:multiLevelType w:val="multilevel"/>
+    <w:tmpl w:val="807CB5F6"/>
+    <w:lvl w:ilvl="0">
+      <w:start w:val="1"/>
+      <w:numFmt w:val="bullet"/>
+      <w:lvlText w:val=""/>
+      <w:lvlJc w:val="left"/>
+      <w:pPr>
+        <w:tabs>
+          <w:tab w:val="num" w:pos="720"/>
+        </w:tabs>
+        <w:ind w:left="720" w:hanging="360"/>
+      </w:pPr>
+      <w:rPr>
+        <w:rFonts w:ascii="Symbol" w:hAnsi="Symbol" w:hint="default"/>
+        <w:sz w:val="20"/>
+      </w:rPr>
+    </w:lvl>
+    <w:lvl w:ilvl="1" w:tentative="1">
+      <w:start w:val="1"/>
+      <w:numFmt w:val="bullet"/>
+      <w:lvlText w:val="o"/>
+      <w:lvlJc w:val="left"/>
+      <w:pPr>
+        <w:tabs>
+          <w:tab w:val="num" w:pos="1440"/>
+        </w:tabs>
+        <w:ind w:left="1440" w:hanging="360"/>
+      </w:pPr>
+      <w:rPr>
+        <w:rFonts w:ascii="Courier New" w:hAnsi="Courier New" w:hint="default"/>
+        <w:sz w:val="20"/>
+      </w:rPr>
+    </w:lvl>
+    <w:lvl w:ilvl="2" w:tentative="1">
+      <w:start w:val="1"/>
+      <w:numFmt w:val="bullet"/>
+      <w:lvlText w:val=""/>
+      <w:lvlJc w:val="left"/>
+      <w:pPr>
+        <w:tabs>
+          <w:tab w:val="num" w:pos="2160"/>
+        </w:tabs>
+        <w:ind w:left="2160" w:hanging="360"/>
+      </w:pPr>
+      <w:rPr>
+        <w:rFonts w:ascii="Wingdings" w:hAnsi="Wingdings" w:hint="default"/>
+        <w:sz w:val="20"/>
+      </w:rPr>
+    </w:lvl>
+    <w:lvl w:ilvl="3" w:tentative="1">
+      <w:start w:val="1"/>
+      <w:numFmt w:val="bullet"/>
+      <w:lvlText w:val=""/>
+      <w:lvlJc w:val="left"/>
+      <w:pPr>
+        <w:tabs>
+          <w:tab w:val="num" w:pos="2880"/>
+        </w:tabs>
+        <w:ind w:left="2880" w:hanging="360"/>
+      </w:pPr>
+      <w:rPr>
+        <w:rFonts w:ascii="Wingdings" w:hAnsi="Wingdings" w:hint="default"/>
+        <w:sz w:val="20"/>
+      </w:rPr>
+    </w:lvl>
+    <w:lvl w:ilvl="4" w:tentative="1">
+      <w:start w:val="1"/>
+      <w:numFmt w:val="bullet"/>
+      <w:lvlText w:val=""/>
+      <w:lvlJc w:val="left"/>
+      <w:pPr>
+        <w:tabs>
+          <w:tab w:val="num" w:pos="3600"/>
+        </w:tabs>
+        <w:ind w:left="3600" w:hanging="360"/>
+      </w:pPr>
+      <w:rPr>
+        <w:rFonts w:ascii="Wingdings" w:hAnsi="Wingdings" w:hint="default"/>
+        <w:sz w:val="20"/>
+      </w:rPr>
+    </w:lvl>
+    <w:lvl w:ilvl="5" w:tentative="1">
+      <w:start w:val="1"/>
+      <w:numFmt w:val="bullet"/>
+      <w:lvlText w:val=""/>
+      <w:lvlJc w:val="left"/>
+      <w:pPr>
+        <w:tabs>
+          <w:tab w:val="num" w:pos="4320"/>
+        </w:tabs>
+        <w:ind w:left="4320" w:hanging="360"/>
+      </w:pPr>
+      <w:rPr>
+        <w:rFonts w:ascii="Wingdings" w:hAnsi="Wingdings" w:hint="default"/>
+        <w:sz w:val="20"/>
+      </w:rPr>
+    </w:lvl>
+    <w:lvl w:ilvl="6" w:tentative="1">
+      <w:start w:val="1"/>
+      <w:numFmt w:val="bullet"/>
+      <w:lvlText w:val=""/>
+      <w:lvlJc w:val="left"/>
+      <w:pPr>
+        <w:tabs>
+          <w:tab w:val="num" w:pos="5040"/>
+        </w:tabs>
+        <w:ind w:left="5040" w:hanging="360"/>
+      </w:pPr>
+      <w:rPr>
+        <w:rFonts w:ascii="Wingdings" w:hAnsi="Wingdings" w:hint="default"/>
+        <w:sz w:val="20"/>
+      </w:rPr>
+    </w:lvl>
+    <w:lvl w:ilvl="7" w:tentative="1">
+      <w:start w:val="1"/>
+      <w:numFmt w:val="bullet"/>
+      <w:lvlText w:val=""/>
+      <w:lvlJc w:val="left"/>
+      <w:pPr>
+        <w:tabs>
+          <w:tab w:val="num" w:pos="5760"/>
+        </w:tabs>
+        <w:ind w:left="5760" w:hanging="360"/>
+      </w:pPr>
+      <w:rPr>
+        <w:rFonts w:ascii="Wingdings" w:hAnsi="Wingdings" w:hint="default"/>
+        <w:sz w:val="20"/>
+      </w:rPr>
+    </w:lvl>
+    <w:lvl w:ilvl="8" w:tentative="1">
+      <w:start w:val="1"/>
+      <w:numFmt w:val="bullet"/>
+      <w:lvlText w:val=""/>
+      <w:lvlJc w:val="left"/>
+      <w:pPr>
+        <w:tabs>
+          <w:tab w:val="num" w:pos="6480"/>
+        </w:tabs>
+        <w:ind w:left="6480" w:hanging="360"/>
+      </w:pPr>
+      <w:rPr>
+        <w:rFonts w:ascii="Wingdings" w:hAnsi="Wingdings" w:hint="default"/>
+        <w:sz w:val="20"/>
+      </w:rPr>
+    </w:lvl>
+  </w:abstractNum>
+  <w:abstractNum w:abstractNumId="1" w15:restartNumberingAfterBreak="0">
+    <w:nsid w:val="1425042A"/>
+    <w:multiLevelType w:val="multilevel"/>
+    <w:tmpl w:val="E4DED7C6"/>
+    <w:lvl w:ilvl="0">
+      <w:start w:val="1"/>
+      <w:numFmt w:val="bullet"/>
+      <w:lvlText w:val=""/>
+      <w:lvlJc w:val="left"/>
+      <w:pPr>
+        <w:tabs>
+          <w:tab w:val="num" w:pos="720"/>
+        </w:tabs>
+        <w:ind w:left="720" w:hanging="360"/>
+      </w:pPr>
+      <w:rPr>
+        <w:rFonts w:ascii="Symbol" w:hAnsi="Symbol" w:hint="default"/>
+        <w:sz w:val="20"/>
+      </w:rPr>
+    </w:lvl>
+    <w:lvl w:ilvl="1" w:tentative="1">
+      <w:start w:val="1"/>
+      <w:numFmt w:val="bullet"/>
+      <w:lvlText w:val="o"/>
+      <w:lvlJc w:val="left"/>
+      <w:pPr>
+        <w:tabs>
+          <w:tab w:val="num" w:pos="1440"/>
+        </w:tabs>
+        <w:ind w:left="1440" w:hanging="360"/>
+      </w:pPr>
+      <w:rPr>
+        <w:rFonts w:ascii="Courier New" w:hAnsi="Courier New" w:hint="default"/>
+        <w:sz w:val="20"/>
+      </w:rPr>
+    </w:lvl>
+    <w:lvl w:ilvl="2" w:tentative="1">
+      <w:start w:val="1"/>
+      <w:numFmt w:val="bullet"/>
+      <w:lvlText w:val=""/>
+      <w:lvlJc w:val="left"/>
+      <w:pPr>
+        <w:tabs>
+          <w:tab w:val="num" w:pos="2160"/>
+        </w:tabs>
+        <w:ind w:left="2160" w:hanging="360"/>
+      </w:pPr>
+      <w:rPr>
+        <w:rFonts w:ascii="Wingdings" w:hAnsi="Wingdings" w:hint="default"/>
+        <w:sz w:val="20"/>
+      </w:rPr>
+    </w:lvl>
+    <w:lvl w:ilvl="3" w:tentative="1">
+      <w:start w:val="1"/>
+      <w:numFmt w:val="bullet"/>
+      <w:lvlText w:val=""/>
+      <w:lvlJc w:val="left"/>
+      <w:pPr>
+        <w:tabs>
+          <w:tab w:val="num" w:pos="2880"/>
+        </w:tabs>
+        <w:ind w:left="2880" w:hanging="360"/>
+      </w:pPr>
+      <w:rPr>
+        <w:rFonts w:ascii="Wingdings" w:hAnsi="Wingdings" w:hint="default"/>
+        <w:sz w:val="20"/>
+      </w:rPr>
+    </w:lvl>
+    <w:lvl w:ilvl="4" w:tentative="1">
+      <w:start w:val="1"/>
+      <w:numFmt w:val="bullet"/>
+      <w:lvlText w:val=""/>
+      <w:lvlJc w:val="left"/>
+      <w:pPr>
+        <w:tabs>
+          <w:tab w:val="num" w:pos="3600"/>
+        </w:tabs>
+        <w:ind w:left="3600" w:hanging="360"/>
+      </w:pPr>
+      <w:rPr>
+        <w:rFonts w:ascii="Wingdings" w:hAnsi="Wingdings" w:hint="default"/>
+        <w:sz w:val="20"/>
+      </w:rPr>
+    </w:lvl>
+    <w:lvl w:ilvl="5" w:tentative="1">
+      <w:start w:val="1"/>
+      <w:numFmt w:val="bullet"/>
+      <w:lvlText w:val=""/>
+      <w:lvlJc w:val="left"/>
+      <w:pPr>
+        <w:tabs>
+          <w:tab w:val="num" w:pos="4320"/>
+        </w:tabs>
+        <w:ind w:left="4320" w:hanging="360"/>
+      </w:pPr>
+      <w:rPr>
+        <w:rFonts w:ascii="Wingdings" w:hAnsi="Wingdings" w:hint="default"/>
+        <w:sz w:val="20"/>
+      </w:rPr>
+    </w:lvl>
+    <w:lvl w:ilvl="6" w:tentative="1">
+      <w:start w:val="1"/>
+      <w:numFmt w:val="bullet"/>
+      <w:lvlText w:val=""/>
+      <w:lvlJc w:val="left"/>
+      <w:pPr>
+        <w:tabs>
+          <w:tab w:val="num" w:pos="5040"/>
+        </w:tabs>
+        <w:ind w:left="5040" w:hanging="360"/>
+      </w:pPr>
+      <w:rPr>
+        <w:rFonts w:ascii="Wingdings" w:hAnsi="Wingdings" w:hint="default"/>
+        <w:sz w:val="20"/>
+      </w:rPr>
+    </w:lvl>
+    <w:lvl w:ilvl="7" w:tentative="1">
+      <w:start w:val="1"/>
+      <w:numFmt w:val="bullet"/>
+      <w:lvlText w:val=""/>
+      <w:lvlJc w:val="left"/>
+      <w:pPr>
+        <w:tabs>
+          <w:tab w:val="num" w:pos="5760"/>
+        </w:tabs>
+        <w:ind w:left="5760" w:hanging="360"/>
+      </w:pPr>
+      <w:rPr>
+        <w:rFonts w:ascii="Wingdings" w:hAnsi="Wingdings" w:hint="default"/>
+        <w:sz w:val="20"/>
+      </w:rPr>
+    </w:lvl>
+    <w:lvl w:ilvl="8" w:tentative="1">
+      <w:start w:val="1"/>
+      <w:numFmt w:val="bullet"/>
+      <w:lvlText w:val=""/>
+      <w:lvlJc w:val="left"/>
+      <w:pPr>
+        <w:tabs>
+          <w:tab w:val="num" w:pos="6480"/>
+        </w:tabs>
+        <w:ind w:left="6480" w:hanging="360"/>
+      </w:pPr>
+      <w:rPr>
+        <w:rFonts w:ascii="Wingdings" w:hAnsi="Wingdings" w:hint="default"/>
+        <w:sz w:val="20"/>
+      </w:rPr>
+    </w:lvl>
+  </w:abstractNum>
+  <w:abstractNum w:abstractNumId="2" w15:restartNumberingAfterBreak="0">
     <w:nsid w:val="7A59080F"/>
     <w:multiLevelType w:val="hybridMultilevel"/>
     <w:tmpl w:val="059A6338"/>
@@ -5751,7 +7738,13 @@
     </w:lvl>
   </w:abstractNum>
   <w:num w:numId="1">
+    <w:abstractNumId w:val="2"/>
+  </w:num>
+  <w:num w:numId="2">
     <w:abstractNumId w:val="0"/>
+  </w:num>
+  <w:num w:numId="3">
+    <w:abstractNumId w:val="1"/>
   </w:num>
 </w:numbering>
 </file>
@@ -6240,6 +8233,112 @@
       <w:contextualSpacing/>
     </w:pPr>
   </w:style>
+  <w:style w:type="character" w:styleId="CodiceHTML">
+    <w:name w:val="HTML Code"/>
+    <w:basedOn w:val="Carpredefinitoparagrafo"/>
+    <w:uiPriority w:val="99"/>
+    <w:semiHidden/>
+    <w:unhideWhenUsed/>
+    <w:rsid w:val="000F1CB7"/>
+    <w:rPr>
+      <w:rFonts w:ascii="Courier New" w:eastAsia="Times New Roman" w:hAnsi="Courier New" w:cs="Courier New"/>
+      <w:sz w:val="20"/>
+      <w:szCs w:val="20"/>
+    </w:rPr>
+  </w:style>
+  <w:style w:type="paragraph" w:styleId="NormaleWeb">
+    <w:name w:val="Normal (Web)"/>
+    <w:basedOn w:val="Normale"/>
+    <w:uiPriority w:val="99"/>
+    <w:semiHidden/>
+    <w:unhideWhenUsed/>
+    <w:rsid w:val="000F1CB7"/>
+    <w:pPr>
+      <w:spacing w:before="100" w:beforeAutospacing="1" w:after="100" w:afterAutospacing="1" w:line="240" w:lineRule="auto"/>
+    </w:pPr>
+    <w:rPr>
+      <w:rFonts w:ascii="Times New Roman" w:eastAsia="Times New Roman" w:hAnsi="Times New Roman" w:cs="Times New Roman"/>
+      <w:sz w:val="24"/>
+      <w:szCs w:val="24"/>
+      <w:lang w:eastAsia="it-IT"/>
+    </w:rPr>
+  </w:style>
+  <w:style w:type="paragraph" w:styleId="PreformattatoHTML">
+    <w:name w:val="HTML Preformatted"/>
+    <w:basedOn w:val="Normale"/>
+    <w:link w:val="PreformattatoHTMLCarattere"/>
+    <w:uiPriority w:val="99"/>
+    <w:semiHidden/>
+    <w:unhideWhenUsed/>
+    <w:rsid w:val="000F1CB7"/>
+    <w:pPr>
+      <w:tabs>
+        <w:tab w:val="left" w:pos="916"/>
+        <w:tab w:val="left" w:pos="1832"/>
+        <w:tab w:val="left" w:pos="2748"/>
+        <w:tab w:val="left" w:pos="3664"/>
+        <w:tab w:val="left" w:pos="4580"/>
+        <w:tab w:val="left" w:pos="5496"/>
+        <w:tab w:val="left" w:pos="6412"/>
+        <w:tab w:val="left" w:pos="7328"/>
+        <w:tab w:val="left" w:pos="8244"/>
+        <w:tab w:val="left" w:pos="9160"/>
+        <w:tab w:val="left" w:pos="10076"/>
+        <w:tab w:val="left" w:pos="10992"/>
+        <w:tab w:val="left" w:pos="11908"/>
+        <w:tab w:val="left" w:pos="12824"/>
+        <w:tab w:val="left" w:pos="13740"/>
+        <w:tab w:val="left" w:pos="14656"/>
+      </w:tabs>
+      <w:spacing w:after="0" w:line="240" w:lineRule="auto"/>
+    </w:pPr>
+    <w:rPr>
+      <w:rFonts w:ascii="Courier New" w:eastAsia="Times New Roman" w:hAnsi="Courier New" w:cs="Courier New"/>
+      <w:sz w:val="20"/>
+      <w:szCs w:val="20"/>
+      <w:lang w:eastAsia="it-IT"/>
+    </w:rPr>
+  </w:style>
+  <w:style w:type="character" w:customStyle="1" w:styleId="PreformattatoHTMLCarattere">
+    <w:name w:val="Preformattato HTML Carattere"/>
+    <w:basedOn w:val="Carpredefinitoparagrafo"/>
+    <w:link w:val="PreformattatoHTML"/>
+    <w:uiPriority w:val="99"/>
+    <w:semiHidden/>
+    <w:rsid w:val="000F1CB7"/>
+    <w:rPr>
+      <w:rFonts w:ascii="Courier New" w:eastAsia="Times New Roman" w:hAnsi="Courier New" w:cs="Courier New"/>
+      <w:sz w:val="20"/>
+      <w:szCs w:val="20"/>
+      <w:lang w:eastAsia="it-IT"/>
+    </w:rPr>
+  </w:style>
+  <w:style w:type="character" w:customStyle="1" w:styleId="pln">
+    <w:name w:val="pln"/>
+    <w:basedOn w:val="Carpredefinitoparagrafo"/>
+    <w:rsid w:val="000F1CB7"/>
+  </w:style>
+  <w:style w:type="character" w:customStyle="1" w:styleId="lit">
+    <w:name w:val="lit"/>
+    <w:basedOn w:val="Carpredefinitoparagrafo"/>
+    <w:rsid w:val="000F1CB7"/>
+  </w:style>
+  <w:style w:type="character" w:customStyle="1" w:styleId="pun">
+    <w:name w:val="pun"/>
+    <w:basedOn w:val="Carpredefinitoparagrafo"/>
+    <w:rsid w:val="000F1CB7"/>
+  </w:style>
+  <w:style w:type="character" w:styleId="Enfasicorsivo">
+    <w:name w:val="Emphasis"/>
+    <w:basedOn w:val="Carpredefinitoparagrafo"/>
+    <w:uiPriority w:val="20"/>
+    <w:qFormat/>
+    <w:rsid w:val="000F1CB7"/>
+    <w:rPr>
+      <w:i/>
+      <w:iCs/>
+    </w:rPr>
+  </w:style>
 </w:styles>
 </file>
 

</xml_diff>

<commit_message>
Implementato algoritmo del Shadow Buffer
</commit_message>
<xml_diff>
--- a/doc/NOTE sul progetto di Esame.docx
+++ b/doc/NOTE sul progetto di Esame.docx
@@ -6213,1330 +6213,365 @@
           <w:rFonts w:ascii="Times New Roman" w:eastAsia="Times New Roman" w:hAnsi="Times New Roman" w:cs="Times New Roman"/>
           <w:b/>
           <w:bCs/>
-          <w:sz w:val="28"/>
-          <w:szCs w:val="28"/>
-          <w:lang w:eastAsia="it-IT"/>
-        </w:rPr>
-        <w:t>Fotocamera che segue la macchina</w:t>
-      </w:r>
-    </w:p>
-    <w:p>
-      <w:pPr>
-        <w:jc w:val="both"/>
-        <w:rPr>
-          <w:rFonts w:ascii="Helvetica" w:hAnsi="Helvetica" w:cs="Helvetica"/>
-          <w:color w:val="373737"/>
-          <w:sz w:val="23"/>
-          <w:szCs w:val="23"/>
-          <w:shd w:val="clear" w:color="auto" w:fill="FFFFFF"/>
-        </w:rPr>
-      </w:pPr>
-      <w:r>
-        <w:rPr>
-          <w:rFonts w:ascii="Helvetica" w:hAnsi="Helvetica" w:cs="Helvetica"/>
-          <w:color w:val="373737"/>
-          <w:sz w:val="23"/>
-          <w:szCs w:val="23"/>
-          <w:shd w:val="clear" w:color="auto" w:fill="FFFFFF"/>
-        </w:rPr>
-        <w:t xml:space="preserve">Se pensiamo alla camera </w:t>
-      </w:r>
-      <w:r>
-        <w:rPr>
-          <w:rFonts w:ascii="Helvetica" w:hAnsi="Helvetica" w:cs="Helvetica"/>
-          <w:color w:val="373737"/>
-          <w:sz w:val="23"/>
-          <w:szCs w:val="23"/>
-          <w:shd w:val="clear" w:color="auto" w:fill="FFFFFF"/>
-        </w:rPr>
-        <w:t xml:space="preserve">da cui guardiamo la scena </w:t>
-      </w:r>
-      <w:r>
-        <w:rPr>
-          <w:rFonts w:ascii="Helvetica" w:hAnsi="Helvetica" w:cs="Helvetica"/>
-          <w:color w:val="373737"/>
-          <w:sz w:val="23"/>
-          <w:szCs w:val="23"/>
-          <w:shd w:val="clear" w:color="auto" w:fill="FFFFFF"/>
-        </w:rPr>
-        <w:t>come se fosse un qualsiasi oggetto in scena</w:t>
-      </w:r>
-      <w:r>
-        <w:rPr>
-          <w:rFonts w:ascii="Helvetica" w:hAnsi="Helvetica" w:cs="Helvetica"/>
-          <w:color w:val="373737"/>
-          <w:sz w:val="23"/>
-          <w:szCs w:val="23"/>
-          <w:shd w:val="clear" w:color="auto" w:fill="FFFFFF"/>
-        </w:rPr>
-        <w:t>, anch’essa avrà una posizione</w:t>
-      </w:r>
-      <w:r>
-        <w:rPr>
-          <w:rFonts w:ascii="Helvetica" w:hAnsi="Helvetica" w:cs="Helvetica"/>
-          <w:color w:val="373737"/>
-          <w:sz w:val="23"/>
-          <w:szCs w:val="23"/>
-          <w:shd w:val="clear" w:color="auto" w:fill="FFFFFF"/>
-        </w:rPr>
-        <w:t xml:space="preserve"> </w:t>
-      </w:r>
-      <w:r>
-        <w:rPr>
-          <w:rFonts w:ascii="Helvetica" w:hAnsi="Helvetica" w:cs="Helvetica"/>
-          <w:color w:val="373737"/>
-          <w:sz w:val="23"/>
-          <w:szCs w:val="23"/>
-          <w:shd w:val="clear" w:color="auto" w:fill="FFFFFF"/>
-        </w:rPr>
-        <w:t xml:space="preserve">ben definita nella scena, </w:t>
-      </w:r>
-      <w:r>
-        <w:rPr>
-          <w:rFonts w:ascii="Helvetica" w:hAnsi="Helvetica" w:cs="Helvetica"/>
-          <w:color w:val="373737"/>
-          <w:sz w:val="23"/>
-          <w:szCs w:val="23"/>
-          <w:shd w:val="clear" w:color="auto" w:fill="FFFFFF"/>
-        </w:rPr>
-        <w:t>come tutti gli altri oggetti</w:t>
-      </w:r>
-      <w:r>
-        <w:rPr>
-          <w:rFonts w:ascii="Helvetica" w:hAnsi="Helvetica" w:cs="Helvetica"/>
-          <w:color w:val="373737"/>
-          <w:sz w:val="23"/>
-          <w:szCs w:val="23"/>
-          <w:shd w:val="clear" w:color="auto" w:fill="FFFFFF"/>
-        </w:rPr>
-        <w:t>. A</w:t>
-      </w:r>
-      <w:r>
-        <w:rPr>
-          <w:rFonts w:ascii="Helvetica" w:hAnsi="Helvetica" w:cs="Helvetica"/>
-          <w:color w:val="373737"/>
-          <w:sz w:val="23"/>
-          <w:szCs w:val="23"/>
-          <w:shd w:val="clear" w:color="auto" w:fill="FFFFFF"/>
-        </w:rPr>
-        <w:t>llora possiamo dire che anche la camera avrà una matrice di</w:t>
-      </w:r>
-      <w:r>
-        <w:rPr>
-          <w:rFonts w:ascii="Helvetica" w:hAnsi="Helvetica" w:cs="Helvetica"/>
-          <w:color w:val="373737"/>
-          <w:sz w:val="23"/>
-          <w:szCs w:val="23"/>
-          <w:shd w:val="clear" w:color="auto" w:fill="FFFFFF"/>
-        </w:rPr>
-        <w:t xml:space="preserve"> trasformazione che può essere usata per posizionarla e orientarla nello spazio mondo della scena.</w:t>
-      </w:r>
-    </w:p>
-    <w:p>
-      <w:pPr>
-        <w:jc w:val="both"/>
-        <w:rPr>
-          <w:rFonts w:ascii="Helvetica" w:hAnsi="Helvetica" w:cs="Helvetica"/>
-          <w:color w:val="373737"/>
-          <w:sz w:val="23"/>
-          <w:szCs w:val="23"/>
-          <w:shd w:val="clear" w:color="auto" w:fill="FFFFFF"/>
-        </w:rPr>
-      </w:pPr>
-      <w:r>
-        <w:rPr>
-          <w:rFonts w:ascii="Helvetica" w:hAnsi="Helvetica" w:cs="Helvetica"/>
-          <w:color w:val="373737"/>
-          <w:sz w:val="23"/>
-          <w:szCs w:val="23"/>
-          <w:shd w:val="clear" w:color="auto" w:fill="FFFFFF"/>
-        </w:rPr>
-        <w:t xml:space="preserve">La </w:t>
-      </w:r>
-      <w:proofErr w:type="spellStart"/>
-      <w:r>
-        <w:rPr>
-          <w:rFonts w:ascii="Helvetica" w:hAnsi="Helvetica" w:cs="Helvetica"/>
-          <w:color w:val="373737"/>
-          <w:sz w:val="23"/>
-          <w:szCs w:val="23"/>
-          <w:shd w:val="clear" w:color="auto" w:fill="FFFFFF"/>
-        </w:rPr>
-        <w:t>lookAt</w:t>
-      </w:r>
-      <w:proofErr w:type="spellEnd"/>
-      <w:r>
-        <w:rPr>
-          <w:rFonts w:ascii="Helvetica" w:hAnsi="Helvetica" w:cs="Helvetica"/>
-          <w:color w:val="373737"/>
-          <w:sz w:val="23"/>
-          <w:szCs w:val="23"/>
-          <w:shd w:val="clear" w:color="auto" w:fill="FFFFFF"/>
-        </w:rPr>
-        <w:t xml:space="preserve"> </w:t>
-      </w:r>
-      <w:proofErr w:type="spellStart"/>
-      <w:r>
-        <w:rPr>
-          <w:rFonts w:ascii="Helvetica" w:hAnsi="Helvetica" w:cs="Helvetica"/>
-          <w:color w:val="373737"/>
-          <w:sz w:val="23"/>
-          <w:szCs w:val="23"/>
-          <w:shd w:val="clear" w:color="auto" w:fill="FFFFFF"/>
-        </w:rPr>
-        <w:t>matrix</w:t>
-      </w:r>
-      <w:proofErr w:type="spellEnd"/>
-      <w:r>
-        <w:rPr>
-          <w:rFonts w:ascii="Helvetica" w:hAnsi="Helvetica" w:cs="Helvetica"/>
-          <w:color w:val="373737"/>
-          <w:sz w:val="23"/>
-          <w:szCs w:val="23"/>
-          <w:shd w:val="clear" w:color="auto" w:fill="FFFFFF"/>
-        </w:rPr>
-        <w:t xml:space="preserve"> è proprio questa matrice</w:t>
-      </w:r>
-      <w:r>
-        <w:rPr>
-          <w:rFonts w:ascii="Helvetica" w:hAnsi="Helvetica" w:cs="Helvetica"/>
-          <w:color w:val="373737"/>
-          <w:sz w:val="23"/>
-          <w:szCs w:val="23"/>
-          <w:shd w:val="clear" w:color="auto" w:fill="FFFFFF"/>
-        </w:rPr>
-        <w:t xml:space="preserve"> di trasformazione</w:t>
-      </w:r>
-      <w:r>
-        <w:rPr>
-          <w:rFonts w:ascii="Helvetica" w:hAnsi="Helvetica" w:cs="Helvetica"/>
-          <w:color w:val="373737"/>
-          <w:sz w:val="23"/>
-          <w:szCs w:val="23"/>
-          <w:shd w:val="clear" w:color="auto" w:fill="FFFFFF"/>
-        </w:rPr>
-        <w:t>.</w:t>
-      </w:r>
-    </w:p>
-    <w:p>
-      <w:pPr>
-        <w:jc w:val="both"/>
-        <w:rPr>
-          <w:rFonts w:ascii="Helvetica" w:hAnsi="Helvetica" w:cs="Helvetica"/>
-          <w:color w:val="373737"/>
-          <w:sz w:val="23"/>
-          <w:szCs w:val="23"/>
-          <w:shd w:val="clear" w:color="auto" w:fill="FFFFFF"/>
-        </w:rPr>
-      </w:pPr>
-      <w:r>
-        <w:rPr>
-          <w:rFonts w:ascii="Helvetica" w:hAnsi="Helvetica" w:cs="Helvetica"/>
-          <w:color w:val="373737"/>
-          <w:sz w:val="23"/>
-          <w:szCs w:val="23"/>
-          <w:shd w:val="clear" w:color="auto" w:fill="FFFFFF"/>
-        </w:rPr>
-        <w:t>Ed infatti</w:t>
-      </w:r>
-      <w:r>
-        <w:rPr>
-          <w:rFonts w:ascii="Helvetica" w:hAnsi="Helvetica" w:cs="Helvetica"/>
-          <w:color w:val="373737"/>
-          <w:sz w:val="23"/>
-          <w:szCs w:val="23"/>
-          <w:shd w:val="clear" w:color="auto" w:fill="FFFFFF"/>
-        </w:rPr>
-        <w:t xml:space="preserve"> è</w:t>
-      </w:r>
-      <w:r>
-        <w:rPr>
-          <w:rFonts w:ascii="Helvetica" w:hAnsi="Helvetica" w:cs="Helvetica"/>
-          <w:color w:val="373737"/>
-          <w:sz w:val="23"/>
-          <w:szCs w:val="23"/>
-          <w:shd w:val="clear" w:color="auto" w:fill="FFFFFF"/>
-        </w:rPr>
-        <w:t xml:space="preserve"> </w:t>
-      </w:r>
-      <w:r>
-        <w:rPr>
-          <w:rFonts w:ascii="Helvetica" w:hAnsi="Helvetica" w:cs="Helvetica"/>
-          <w:color w:val="373737"/>
-          <w:sz w:val="23"/>
-          <w:szCs w:val="23"/>
-          <w:shd w:val="clear" w:color="auto" w:fill="FFFFFF"/>
-        </w:rPr>
-        <w:t xml:space="preserve">la matrice </w:t>
-      </w:r>
-      <w:r>
-        <w:rPr>
-          <w:rFonts w:ascii="Helvetica" w:hAnsi="Helvetica" w:cs="Helvetica"/>
-          <w:color w:val="373737"/>
-          <w:sz w:val="23"/>
-          <w:szCs w:val="23"/>
-          <w:shd w:val="clear" w:color="auto" w:fill="FFFFFF"/>
-        </w:rPr>
-        <w:t>usata per</w:t>
-      </w:r>
-      <w:r>
-        <w:rPr>
-          <w:rFonts w:ascii="Helvetica" w:hAnsi="Helvetica" w:cs="Helvetica"/>
-          <w:color w:val="373737"/>
-          <w:sz w:val="23"/>
-          <w:szCs w:val="23"/>
-          <w:shd w:val="clear" w:color="auto" w:fill="FFFFFF"/>
-        </w:rPr>
-        <w:t xml:space="preserve"> porta</w:t>
-      </w:r>
-      <w:r>
-        <w:rPr>
-          <w:rFonts w:ascii="Helvetica" w:hAnsi="Helvetica" w:cs="Helvetica"/>
-          <w:color w:val="373737"/>
-          <w:sz w:val="23"/>
-          <w:szCs w:val="23"/>
-          <w:shd w:val="clear" w:color="auto" w:fill="FFFFFF"/>
-        </w:rPr>
-        <w:t>re</w:t>
-      </w:r>
-      <w:r>
-        <w:rPr>
-          <w:rFonts w:ascii="Helvetica" w:hAnsi="Helvetica" w:cs="Helvetica"/>
-          <w:color w:val="373737"/>
-          <w:sz w:val="23"/>
-          <w:szCs w:val="23"/>
-          <w:shd w:val="clear" w:color="auto" w:fill="FFFFFF"/>
-        </w:rPr>
-        <w:t xml:space="preserve"> </w:t>
-      </w:r>
-      <w:r>
-        <w:rPr>
-          <w:rFonts w:ascii="Helvetica" w:hAnsi="Helvetica" w:cs="Helvetica"/>
-          <w:color w:val="373737"/>
-          <w:sz w:val="23"/>
-          <w:szCs w:val="23"/>
-          <w:shd w:val="clear" w:color="auto" w:fill="FFFFFF"/>
-        </w:rPr>
-        <w:t xml:space="preserve">il </w:t>
-      </w:r>
-      <w:proofErr w:type="spellStart"/>
-      <w:r>
-        <w:rPr>
-          <w:rFonts w:ascii="Helvetica" w:hAnsi="Helvetica" w:cs="Helvetica"/>
-          <w:color w:val="373737"/>
-          <w:sz w:val="23"/>
-          <w:szCs w:val="23"/>
-          <w:shd w:val="clear" w:color="auto" w:fill="FFFFFF"/>
-        </w:rPr>
-        <w:t>SdR</w:t>
-      </w:r>
-      <w:proofErr w:type="spellEnd"/>
-      <w:r>
-        <w:rPr>
-          <w:rFonts w:ascii="Helvetica" w:hAnsi="Helvetica" w:cs="Helvetica"/>
-          <w:color w:val="373737"/>
-          <w:sz w:val="23"/>
-          <w:szCs w:val="23"/>
-          <w:shd w:val="clear" w:color="auto" w:fill="FFFFFF"/>
-        </w:rPr>
-        <w:t xml:space="preserve"> mondo</w:t>
-      </w:r>
-      <w:r>
-        <w:rPr>
-          <w:rFonts w:ascii="Helvetica" w:hAnsi="Helvetica" w:cs="Helvetica"/>
-          <w:color w:val="373737"/>
-          <w:sz w:val="23"/>
-          <w:szCs w:val="23"/>
-          <w:shd w:val="clear" w:color="auto" w:fill="FFFFFF"/>
-        </w:rPr>
-        <w:t xml:space="preserve">, con </w:t>
-      </w:r>
-      <w:r>
-        <w:rPr>
-          <w:rFonts w:ascii="Helvetica" w:hAnsi="Helvetica" w:cs="Helvetica"/>
-          <w:color w:val="373737"/>
-          <w:sz w:val="23"/>
-          <w:szCs w:val="23"/>
-          <w:shd w:val="clear" w:color="auto" w:fill="FFFFFF"/>
-        </w:rPr>
-        <w:t>origine in un</w:t>
-      </w:r>
-      <w:r>
-        <w:rPr>
-          <w:rFonts w:ascii="Helvetica" w:hAnsi="Helvetica" w:cs="Helvetica"/>
-          <w:color w:val="373737"/>
-          <w:sz w:val="23"/>
-          <w:szCs w:val="23"/>
-          <w:shd w:val="clear" w:color="auto" w:fill="FFFFFF"/>
-        </w:rPr>
-        <w:t xml:space="preserve"> punto </w:t>
-      </w:r>
-      <w:r>
-        <w:rPr>
-          <w:rFonts w:ascii="Helvetica" w:hAnsi="Helvetica" w:cs="Helvetica"/>
-          <w:color w:val="373737"/>
-          <w:sz w:val="23"/>
-          <w:szCs w:val="23"/>
-          <w:shd w:val="clear" w:color="auto" w:fill="FFFFFF"/>
-        </w:rPr>
-        <w:t xml:space="preserve">detto </w:t>
-      </w:r>
-      <w:r>
-        <w:rPr>
-          <w:rFonts w:ascii="Helvetica" w:hAnsi="Helvetica" w:cs="Helvetica"/>
+          <w:sz w:val="36"/>
+          <w:szCs w:val="36"/>
+          <w:lang w:eastAsia="it-IT"/>
+        </w:rPr>
+        <w:t>Ombre</w:t>
+      </w:r>
+    </w:p>
+    <w:p>
+      <w:pPr>
+        <w:shd w:val="clear" w:color="auto" w:fill="FFFFFF"/>
+        <w:spacing w:after="150" w:line="240" w:lineRule="auto"/>
+        <w:rPr>
+          <w:rFonts w:ascii="Helvetica" w:eastAsia="Times New Roman" w:hAnsi="Helvetica" w:cs="Helvetica"/>
+          <w:color w:val="333333"/>
+          <w:sz w:val="21"/>
+          <w:szCs w:val="21"/>
+          <w:lang w:val="en-GB" w:eastAsia="it-IT"/>
+        </w:rPr>
+      </w:pPr>
+      <w:r>
+        <w:rPr>
+          <w:rFonts w:ascii="Helvetica" w:eastAsia="Times New Roman" w:hAnsi="Helvetica" w:cs="Helvetica"/>
+          <w:color w:val="333333"/>
+          <w:sz w:val="21"/>
+          <w:szCs w:val="21"/>
+          <w:lang w:val="en-GB" w:eastAsia="it-IT"/>
+        </w:rPr>
+        <w:t>To render shadows, each time we render a fragment to the </w:t>
+      </w:r>
+      <w:proofErr w:type="spellStart"/>
+      <w:r>
+        <w:rPr>
+          <w:rFonts w:ascii="Helvetica" w:eastAsia="Times New Roman" w:hAnsi="Helvetica" w:cs="Helvetica"/>
           <w:i/>
           <w:iCs/>
-          <w:color w:val="373737"/>
-          <w:sz w:val="23"/>
-          <w:szCs w:val="23"/>
-          <w:shd w:val="clear" w:color="auto" w:fill="FFFFFF"/>
-        </w:rPr>
-        <w:t>target</w:t>
-      </w:r>
-      <w:r>
-        <w:rPr>
-          <w:rFonts w:ascii="Helvetica" w:hAnsi="Helvetica" w:cs="Helvetica"/>
-          <w:color w:val="373737"/>
-          <w:sz w:val="23"/>
-          <w:szCs w:val="23"/>
-          <w:shd w:val="clear" w:color="auto" w:fill="FFFFFF"/>
-        </w:rPr>
-        <w:t xml:space="preserve">, a coincidere </w:t>
-      </w:r>
-      <w:r>
-        <w:rPr>
-          <w:rFonts w:ascii="Helvetica" w:hAnsi="Helvetica" w:cs="Helvetica"/>
-          <w:color w:val="373737"/>
-          <w:sz w:val="23"/>
-          <w:szCs w:val="23"/>
-          <w:shd w:val="clear" w:color="auto" w:fill="FFFFFF"/>
-        </w:rPr>
-        <w:t>(sia come posizione che come orientamento</w:t>
-      </w:r>
-      <w:r>
-        <w:rPr>
-          <w:rFonts w:ascii="Helvetica" w:hAnsi="Helvetica" w:cs="Helvetica"/>
-          <w:color w:val="373737"/>
-          <w:sz w:val="23"/>
-          <w:szCs w:val="23"/>
-          <w:shd w:val="clear" w:color="auto" w:fill="FFFFFF"/>
-        </w:rPr>
-        <w:t xml:space="preserve"> degli assi</w:t>
-      </w:r>
-      <w:r>
-        <w:rPr>
-          <w:rFonts w:ascii="Helvetica" w:hAnsi="Helvetica" w:cs="Helvetica"/>
-          <w:color w:val="373737"/>
-          <w:sz w:val="23"/>
-          <w:szCs w:val="23"/>
-          <w:shd w:val="clear" w:color="auto" w:fill="FFFFFF"/>
-        </w:rPr>
-        <w:t>) con il</w:t>
-      </w:r>
-      <w:r>
-        <w:rPr>
-          <w:rFonts w:ascii="Helvetica" w:hAnsi="Helvetica" w:cs="Helvetica"/>
-          <w:color w:val="373737"/>
-          <w:sz w:val="23"/>
-          <w:szCs w:val="23"/>
-          <w:shd w:val="clear" w:color="auto" w:fill="FFFFFF"/>
-        </w:rPr>
-        <w:t xml:space="preserve"> </w:t>
-      </w:r>
-      <w:proofErr w:type="spellStart"/>
-      <w:r>
-        <w:rPr>
-          <w:rFonts w:ascii="Helvetica" w:hAnsi="Helvetica" w:cs="Helvetica"/>
-          <w:color w:val="373737"/>
-          <w:sz w:val="23"/>
-          <w:szCs w:val="23"/>
-          <w:shd w:val="clear" w:color="auto" w:fill="FFFFFF"/>
-        </w:rPr>
-        <w:t>SdR</w:t>
-      </w:r>
-      <w:proofErr w:type="spellEnd"/>
-      <w:r>
-        <w:rPr>
-          <w:rFonts w:ascii="Helvetica" w:hAnsi="Helvetica" w:cs="Helvetica"/>
-          <w:color w:val="373737"/>
-          <w:sz w:val="23"/>
-          <w:szCs w:val="23"/>
-          <w:shd w:val="clear" w:color="auto" w:fill="FFFFFF"/>
-        </w:rPr>
-        <w:t xml:space="preserve"> osservatore, </w:t>
-      </w:r>
-      <w:r>
-        <w:rPr>
-          <w:rFonts w:ascii="Helvetica" w:hAnsi="Helvetica" w:cs="Helvetica"/>
-          <w:color w:val="373737"/>
-          <w:sz w:val="23"/>
-          <w:szCs w:val="23"/>
-          <w:shd w:val="clear" w:color="auto" w:fill="FFFFFF"/>
-        </w:rPr>
-        <w:t>avente</w:t>
-      </w:r>
-      <w:r>
-        <w:rPr>
-          <w:rFonts w:ascii="Helvetica" w:hAnsi="Helvetica" w:cs="Helvetica"/>
-          <w:color w:val="373737"/>
-          <w:sz w:val="23"/>
-          <w:szCs w:val="23"/>
-          <w:shd w:val="clear" w:color="auto" w:fill="FFFFFF"/>
-        </w:rPr>
-        <w:t xml:space="preserve"> origine in </w:t>
-      </w:r>
-      <w:r>
-        <w:rPr>
-          <w:rFonts w:ascii="Helvetica" w:hAnsi="Helvetica" w:cs="Helvetica"/>
-          <w:color w:val="373737"/>
-          <w:sz w:val="23"/>
-          <w:szCs w:val="23"/>
-          <w:shd w:val="clear" w:color="auto" w:fill="FFFFFF"/>
-        </w:rPr>
-        <w:t xml:space="preserve">un punto </w:t>
-      </w:r>
-      <w:proofErr w:type="spellStart"/>
-      <w:r>
-        <w:rPr>
-          <w:rFonts w:ascii="Helvetica" w:hAnsi="Helvetica" w:cs="Helvetica"/>
+          <w:color w:val="333333"/>
+          <w:sz w:val="21"/>
+          <w:szCs w:val="21"/>
+          <w:lang w:val="en-GB" w:eastAsia="it-IT"/>
+        </w:rPr>
+        <w:t>color</w:t>
+      </w:r>
+      <w:proofErr w:type="spellEnd"/>
+      <w:r>
+        <w:rPr>
+          <w:rFonts w:ascii="Helvetica" w:eastAsia="Times New Roman" w:hAnsi="Helvetica" w:cs="Helvetica"/>
           <w:i/>
           <w:iCs/>
-          <w:color w:val="373737"/>
-          <w:sz w:val="23"/>
-          <w:szCs w:val="23"/>
-          <w:shd w:val="clear" w:color="auto" w:fill="FFFFFF"/>
-        </w:rPr>
-        <w:t>camera_pos</w:t>
-      </w:r>
-      <w:proofErr w:type="spellEnd"/>
-      <w:r>
-        <w:rPr>
-          <w:rFonts w:ascii="Helvetica" w:hAnsi="Helvetica" w:cs="Helvetica"/>
-          <w:color w:val="373737"/>
-          <w:sz w:val="23"/>
-          <w:szCs w:val="23"/>
-          <w:shd w:val="clear" w:color="auto" w:fill="FFFFFF"/>
-        </w:rPr>
-        <w:t xml:space="preserve"> e asse </w:t>
-      </w:r>
-      <w:proofErr w:type="spellStart"/>
-      <w:r>
-        <w:rPr>
-          <w:rFonts w:ascii="Helvetica" w:hAnsi="Helvetica" w:cs="Helvetica"/>
-          <w:color w:val="373737"/>
-          <w:sz w:val="23"/>
-          <w:szCs w:val="23"/>
-          <w:shd w:val="clear" w:color="auto" w:fill="FFFFFF"/>
-        </w:rPr>
-        <w:t>Ze</w:t>
-      </w:r>
-      <w:proofErr w:type="spellEnd"/>
-      <w:r>
-        <w:rPr>
-          <w:rFonts w:ascii="Helvetica" w:hAnsi="Helvetica" w:cs="Helvetica"/>
-          <w:color w:val="373737"/>
-          <w:sz w:val="23"/>
-          <w:szCs w:val="23"/>
-          <w:shd w:val="clear" w:color="auto" w:fill="FFFFFF"/>
-        </w:rPr>
-        <w:t xml:space="preserve"> che punta verso </w:t>
-      </w:r>
-      <w:r>
-        <w:rPr>
-          <w:rFonts w:ascii="Helvetica" w:hAnsi="Helvetica" w:cs="Helvetica"/>
-          <w:i/>
-          <w:iCs/>
-          <w:color w:val="373737"/>
-          <w:sz w:val="23"/>
-          <w:szCs w:val="23"/>
-          <w:shd w:val="clear" w:color="auto" w:fill="FFFFFF"/>
-        </w:rPr>
-        <w:t>target</w:t>
-      </w:r>
-      <w:r>
-        <w:rPr>
-          <w:rFonts w:ascii="Helvetica" w:hAnsi="Helvetica" w:cs="Helvetica"/>
-          <w:color w:val="373737"/>
-          <w:sz w:val="23"/>
-          <w:szCs w:val="23"/>
-          <w:shd w:val="clear" w:color="auto" w:fill="FFFFFF"/>
-        </w:rPr>
-        <w:t>.</w:t>
-      </w:r>
-    </w:p>
-    <w:p>
-      <w:pPr>
-        <w:jc w:val="both"/>
-        <w:rPr>
-          <w:rFonts w:ascii="Helvetica" w:hAnsi="Helvetica" w:cs="Helvetica"/>
-          <w:color w:val="373737"/>
-          <w:sz w:val="23"/>
-          <w:szCs w:val="23"/>
-          <w:shd w:val="clear" w:color="auto" w:fill="FFFFFF"/>
-        </w:rPr>
-      </w:pPr>
-      <w:r>
-        <w:rPr>
-          <w:rFonts w:ascii="Helvetica" w:hAnsi="Helvetica" w:cs="Helvetica"/>
-          <w:color w:val="373737"/>
-          <w:sz w:val="23"/>
-          <w:szCs w:val="23"/>
-          <w:shd w:val="clear" w:color="auto" w:fill="FFFFFF"/>
-        </w:rPr>
-        <w:t xml:space="preserve">Cosa succede quindi se sfruttiamo </w:t>
-      </w:r>
-      <w:r>
-        <w:rPr>
-          <w:rFonts w:ascii="Helvetica" w:hAnsi="Helvetica" w:cs="Helvetica"/>
-          <w:color w:val="373737"/>
-          <w:sz w:val="23"/>
-          <w:szCs w:val="23"/>
-          <w:shd w:val="clear" w:color="auto" w:fill="FFFFFF"/>
-        </w:rPr>
-        <w:t xml:space="preserve">la matrice </w:t>
-      </w:r>
-      <w:proofErr w:type="spellStart"/>
-      <w:r>
-        <w:rPr>
-          <w:rFonts w:ascii="Helvetica" w:hAnsi="Helvetica" w:cs="Helvetica"/>
-          <w:color w:val="373737"/>
-          <w:sz w:val="23"/>
-          <w:szCs w:val="23"/>
-          <w:shd w:val="clear" w:color="auto" w:fill="FFFFFF"/>
-        </w:rPr>
-        <w:t>lookAt</w:t>
-      </w:r>
-      <w:proofErr w:type="spellEnd"/>
-      <w:r>
-        <w:rPr>
-          <w:rFonts w:ascii="Helvetica" w:hAnsi="Helvetica" w:cs="Helvetica"/>
-          <w:color w:val="373737"/>
-          <w:sz w:val="23"/>
-          <w:szCs w:val="23"/>
-          <w:shd w:val="clear" w:color="auto" w:fill="FFFFFF"/>
-        </w:rPr>
-        <w:t xml:space="preserve"> come matrice di movimento di una mesh</w:t>
-      </w:r>
-      <w:r>
-        <w:rPr>
-          <w:rFonts w:ascii="Helvetica" w:hAnsi="Helvetica" w:cs="Helvetica"/>
-          <w:color w:val="373737"/>
-          <w:sz w:val="23"/>
-          <w:szCs w:val="23"/>
-          <w:shd w:val="clear" w:color="auto" w:fill="FFFFFF"/>
-        </w:rPr>
-        <w:t>? E</w:t>
-      </w:r>
-      <w:r>
-        <w:rPr>
-          <w:rFonts w:ascii="Helvetica" w:hAnsi="Helvetica" w:cs="Helvetica"/>
-          <w:color w:val="373737"/>
-          <w:sz w:val="23"/>
-          <w:szCs w:val="23"/>
-          <w:shd w:val="clear" w:color="auto" w:fill="FFFFFF"/>
-        </w:rPr>
-        <w:t>ssa definirà la</w:t>
-      </w:r>
-      <w:r>
-        <w:rPr>
-          <w:rFonts w:ascii="Helvetica" w:hAnsi="Helvetica" w:cs="Helvetica"/>
-          <w:color w:val="373737"/>
-          <w:sz w:val="23"/>
-          <w:szCs w:val="23"/>
-          <w:shd w:val="clear" w:color="auto" w:fill="FFFFFF"/>
-        </w:rPr>
-        <w:t xml:space="preserve"> sua</w:t>
-      </w:r>
-      <w:r>
-        <w:rPr>
-          <w:rFonts w:ascii="Helvetica" w:hAnsi="Helvetica" w:cs="Helvetica"/>
-          <w:color w:val="373737"/>
-          <w:sz w:val="23"/>
-          <w:szCs w:val="23"/>
-          <w:shd w:val="clear" w:color="auto" w:fill="FFFFFF"/>
-        </w:rPr>
-        <w:t xml:space="preserve"> posizione e </w:t>
-      </w:r>
-      <w:r>
-        <w:rPr>
-          <w:rFonts w:ascii="Helvetica" w:hAnsi="Helvetica" w:cs="Helvetica"/>
-          <w:color w:val="373737"/>
-          <w:sz w:val="23"/>
-          <w:szCs w:val="23"/>
-          <w:shd w:val="clear" w:color="auto" w:fill="FFFFFF"/>
-        </w:rPr>
-        <w:t xml:space="preserve">il suo </w:t>
-      </w:r>
-      <w:r>
-        <w:rPr>
-          <w:rFonts w:ascii="Helvetica" w:hAnsi="Helvetica" w:cs="Helvetica"/>
-          <w:color w:val="373737"/>
-          <w:sz w:val="23"/>
-          <w:szCs w:val="23"/>
-          <w:shd w:val="clear" w:color="auto" w:fill="FFFFFF"/>
-        </w:rPr>
-        <w:t>orientamento</w:t>
-      </w:r>
-      <w:r>
-        <w:rPr>
-          <w:rFonts w:ascii="Helvetica" w:hAnsi="Helvetica" w:cs="Helvetica"/>
-          <w:color w:val="373737"/>
-          <w:sz w:val="23"/>
-          <w:szCs w:val="23"/>
-          <w:shd w:val="clear" w:color="auto" w:fill="FFFFFF"/>
-        </w:rPr>
-        <w:t xml:space="preserve"> nello spazio mondo</w:t>
-      </w:r>
-      <w:r>
-        <w:rPr>
-          <w:rFonts w:ascii="Helvetica" w:hAnsi="Helvetica" w:cs="Helvetica"/>
-          <w:color w:val="373737"/>
-          <w:sz w:val="23"/>
-          <w:szCs w:val="23"/>
-          <w:shd w:val="clear" w:color="auto" w:fill="FFFFFF"/>
-        </w:rPr>
-        <w:t xml:space="preserve"> a seconda dei parametri </w:t>
-      </w:r>
-      <w:proofErr w:type="spellStart"/>
-      <w:r>
-        <w:rPr>
-          <w:rFonts w:ascii="Helvetica" w:hAnsi="Helvetica" w:cs="Helvetica"/>
-          <w:i/>
-          <w:iCs/>
-          <w:color w:val="373737"/>
-          <w:sz w:val="23"/>
-          <w:szCs w:val="23"/>
-          <w:shd w:val="clear" w:color="auto" w:fill="FFFFFF"/>
-        </w:rPr>
-        <w:t>camera_pos</w:t>
-      </w:r>
-      <w:proofErr w:type="spellEnd"/>
-      <w:r>
-        <w:rPr>
-          <w:rFonts w:ascii="Helvetica" w:hAnsi="Helvetica" w:cs="Helvetica"/>
-          <w:color w:val="373737"/>
-          <w:sz w:val="23"/>
-          <w:szCs w:val="23"/>
-          <w:shd w:val="clear" w:color="auto" w:fill="FFFFFF"/>
-        </w:rPr>
-        <w:t xml:space="preserve">, </w:t>
-      </w:r>
-      <w:r>
-        <w:rPr>
-          <w:rFonts w:ascii="Helvetica" w:hAnsi="Helvetica" w:cs="Helvetica"/>
-          <w:i/>
-          <w:iCs/>
-          <w:color w:val="373737"/>
-          <w:sz w:val="23"/>
-          <w:szCs w:val="23"/>
-          <w:shd w:val="clear" w:color="auto" w:fill="FFFFFF"/>
-        </w:rPr>
-        <w:t>target</w:t>
-      </w:r>
-      <w:r>
-        <w:rPr>
-          <w:rFonts w:ascii="Helvetica" w:hAnsi="Helvetica" w:cs="Helvetica"/>
-          <w:color w:val="373737"/>
-          <w:sz w:val="23"/>
-          <w:szCs w:val="23"/>
-          <w:shd w:val="clear" w:color="auto" w:fill="FFFFFF"/>
-        </w:rPr>
-        <w:t xml:space="preserve"> </w:t>
-      </w:r>
-      <w:r>
-        <w:rPr>
-          <w:rFonts w:ascii="Helvetica" w:hAnsi="Helvetica" w:cs="Helvetica"/>
-          <w:color w:val="373737"/>
-          <w:sz w:val="23"/>
-          <w:szCs w:val="23"/>
-          <w:shd w:val="clear" w:color="auto" w:fill="FFFFFF"/>
-        </w:rPr>
-        <w:t xml:space="preserve">(e </w:t>
-      </w:r>
-      <w:r>
-        <w:rPr>
-          <w:rFonts w:ascii="Helvetica" w:hAnsi="Helvetica" w:cs="Helvetica"/>
-          <w:i/>
-          <w:iCs/>
-          <w:color w:val="373737"/>
-          <w:sz w:val="23"/>
-          <w:szCs w:val="23"/>
-          <w:shd w:val="clear" w:color="auto" w:fill="FFFFFF"/>
-        </w:rPr>
-        <w:t>up</w:t>
-      </w:r>
-      <w:r>
-        <w:rPr>
-          <w:rFonts w:ascii="Helvetica" w:hAnsi="Helvetica" w:cs="Helvetica"/>
-          <w:color w:val="373737"/>
-          <w:sz w:val="23"/>
-          <w:szCs w:val="23"/>
-          <w:shd w:val="clear" w:color="auto" w:fill="FFFFFF"/>
-        </w:rPr>
-        <w:t xml:space="preserve">) </w:t>
-      </w:r>
-      <w:r>
-        <w:rPr>
-          <w:rFonts w:ascii="Helvetica" w:hAnsi="Helvetica" w:cs="Helvetica"/>
-          <w:color w:val="373737"/>
-          <w:sz w:val="23"/>
-          <w:szCs w:val="23"/>
-          <w:shd w:val="clear" w:color="auto" w:fill="FFFFFF"/>
-        </w:rPr>
-        <w:t>specificati</w:t>
-      </w:r>
-      <w:r>
-        <w:rPr>
-          <w:rFonts w:ascii="Helvetica" w:hAnsi="Helvetica" w:cs="Helvetica"/>
-          <w:color w:val="373737"/>
-          <w:sz w:val="23"/>
-          <w:szCs w:val="23"/>
-          <w:shd w:val="clear" w:color="auto" w:fill="FFFFFF"/>
-        </w:rPr>
-        <w:t xml:space="preserve">. </w:t>
-      </w:r>
-    </w:p>
-    <w:p>
-      <w:pPr>
-        <w:jc w:val="both"/>
-        <w:rPr>
-          <w:rFonts w:ascii="Helvetica" w:hAnsi="Helvetica" w:cs="Helvetica"/>
-          <w:color w:val="373737"/>
-          <w:sz w:val="23"/>
-          <w:szCs w:val="23"/>
-          <w:shd w:val="clear" w:color="auto" w:fill="FFFFFF"/>
-        </w:rPr>
-      </w:pPr>
-      <w:r>
-        <w:rPr>
-          <w:rFonts w:ascii="Helvetica" w:hAnsi="Helvetica" w:cs="Helvetica"/>
-          <w:color w:val="373737"/>
-          <w:sz w:val="23"/>
-          <w:szCs w:val="23"/>
-          <w:shd w:val="clear" w:color="auto" w:fill="FFFFFF"/>
-        </w:rPr>
-        <w:t>Definendo come target un punto in movimento, a</w:t>
-      </w:r>
-      <w:r>
-        <w:rPr>
-          <w:rFonts w:ascii="Helvetica" w:hAnsi="Helvetica" w:cs="Helvetica"/>
-          <w:color w:val="373737"/>
-          <w:sz w:val="23"/>
-          <w:szCs w:val="23"/>
-          <w:shd w:val="clear" w:color="auto" w:fill="FFFFFF"/>
-        </w:rPr>
-        <w:t xml:space="preserve">l muoversi del </w:t>
-      </w:r>
-      <w:r>
-        <w:rPr>
-          <w:rFonts w:ascii="Helvetica" w:hAnsi="Helvetica" w:cs="Helvetica"/>
-          <w:i/>
-          <w:iCs/>
-          <w:color w:val="373737"/>
-          <w:sz w:val="23"/>
-          <w:szCs w:val="23"/>
-          <w:shd w:val="clear" w:color="auto" w:fill="FFFFFF"/>
-        </w:rPr>
-        <w:t>target</w:t>
-      </w:r>
-      <w:r>
-        <w:rPr>
-          <w:rFonts w:ascii="Helvetica" w:hAnsi="Helvetica" w:cs="Helvetica"/>
-          <w:color w:val="373737"/>
-          <w:sz w:val="23"/>
-          <w:szCs w:val="23"/>
-          <w:shd w:val="clear" w:color="auto" w:fill="FFFFFF"/>
-        </w:rPr>
-        <w:t xml:space="preserve"> la</w:t>
-      </w:r>
-      <w:r>
-        <w:rPr>
-          <w:rFonts w:ascii="Helvetica" w:hAnsi="Helvetica" w:cs="Helvetica"/>
-          <w:color w:val="373737"/>
-          <w:sz w:val="23"/>
-          <w:szCs w:val="23"/>
-          <w:shd w:val="clear" w:color="auto" w:fill="FFFFFF"/>
-        </w:rPr>
-        <w:t xml:space="preserve"> matrice</w:t>
-      </w:r>
-      <w:r>
-        <w:rPr>
-          <w:rFonts w:ascii="Helvetica" w:hAnsi="Helvetica" w:cs="Helvetica"/>
-          <w:color w:val="373737"/>
-          <w:sz w:val="23"/>
-          <w:szCs w:val="23"/>
-          <w:shd w:val="clear" w:color="auto" w:fill="FFFFFF"/>
-        </w:rPr>
-        <w:t xml:space="preserve"> </w:t>
-      </w:r>
-      <w:proofErr w:type="spellStart"/>
-      <w:r>
-        <w:rPr>
-          <w:rFonts w:ascii="Helvetica" w:hAnsi="Helvetica" w:cs="Helvetica"/>
-          <w:color w:val="373737"/>
-          <w:sz w:val="23"/>
-          <w:szCs w:val="23"/>
-          <w:shd w:val="clear" w:color="auto" w:fill="FFFFFF"/>
-        </w:rPr>
-        <w:t>lookAt</w:t>
-      </w:r>
-      <w:proofErr w:type="spellEnd"/>
-      <w:r>
-        <w:rPr>
-          <w:rFonts w:ascii="Helvetica" w:hAnsi="Helvetica" w:cs="Helvetica"/>
-          <w:color w:val="373737"/>
-          <w:sz w:val="23"/>
-          <w:szCs w:val="23"/>
-          <w:shd w:val="clear" w:color="auto" w:fill="FFFFFF"/>
-        </w:rPr>
-        <w:t xml:space="preserve"> ricalcolerà l’orientamento della mesh in modo che l’asse </w:t>
-      </w:r>
-      <w:proofErr w:type="spellStart"/>
-      <w:r>
-        <w:rPr>
-          <w:rFonts w:ascii="Helvetica" w:hAnsi="Helvetica" w:cs="Helvetica"/>
-          <w:color w:val="373737"/>
-          <w:sz w:val="23"/>
-          <w:szCs w:val="23"/>
-          <w:shd w:val="clear" w:color="auto" w:fill="FFFFFF"/>
-        </w:rPr>
-        <w:t>Ze</w:t>
-      </w:r>
-      <w:proofErr w:type="spellEnd"/>
-      <w:r>
-        <w:rPr>
-          <w:rFonts w:ascii="Helvetica" w:hAnsi="Helvetica" w:cs="Helvetica"/>
-          <w:color w:val="373737"/>
-          <w:sz w:val="23"/>
-          <w:szCs w:val="23"/>
-          <w:shd w:val="clear" w:color="auto" w:fill="FFFFFF"/>
-        </w:rPr>
-        <w:t xml:space="preserve"> (</w:t>
-      </w:r>
-      <w:proofErr w:type="spellStart"/>
-      <w:r>
-        <w:rPr>
-          <w:rFonts w:ascii="Helvetica" w:hAnsi="Helvetica" w:cs="Helvetica"/>
-          <w:color w:val="373737"/>
-          <w:sz w:val="23"/>
-          <w:szCs w:val="23"/>
-          <w:shd w:val="clear" w:color="auto" w:fill="FFFFFF"/>
-        </w:rPr>
-        <w:t>forward</w:t>
-      </w:r>
-      <w:proofErr w:type="spellEnd"/>
-      <w:r>
-        <w:rPr>
-          <w:rFonts w:ascii="Helvetica" w:hAnsi="Helvetica" w:cs="Helvetica"/>
-          <w:color w:val="373737"/>
-          <w:sz w:val="23"/>
-          <w:szCs w:val="23"/>
-          <w:shd w:val="clear" w:color="auto" w:fill="FFFFFF"/>
-        </w:rPr>
-        <w:t xml:space="preserve"> </w:t>
-      </w:r>
-      <w:proofErr w:type="spellStart"/>
-      <w:r>
-        <w:rPr>
-          <w:rFonts w:ascii="Helvetica" w:hAnsi="Helvetica" w:cs="Helvetica"/>
-          <w:color w:val="373737"/>
-          <w:sz w:val="23"/>
-          <w:szCs w:val="23"/>
-          <w:shd w:val="clear" w:color="auto" w:fill="FFFFFF"/>
-        </w:rPr>
-        <w:t>versor</w:t>
-      </w:r>
-      <w:proofErr w:type="spellEnd"/>
-      <w:r>
-        <w:rPr>
-          <w:rFonts w:ascii="Helvetica" w:hAnsi="Helvetica" w:cs="Helvetica"/>
-          <w:color w:val="373737"/>
-          <w:sz w:val="23"/>
-          <w:szCs w:val="23"/>
-          <w:shd w:val="clear" w:color="auto" w:fill="FFFFFF"/>
-        </w:rPr>
-        <w:t xml:space="preserve"> della mesh) punti sempre verso l’oggetto.</w:t>
-      </w:r>
-    </w:p>
-    <w:p>
-      <w:pPr>
-        <w:jc w:val="both"/>
-        <w:rPr>
-          <w:rFonts w:ascii="Helvetica" w:hAnsi="Helvetica" w:cs="Helvetica"/>
-          <w:color w:val="373737"/>
-          <w:sz w:val="23"/>
-          <w:szCs w:val="23"/>
-          <w:shd w:val="clear" w:color="auto" w:fill="FFFFFF"/>
-        </w:rPr>
-      </w:pPr>
-      <w:r>
-        <w:rPr>
-          <w:rFonts w:ascii="Helvetica" w:hAnsi="Helvetica" w:cs="Helvetica"/>
-          <w:color w:val="373737"/>
-          <w:sz w:val="23"/>
-          <w:szCs w:val="23"/>
-          <w:shd w:val="clear" w:color="auto" w:fill="FFFFFF"/>
-        </w:rPr>
-        <w:t>Ho applicato questa tecnica per animare la mesh “</w:t>
-      </w:r>
-      <w:proofErr w:type="spellStart"/>
-      <w:r>
-        <w:rPr>
-          <w:rFonts w:ascii="Helvetica" w:hAnsi="Helvetica" w:cs="Helvetica"/>
-          <w:color w:val="373737"/>
-          <w:sz w:val="23"/>
-          <w:szCs w:val="23"/>
-          <w:shd w:val="clear" w:color="auto" w:fill="FFFFFF"/>
-        </w:rPr>
-        <w:t>f</w:t>
-      </w:r>
-      <w:r>
-        <w:rPr>
-          <w:rFonts w:ascii="Helvetica" w:hAnsi="Helvetica" w:cs="Helvetica"/>
-          <w:color w:val="373737"/>
-          <w:sz w:val="23"/>
-          <w:szCs w:val="23"/>
-          <w:shd w:val="clear" w:color="auto" w:fill="FFFFFF"/>
-        </w:rPr>
-        <w:t>otocameraMesh</w:t>
-      </w:r>
-      <w:proofErr w:type="spellEnd"/>
-      <w:r>
-        <w:rPr>
-          <w:rFonts w:ascii="Helvetica" w:hAnsi="Helvetica" w:cs="Helvetica"/>
-          <w:color w:val="373737"/>
-          <w:sz w:val="23"/>
-          <w:szCs w:val="23"/>
-          <w:shd w:val="clear" w:color="auto" w:fill="FFFFFF"/>
-        </w:rPr>
-        <w:t>” in modo da simulare un fotografo che segu</w:t>
-      </w:r>
-      <w:r>
-        <w:rPr>
-          <w:rFonts w:ascii="Helvetica" w:hAnsi="Helvetica" w:cs="Helvetica"/>
-          <w:color w:val="373737"/>
-          <w:sz w:val="23"/>
-          <w:szCs w:val="23"/>
-          <w:shd w:val="clear" w:color="auto" w:fill="FFFFFF"/>
-        </w:rPr>
-        <w:t>e</w:t>
-      </w:r>
-      <w:r>
-        <w:rPr>
-          <w:rFonts w:ascii="Helvetica" w:hAnsi="Helvetica" w:cs="Helvetica"/>
-          <w:color w:val="373737"/>
-          <w:sz w:val="23"/>
-          <w:szCs w:val="23"/>
-          <w:shd w:val="clear" w:color="auto" w:fill="FFFFFF"/>
-        </w:rPr>
-        <w:t xml:space="preserve"> sempre la macchinina</w:t>
-      </w:r>
-      <w:r>
-        <w:rPr>
-          <w:rFonts w:ascii="Helvetica" w:hAnsi="Helvetica" w:cs="Helvetica"/>
-          <w:color w:val="373737"/>
-          <w:sz w:val="23"/>
-          <w:szCs w:val="23"/>
-          <w:shd w:val="clear" w:color="auto" w:fill="FFFFFF"/>
-        </w:rPr>
-        <w:t xml:space="preserve"> </w:t>
-      </w:r>
-      <w:r>
-        <w:rPr>
-          <w:rFonts w:ascii="Helvetica" w:hAnsi="Helvetica" w:cs="Helvetica"/>
-          <w:color w:val="373737"/>
-          <w:sz w:val="23"/>
-          <w:szCs w:val="23"/>
-          <w:shd w:val="clear" w:color="auto" w:fill="FFFFFF"/>
-        </w:rPr>
-        <w:t>in tutti i</w:t>
-      </w:r>
-      <w:r>
-        <w:rPr>
-          <w:rFonts w:ascii="Helvetica" w:hAnsi="Helvetica" w:cs="Helvetica"/>
-          <w:color w:val="373737"/>
-          <w:sz w:val="23"/>
-          <w:szCs w:val="23"/>
-          <w:shd w:val="clear" w:color="auto" w:fill="FFFFFF"/>
-        </w:rPr>
-        <w:t xml:space="preserve"> suoi movimenti.</w:t>
-      </w:r>
-    </w:p>
-    <w:p>
-      <w:pPr>
-        <w:jc w:val="both"/>
-        <w:rPr>
-          <w:rFonts w:ascii="Times New Roman" w:eastAsia="Times New Roman" w:hAnsi="Times New Roman" w:cs="Times New Roman"/>
-          <w:color w:val="FF0000"/>
-          <w:sz w:val="28"/>
-          <w:szCs w:val="28"/>
-          <w:lang w:eastAsia="it-IT"/>
-        </w:rPr>
-      </w:pPr>
-      <w:r>
-        <w:rPr>
-          <w:rFonts w:ascii="Helvetica" w:hAnsi="Helvetica" w:cs="Helvetica"/>
-          <w:color w:val="373737"/>
-          <w:sz w:val="23"/>
-          <w:szCs w:val="23"/>
-          <w:shd w:val="clear" w:color="auto" w:fill="FFFFFF"/>
-        </w:rPr>
-        <w:t xml:space="preserve">La matrice </w:t>
-      </w:r>
-      <w:proofErr w:type="spellStart"/>
-      <w:r>
-        <w:rPr>
-          <w:rFonts w:ascii="Helvetica" w:hAnsi="Helvetica" w:cs="Helvetica"/>
-          <w:color w:val="373737"/>
-          <w:sz w:val="23"/>
-          <w:szCs w:val="23"/>
-          <w:shd w:val="clear" w:color="auto" w:fill="FFFFFF"/>
-        </w:rPr>
-        <w:t>lookAt</w:t>
-      </w:r>
-      <w:proofErr w:type="spellEnd"/>
-      <w:r>
-        <w:rPr>
-          <w:rFonts w:ascii="Helvetica" w:hAnsi="Helvetica" w:cs="Helvetica"/>
-          <w:color w:val="373737"/>
-          <w:sz w:val="23"/>
-          <w:szCs w:val="23"/>
-          <w:shd w:val="clear" w:color="auto" w:fill="FFFFFF"/>
-        </w:rPr>
-        <w:t xml:space="preserve"> viene calcolata sfruttando</w:t>
-      </w:r>
-      <w:r>
-        <w:rPr>
-          <w:rFonts w:ascii="Helvetica" w:hAnsi="Helvetica" w:cs="Helvetica"/>
-          <w:color w:val="373737"/>
-          <w:sz w:val="23"/>
-          <w:szCs w:val="23"/>
-          <w:shd w:val="clear" w:color="auto" w:fill="FFFFFF"/>
-        </w:rPr>
-        <w:t xml:space="preserve"> il metodo </w:t>
-      </w:r>
-      <w:proofErr w:type="spellStart"/>
-      <w:r>
-        <w:rPr>
-          <w:rFonts w:ascii="Helvetica" w:hAnsi="Helvetica" w:cs="Helvetica"/>
-          <w:color w:val="373737"/>
-          <w:sz w:val="23"/>
-          <w:szCs w:val="23"/>
-          <w:shd w:val="clear" w:color="auto" w:fill="FFFFFF"/>
-        </w:rPr>
-        <w:t>lookAt</w:t>
-      </w:r>
-      <w:proofErr w:type="spellEnd"/>
-      <w:r>
-        <w:rPr>
-          <w:rFonts w:ascii="Helvetica" w:hAnsi="Helvetica" w:cs="Helvetica"/>
-          <w:color w:val="373737"/>
-          <w:sz w:val="23"/>
-          <w:szCs w:val="23"/>
-          <w:shd w:val="clear" w:color="auto" w:fill="FFFFFF"/>
-        </w:rPr>
-        <w:t xml:space="preserve"> del</w:t>
-      </w:r>
-      <w:r>
-        <w:rPr>
-          <w:rFonts w:ascii="Helvetica" w:hAnsi="Helvetica" w:cs="Helvetica"/>
-          <w:color w:val="373737"/>
-          <w:sz w:val="23"/>
-          <w:szCs w:val="23"/>
-          <w:shd w:val="clear" w:color="auto" w:fill="FFFFFF"/>
-        </w:rPr>
-        <w:t>la libreria m4.js</w:t>
-      </w:r>
-      <w:r>
-        <w:rPr>
-          <w:rFonts w:ascii="Helvetica" w:hAnsi="Helvetica" w:cs="Helvetica"/>
-          <w:color w:val="373737"/>
-          <w:sz w:val="23"/>
-          <w:szCs w:val="23"/>
-          <w:shd w:val="clear" w:color="auto" w:fill="FFFFFF"/>
-        </w:rPr>
-        <w:t xml:space="preserve">, </w:t>
-      </w:r>
-      <w:r>
-        <w:rPr>
-          <w:rFonts w:ascii="Helvetica" w:hAnsi="Helvetica" w:cs="Helvetica"/>
-          <w:color w:val="373737"/>
-          <w:sz w:val="23"/>
-          <w:szCs w:val="23"/>
-          <w:shd w:val="clear" w:color="auto" w:fill="FFFFFF"/>
-        </w:rPr>
-        <w:t>passando come target il punto [</w:t>
-      </w:r>
-      <w:proofErr w:type="spellStart"/>
-      <w:r>
-        <w:rPr>
-          <w:rFonts w:ascii="Helvetica" w:hAnsi="Helvetica" w:cs="Helvetica"/>
-          <w:color w:val="373737"/>
-          <w:sz w:val="23"/>
-          <w:szCs w:val="23"/>
-          <w:shd w:val="clear" w:color="auto" w:fill="FFFFFF"/>
-        </w:rPr>
-        <w:t>px,py,pz</w:t>
-      </w:r>
-      <w:proofErr w:type="spellEnd"/>
-      <w:r>
-        <w:rPr>
-          <w:rFonts w:ascii="Helvetica" w:hAnsi="Helvetica" w:cs="Helvetica"/>
-          <w:color w:val="373737"/>
-          <w:sz w:val="23"/>
-          <w:szCs w:val="23"/>
-          <w:shd w:val="clear" w:color="auto" w:fill="FFFFFF"/>
-        </w:rPr>
-        <w:t xml:space="preserve">], ossia il centro della </w:t>
-      </w:r>
-      <w:proofErr w:type="spellStart"/>
-      <w:r>
-        <w:rPr>
-          <w:rFonts w:ascii="Helvetica" w:hAnsi="Helvetica" w:cs="Helvetica"/>
-          <w:color w:val="373737"/>
-          <w:sz w:val="23"/>
-          <w:szCs w:val="23"/>
-          <w:shd w:val="clear" w:color="auto" w:fill="FFFFFF"/>
-        </w:rPr>
-        <w:t>carrera</w:t>
-      </w:r>
-      <w:proofErr w:type="spellEnd"/>
-      <w:r>
-        <w:rPr>
-          <w:rFonts w:ascii="Helvetica" w:hAnsi="Helvetica" w:cs="Helvetica"/>
-          <w:color w:val="373737"/>
-          <w:sz w:val="23"/>
-          <w:szCs w:val="23"/>
-          <w:shd w:val="clear" w:color="auto" w:fill="FFFFFF"/>
-        </w:rPr>
-        <w:t xml:space="preserve">, </w:t>
-      </w:r>
-      <w:r>
-        <w:rPr>
-          <w:rFonts w:ascii="Helvetica" w:hAnsi="Helvetica" w:cs="Helvetica"/>
-          <w:color w:val="373737"/>
-          <w:sz w:val="23"/>
-          <w:szCs w:val="23"/>
-          <w:shd w:val="clear" w:color="auto" w:fill="FFFFFF"/>
-        </w:rPr>
-        <w:t xml:space="preserve">e come </w:t>
-      </w:r>
-      <w:proofErr w:type="spellStart"/>
-      <w:r>
-        <w:rPr>
-          <w:rFonts w:ascii="Helvetica" w:hAnsi="Helvetica" w:cs="Helvetica"/>
-          <w:color w:val="373737"/>
-          <w:sz w:val="23"/>
-          <w:szCs w:val="23"/>
-          <w:shd w:val="clear" w:color="auto" w:fill="FFFFFF"/>
-        </w:rPr>
-        <w:t>pos</w:t>
-      </w:r>
-      <w:proofErr w:type="spellEnd"/>
-      <w:r>
-        <w:rPr>
-          <w:rFonts w:ascii="Helvetica" w:hAnsi="Helvetica" w:cs="Helvetica"/>
-          <w:color w:val="373737"/>
-          <w:sz w:val="23"/>
-          <w:szCs w:val="23"/>
-          <w:shd w:val="clear" w:color="auto" w:fill="FFFFFF"/>
-        </w:rPr>
-        <w:t xml:space="preserve"> </w:t>
-      </w:r>
-      <w:r>
-        <w:rPr>
-          <w:rFonts w:ascii="Helvetica" w:hAnsi="Helvetica" w:cs="Helvetica"/>
-          <w:color w:val="373737"/>
-          <w:sz w:val="23"/>
-          <w:szCs w:val="23"/>
-          <w:shd w:val="clear" w:color="auto" w:fill="FFFFFF"/>
-        </w:rPr>
-        <w:t xml:space="preserve">un punto </w:t>
-      </w:r>
-      <w:r>
-        <w:rPr>
-          <w:rFonts w:ascii="Helvetica" w:hAnsi="Helvetica" w:cs="Helvetica"/>
-          <w:color w:val="373737"/>
-          <w:sz w:val="23"/>
-          <w:szCs w:val="23"/>
-          <w:shd w:val="clear" w:color="auto" w:fill="FFFFFF"/>
-        </w:rPr>
-        <w:t>fiss</w:t>
-      </w:r>
-      <w:r>
-        <w:rPr>
-          <w:rFonts w:ascii="Helvetica" w:hAnsi="Helvetica" w:cs="Helvetica"/>
-          <w:color w:val="373737"/>
-          <w:sz w:val="23"/>
-          <w:szCs w:val="23"/>
-          <w:shd w:val="clear" w:color="auto" w:fill="FFFFFF"/>
-        </w:rPr>
-        <w:t>o nella scena</w:t>
-      </w:r>
-      <w:r>
-        <w:rPr>
-          <w:rFonts w:ascii="Helvetica" w:hAnsi="Helvetica" w:cs="Helvetica"/>
-          <w:color w:val="373737"/>
-          <w:sz w:val="23"/>
-          <w:szCs w:val="23"/>
-          <w:shd w:val="clear" w:color="auto" w:fill="FFFFFF"/>
-        </w:rPr>
-        <w:t xml:space="preserve"> in modo che la mesh cambi solo </w:t>
-      </w:r>
-      <w:r>
-        <w:rPr>
-          <w:rFonts w:ascii="Helvetica" w:hAnsi="Helvetica" w:cs="Helvetica"/>
-          <w:color w:val="373737"/>
-          <w:sz w:val="23"/>
-          <w:szCs w:val="23"/>
-          <w:shd w:val="clear" w:color="auto" w:fill="FFFFFF"/>
-        </w:rPr>
-        <w:t xml:space="preserve">il proprio </w:t>
-      </w:r>
-      <w:r>
-        <w:rPr>
-          <w:rFonts w:ascii="Helvetica" w:hAnsi="Helvetica" w:cs="Helvetica"/>
-          <w:color w:val="373737"/>
-          <w:sz w:val="23"/>
-          <w:szCs w:val="23"/>
-          <w:shd w:val="clear" w:color="auto" w:fill="FFFFFF"/>
-        </w:rPr>
-        <w:t xml:space="preserve">orientamento </w:t>
-      </w:r>
-      <w:r>
-        <w:rPr>
-          <w:rFonts w:ascii="Helvetica" w:hAnsi="Helvetica" w:cs="Helvetica"/>
-          <w:color w:val="373737"/>
-          <w:sz w:val="23"/>
-          <w:szCs w:val="23"/>
-          <w:shd w:val="clear" w:color="auto" w:fill="FFFFFF"/>
-        </w:rPr>
-        <w:t>ma non la</w:t>
-      </w:r>
-      <w:r>
-        <w:rPr>
-          <w:rFonts w:ascii="Helvetica" w:hAnsi="Helvetica" w:cs="Helvetica"/>
-          <w:color w:val="373737"/>
-          <w:sz w:val="23"/>
-          <w:szCs w:val="23"/>
-          <w:shd w:val="clear" w:color="auto" w:fill="FFFFFF"/>
-        </w:rPr>
-        <w:t xml:space="preserve"> posizione</w:t>
-      </w:r>
-      <w:r>
-        <w:rPr>
-          <w:rFonts w:ascii="Helvetica" w:hAnsi="Helvetica" w:cs="Helvetica"/>
-          <w:color w:val="373737"/>
-          <w:sz w:val="23"/>
-          <w:szCs w:val="23"/>
-          <w:shd w:val="clear" w:color="auto" w:fill="FFFFFF"/>
-        </w:rPr>
-        <w:t>.</w:t>
-      </w:r>
-    </w:p>
-    <w:p>
-      <w:pPr>
-        <w:jc w:val="both"/>
+          <w:color w:val="333333"/>
+          <w:sz w:val="21"/>
+          <w:szCs w:val="21"/>
+          <w:lang w:val="en-GB" w:eastAsia="it-IT"/>
+        </w:rPr>
+        <w:t xml:space="preserve"> buffer</w:t>
+      </w:r>
+      <w:r>
+        <w:rPr>
+          <w:rFonts w:ascii="Helvetica" w:eastAsia="Times New Roman" w:hAnsi="Helvetica" w:cs="Helvetica"/>
+          <w:color w:val="333333"/>
+          <w:sz w:val="21"/>
+          <w:szCs w:val="21"/>
+          <w:lang w:val="en-GB" w:eastAsia="it-IT"/>
+        </w:rPr>
+        <w:t>, we need to ask the question, “Does this pixel receive direct light from the light source?” If the answer is no, then the pixel needs to be assigned only ambient lighting (or perhaps some lower percentage of diffuse lighting).</w:t>
+      </w:r>
+    </w:p>
+    <w:p>
+      <w:pPr>
+        <w:shd w:val="clear" w:color="auto" w:fill="FFFFFF"/>
+        <w:spacing w:after="150" w:line="240" w:lineRule="auto"/>
+        <w:rPr>
+          <w:rFonts w:ascii="Helvetica" w:eastAsia="Times New Roman" w:hAnsi="Helvetica" w:cs="Helvetica"/>
+          <w:color w:val="333333"/>
+          <w:sz w:val="21"/>
+          <w:szCs w:val="21"/>
+          <w:lang w:val="en-GB" w:eastAsia="it-IT"/>
+        </w:rPr>
+      </w:pPr>
+      <w:r>
+        <w:rPr>
+          <w:rFonts w:ascii="Helvetica" w:eastAsia="Times New Roman" w:hAnsi="Helvetica" w:cs="Helvetica"/>
+          <w:color w:val="333333"/>
+          <w:sz w:val="21"/>
+          <w:szCs w:val="21"/>
+          <w:lang w:val="en-GB" w:eastAsia="it-IT"/>
+        </w:rPr>
+        <w:t>To answer the question of which surfaces receive direct light we can place a “camera” at the light source and render the scene. The information we want for each pixel is the distance from the light source to the closest surface.</w:t>
+      </w:r>
+    </w:p>
+    <w:p>
+      <w:pPr>
+        <w:rPr>
+          <w:rFonts w:ascii="Times New Roman" w:eastAsia="Times New Roman" w:hAnsi="Times New Roman" w:cs="Times New Roman"/>
+          <w:b/>
+          <w:bCs/>
+          <w:sz w:val="36"/>
+          <w:szCs w:val="36"/>
+          <w:lang w:val="en-GB" w:eastAsia="it-IT"/>
+        </w:rPr>
+      </w:pPr>
+    </w:p>
+    <w:p>
+      <w:pPr>
+        <w:rPr>
+          <w:rFonts w:ascii="Helvetica" w:hAnsi="Helvetica" w:cs="Helvetica"/>
+          <w:color w:val="333333"/>
+          <w:sz w:val="21"/>
+          <w:szCs w:val="21"/>
+          <w:shd w:val="clear" w:color="auto" w:fill="FFFFFF"/>
+          <w:lang w:val="en-GB"/>
+        </w:rPr>
+      </w:pPr>
+      <w:r>
+        <w:rPr>
+          <w:rFonts w:ascii="Helvetica" w:hAnsi="Helvetica" w:cs="Helvetica"/>
+          <w:color w:val="333333"/>
+          <w:sz w:val="21"/>
+          <w:szCs w:val="21"/>
+          <w:shd w:val="clear" w:color="auto" w:fill="FFFFFF"/>
+          <w:lang w:val="en-GB"/>
+        </w:rPr>
+        <w:t>WebGL does allow you to create a separate </w:t>
+      </w:r>
+      <w:r>
+        <w:rPr>
+          <w:rStyle w:val="Enfasicorsivo"/>
+          <w:rFonts w:ascii="Helvetica" w:hAnsi="Helvetica" w:cs="Helvetica"/>
+          <w:color w:val="333333"/>
+          <w:sz w:val="21"/>
+          <w:szCs w:val="21"/>
+          <w:shd w:val="clear" w:color="auto" w:fill="FFFFFF"/>
+          <w:lang w:val="en-GB"/>
+        </w:rPr>
+        <w:t>frame buffer</w:t>
+      </w:r>
+      <w:r>
+        <w:rPr>
+          <w:rFonts w:ascii="Helvetica" w:hAnsi="Helvetica" w:cs="Helvetica"/>
+          <w:color w:val="333333"/>
+          <w:sz w:val="21"/>
+          <w:szCs w:val="21"/>
+          <w:shd w:val="clear" w:color="auto" w:fill="FFFFFF"/>
+          <w:lang w:val="en-GB"/>
+        </w:rPr>
+        <w:t> composed of </w:t>
+      </w:r>
+      <w:r>
+        <w:rPr>
+          <w:rStyle w:val="Enfasicorsivo"/>
+          <w:rFonts w:ascii="Helvetica" w:hAnsi="Helvetica" w:cs="Helvetica"/>
+          <w:color w:val="333333"/>
+          <w:sz w:val="21"/>
+          <w:szCs w:val="21"/>
+          <w:shd w:val="clear" w:color="auto" w:fill="FFFFFF"/>
+          <w:lang w:val="en-GB"/>
+        </w:rPr>
+        <w:t>texture objects</w:t>
+      </w:r>
+      <w:r>
+        <w:rPr>
+          <w:rFonts w:ascii="Helvetica" w:hAnsi="Helvetica" w:cs="Helvetica"/>
+          <w:color w:val="333333"/>
+          <w:sz w:val="21"/>
+          <w:szCs w:val="21"/>
+          <w:shd w:val="clear" w:color="auto" w:fill="FFFFFF"/>
+          <w:lang w:val="en-GB"/>
+        </w:rPr>
+        <w:t> and then render an image to this “offscreen” </w:t>
+      </w:r>
+      <w:r>
+        <w:rPr>
+          <w:rStyle w:val="Enfasicorsivo"/>
+          <w:rFonts w:ascii="Helvetica" w:hAnsi="Helvetica" w:cs="Helvetica"/>
+          <w:color w:val="333333"/>
+          <w:sz w:val="21"/>
+          <w:szCs w:val="21"/>
+          <w:shd w:val="clear" w:color="auto" w:fill="FFFFFF"/>
+          <w:lang w:val="en-GB"/>
+        </w:rPr>
+        <w:t>frame buffer</w:t>
+      </w:r>
+      <w:r>
+        <w:rPr>
+          <w:rFonts w:ascii="Helvetica" w:hAnsi="Helvetica" w:cs="Helvetica"/>
+          <w:color w:val="333333"/>
+          <w:sz w:val="21"/>
+          <w:szCs w:val="21"/>
+          <w:shd w:val="clear" w:color="auto" w:fill="FFFFFF"/>
+          <w:lang w:val="en-GB"/>
+        </w:rPr>
+        <w:t>. This is actually very advantageous because after we render the scene from the light source’s location, we need to use that data during a normal rendering and a texture map image is a convenient way to lookup values at specific locations.</w:t>
+      </w:r>
+    </w:p>
+    <w:p>
+      <w:pPr>
+        <w:rPr>
+          <w:rFonts w:ascii="Helvetica" w:hAnsi="Helvetica" w:cs="Helvetica"/>
+          <w:color w:val="333333"/>
+          <w:sz w:val="21"/>
+          <w:szCs w:val="21"/>
+          <w:shd w:val="clear" w:color="auto" w:fill="FFFFFF"/>
+          <w:lang w:val="en-GB"/>
+        </w:rPr>
+      </w:pPr>
+    </w:p>
+    <w:p>
+      <w:pPr>
+        <w:rPr>
+          <w:rFonts w:ascii="Helvetica" w:hAnsi="Helvetica" w:cs="Helvetica"/>
+          <w:color w:val="333333"/>
+          <w:sz w:val="21"/>
+          <w:szCs w:val="21"/>
+          <w:shd w:val="clear" w:color="auto" w:fill="FFFFFF"/>
+          <w:lang w:val="en-GB"/>
+        </w:rPr>
+      </w:pPr>
+      <w:r>
+        <w:rPr>
+          <w:rFonts w:ascii="Helvetica" w:hAnsi="Helvetica" w:cs="Helvetica"/>
+          <w:color w:val="333333"/>
+          <w:sz w:val="21"/>
+          <w:szCs w:val="21"/>
+          <w:shd w:val="clear" w:color="auto" w:fill="FFFFFF"/>
+          <w:lang w:val="en-GB"/>
+        </w:rPr>
+        <w:t xml:space="preserve">So, </w:t>
+      </w:r>
+      <w:r>
+        <w:rPr>
+          <w:rFonts w:ascii="Helvetica" w:hAnsi="Helvetica" w:cs="Helvetica"/>
+          <w:color w:val="333333"/>
+          <w:sz w:val="21"/>
+          <w:szCs w:val="21"/>
+          <w:shd w:val="clear" w:color="auto" w:fill="FFFFFF"/>
+          <w:lang w:val="en-GB"/>
+        </w:rPr>
+        <w:t>we are rendering the scene twice</w:t>
+      </w:r>
+      <w:r>
+        <w:rPr>
+          <w:rFonts w:ascii="Helvetica" w:hAnsi="Helvetica" w:cs="Helvetica"/>
+          <w:color w:val="333333"/>
+          <w:sz w:val="21"/>
+          <w:szCs w:val="21"/>
+          <w:shd w:val="clear" w:color="auto" w:fill="FFFFFF"/>
+          <w:lang w:val="en-GB"/>
+        </w:rPr>
+        <w:t xml:space="preserve">: </w:t>
+      </w:r>
+      <w:r>
+        <w:rPr>
+          <w:rFonts w:ascii="Helvetica" w:hAnsi="Helvetica" w:cs="Helvetica"/>
+          <w:color w:val="333333"/>
+          <w:sz w:val="21"/>
+          <w:szCs w:val="21"/>
+          <w:shd w:val="clear" w:color="auto" w:fill="FFFFFF"/>
+          <w:lang w:val="en-GB"/>
+        </w:rPr>
+        <w:t>The first rendering determines which surfaces receive direct light. The second rendering creates the visual image seen by a user.</w:t>
+      </w:r>
+    </w:p>
+    <w:p>
+      <w:pPr>
+        <w:rPr>
+          <w:rFonts w:ascii="Helvetica" w:hAnsi="Helvetica" w:cs="Helvetica"/>
+          <w:color w:val="333333"/>
+          <w:sz w:val="21"/>
+          <w:szCs w:val="21"/>
+          <w:shd w:val="clear" w:color="auto" w:fill="FFFFFF"/>
+          <w:lang w:val="en-GB"/>
+        </w:rPr>
+      </w:pPr>
+    </w:p>
+    <w:p>
+      <w:pPr>
+        <w:shd w:val="clear" w:color="auto" w:fill="FFFFFF"/>
+        <w:rPr>
+          <w:rFonts w:ascii="Helvetica" w:hAnsi="Helvetica" w:cs="Helvetica"/>
+          <w:color w:val="333333"/>
+          <w:sz w:val="21"/>
+          <w:szCs w:val="21"/>
+          <w:shd w:val="clear" w:color="auto" w:fill="FFFFFF"/>
+          <w:lang w:val="en-GB"/>
+        </w:rPr>
+      </w:pPr>
+      <w:r>
+        <w:rPr>
+          <w:rFonts w:ascii="Helvetica" w:hAnsi="Helvetica" w:cs="Helvetica"/>
+          <w:color w:val="333333"/>
+          <w:sz w:val="21"/>
+          <w:szCs w:val="21"/>
+          <w:shd w:val="clear" w:color="auto" w:fill="FFFFFF"/>
+          <w:lang w:val="en-GB"/>
+        </w:rPr>
+        <w:t xml:space="preserve">Per funzionare necessità dell’estensione </w:t>
+      </w:r>
+      <w:proofErr w:type="spellStart"/>
+      <w:r>
+        <w:rPr>
+          <w:rFonts w:ascii="Helvetica" w:hAnsi="Helvetica" w:cs="Helvetica"/>
+          <w:color w:val="333333"/>
+          <w:sz w:val="21"/>
+          <w:szCs w:val="21"/>
+          <w:shd w:val="clear" w:color="auto" w:fill="FFFFFF"/>
+          <w:lang w:val="en-GB"/>
+        </w:rPr>
+        <w:t>depth_texture_extension</w:t>
+      </w:r>
+      <w:proofErr w:type="spellEnd"/>
+    </w:p>
+    <w:p>
+      <w:pPr>
+        <w:shd w:val="clear" w:color="auto" w:fill="FFFFFF"/>
+        <w:spacing w:before="45" w:after="150" w:line="240" w:lineRule="auto"/>
+        <w:rPr>
+          <w:rFonts w:ascii="Helvetica" w:hAnsi="Helvetica" w:cs="Helvetica"/>
+          <w:color w:val="333333"/>
+          <w:sz w:val="21"/>
+          <w:szCs w:val="21"/>
+          <w:shd w:val="clear" w:color="auto" w:fill="FFFFFF"/>
+          <w:lang w:val="en-GB"/>
+        </w:rPr>
+      </w:pPr>
+      <w:r>
+        <w:rPr>
+          <w:rFonts w:ascii="Helvetica" w:hAnsi="Helvetica" w:cs="Helvetica"/>
+          <w:color w:val="333333"/>
+          <w:sz w:val="21"/>
+          <w:szCs w:val="21"/>
+          <w:shd w:val="clear" w:color="auto" w:fill="FFFFFF"/>
+          <w:lang w:val="en-GB"/>
+        </w:rPr>
+        <w:t>A WebGL extension that allows a texture map to be used as the depth buffer of a frame buffer. This extension also added the option to create a texture map that contains 32-bit unsigned integers for each value of the map.</w:t>
+      </w:r>
+    </w:p>
+    <w:p>
+      <w:pPr>
+        <w:rPr>
+          <w:rFonts w:ascii="Helvetica" w:hAnsi="Helvetica" w:cs="Helvetica"/>
+          <w:color w:val="333333"/>
+          <w:sz w:val="21"/>
+          <w:szCs w:val="21"/>
+          <w:shd w:val="clear" w:color="auto" w:fill="FFFFFF"/>
+          <w:lang w:val="en-GB"/>
+        </w:rPr>
+      </w:pPr>
+    </w:p>
+    <w:p>
+      <w:pPr>
+        <w:rPr>
+          <w:rFonts w:ascii="Times New Roman" w:eastAsia="Times New Roman" w:hAnsi="Times New Roman" w:cs="Times New Roman"/>
+          <w:b/>
+          <w:bCs/>
+          <w:sz w:val="36"/>
+          <w:szCs w:val="36"/>
+          <w:lang w:eastAsia="it-IT"/>
+        </w:rPr>
+      </w:pPr>
+      <w:r>
         <w:rPr>
           <w:rFonts w:ascii="Times New Roman" w:eastAsia="Times New Roman" w:hAnsi="Times New Roman" w:cs="Times New Roman"/>
           <w:b/>
@@ -7545,7 +6580,1323 @@
           <w:szCs w:val="28"/>
           <w:lang w:eastAsia="it-IT"/>
         </w:rPr>
-      </w:pPr>
+        <w:lastRenderedPageBreak/>
+        <w:t>Fotocamera che segue la macchina</w:t>
+      </w:r>
+    </w:p>
+    <w:p>
+      <w:pPr>
+        <w:jc w:val="both"/>
+        <w:rPr>
+          <w:rFonts w:ascii="Helvetica" w:hAnsi="Helvetica" w:cs="Helvetica"/>
+          <w:color w:val="373737"/>
+          <w:sz w:val="23"/>
+          <w:szCs w:val="23"/>
+          <w:shd w:val="clear" w:color="auto" w:fill="FFFFFF"/>
+        </w:rPr>
+      </w:pPr>
+      <w:r>
+        <w:rPr>
+          <w:rFonts w:ascii="Helvetica" w:hAnsi="Helvetica" w:cs="Helvetica"/>
+          <w:color w:val="373737"/>
+          <w:sz w:val="23"/>
+          <w:szCs w:val="23"/>
+          <w:shd w:val="clear" w:color="auto" w:fill="FFFFFF"/>
+        </w:rPr>
+        <w:t xml:space="preserve">Se pensiamo alla camera </w:t>
+      </w:r>
+      <w:r>
+        <w:rPr>
+          <w:rFonts w:ascii="Helvetica" w:hAnsi="Helvetica" w:cs="Helvetica"/>
+          <w:color w:val="373737"/>
+          <w:sz w:val="23"/>
+          <w:szCs w:val="23"/>
+          <w:shd w:val="clear" w:color="auto" w:fill="FFFFFF"/>
+        </w:rPr>
+        <w:t xml:space="preserve">da cui guardiamo la scena </w:t>
+      </w:r>
+      <w:r>
+        <w:rPr>
+          <w:rFonts w:ascii="Helvetica" w:hAnsi="Helvetica" w:cs="Helvetica"/>
+          <w:color w:val="373737"/>
+          <w:sz w:val="23"/>
+          <w:szCs w:val="23"/>
+          <w:shd w:val="clear" w:color="auto" w:fill="FFFFFF"/>
+        </w:rPr>
+        <w:t>come se fosse un qualsiasi oggetto in scena</w:t>
+      </w:r>
+      <w:r>
+        <w:rPr>
+          <w:rFonts w:ascii="Helvetica" w:hAnsi="Helvetica" w:cs="Helvetica"/>
+          <w:color w:val="373737"/>
+          <w:sz w:val="23"/>
+          <w:szCs w:val="23"/>
+          <w:shd w:val="clear" w:color="auto" w:fill="FFFFFF"/>
+        </w:rPr>
+        <w:t>, anch’essa avrà una posizione</w:t>
+      </w:r>
+      <w:r>
+        <w:rPr>
+          <w:rFonts w:ascii="Helvetica" w:hAnsi="Helvetica" w:cs="Helvetica"/>
+          <w:color w:val="373737"/>
+          <w:sz w:val="23"/>
+          <w:szCs w:val="23"/>
+          <w:shd w:val="clear" w:color="auto" w:fill="FFFFFF"/>
+        </w:rPr>
+        <w:t xml:space="preserve"> </w:t>
+      </w:r>
+      <w:r>
+        <w:rPr>
+          <w:rFonts w:ascii="Helvetica" w:hAnsi="Helvetica" w:cs="Helvetica"/>
+          <w:color w:val="373737"/>
+          <w:sz w:val="23"/>
+          <w:szCs w:val="23"/>
+          <w:shd w:val="clear" w:color="auto" w:fill="FFFFFF"/>
+        </w:rPr>
+        <w:t xml:space="preserve">ben definita nella scena, </w:t>
+      </w:r>
+      <w:r>
+        <w:rPr>
+          <w:rFonts w:ascii="Helvetica" w:hAnsi="Helvetica" w:cs="Helvetica"/>
+          <w:color w:val="373737"/>
+          <w:sz w:val="23"/>
+          <w:szCs w:val="23"/>
+          <w:shd w:val="clear" w:color="auto" w:fill="FFFFFF"/>
+        </w:rPr>
+        <w:t>come tutti gli altri oggetti</w:t>
+      </w:r>
+      <w:r>
+        <w:rPr>
+          <w:rFonts w:ascii="Helvetica" w:hAnsi="Helvetica" w:cs="Helvetica"/>
+          <w:color w:val="373737"/>
+          <w:sz w:val="23"/>
+          <w:szCs w:val="23"/>
+          <w:shd w:val="clear" w:color="auto" w:fill="FFFFFF"/>
+        </w:rPr>
+        <w:t>. A</w:t>
+      </w:r>
+      <w:r>
+        <w:rPr>
+          <w:rFonts w:ascii="Helvetica" w:hAnsi="Helvetica" w:cs="Helvetica"/>
+          <w:color w:val="373737"/>
+          <w:sz w:val="23"/>
+          <w:szCs w:val="23"/>
+          <w:shd w:val="clear" w:color="auto" w:fill="FFFFFF"/>
+        </w:rPr>
+        <w:t>llora possiamo dire che anche la camera avrà una matrice di</w:t>
+      </w:r>
+      <w:r>
+        <w:rPr>
+          <w:rFonts w:ascii="Helvetica" w:hAnsi="Helvetica" w:cs="Helvetica"/>
+          <w:color w:val="373737"/>
+          <w:sz w:val="23"/>
+          <w:szCs w:val="23"/>
+          <w:shd w:val="clear" w:color="auto" w:fill="FFFFFF"/>
+        </w:rPr>
+        <w:t xml:space="preserve"> trasformazione che può essere usata per posizionarla e orientarla nello spazio mondo della scena.</w:t>
+      </w:r>
+    </w:p>
+    <w:p>
+      <w:pPr>
+        <w:jc w:val="both"/>
+        <w:rPr>
+          <w:rFonts w:ascii="Helvetica" w:hAnsi="Helvetica" w:cs="Helvetica"/>
+          <w:color w:val="373737"/>
+          <w:sz w:val="23"/>
+          <w:szCs w:val="23"/>
+          <w:shd w:val="clear" w:color="auto" w:fill="FFFFFF"/>
+        </w:rPr>
+      </w:pPr>
+      <w:r>
+        <w:rPr>
+          <w:rFonts w:ascii="Helvetica" w:hAnsi="Helvetica" w:cs="Helvetica"/>
+          <w:color w:val="373737"/>
+          <w:sz w:val="23"/>
+          <w:szCs w:val="23"/>
+          <w:shd w:val="clear" w:color="auto" w:fill="FFFFFF"/>
+        </w:rPr>
+        <w:t xml:space="preserve">La </w:t>
+      </w:r>
+      <w:proofErr w:type="spellStart"/>
+      <w:r>
+        <w:rPr>
+          <w:rFonts w:ascii="Helvetica" w:hAnsi="Helvetica" w:cs="Helvetica"/>
+          <w:color w:val="373737"/>
+          <w:sz w:val="23"/>
+          <w:szCs w:val="23"/>
+          <w:shd w:val="clear" w:color="auto" w:fill="FFFFFF"/>
+        </w:rPr>
+        <w:t>lookAt</w:t>
+      </w:r>
+      <w:proofErr w:type="spellEnd"/>
+      <w:r>
+        <w:rPr>
+          <w:rFonts w:ascii="Helvetica" w:hAnsi="Helvetica" w:cs="Helvetica"/>
+          <w:color w:val="373737"/>
+          <w:sz w:val="23"/>
+          <w:szCs w:val="23"/>
+          <w:shd w:val="clear" w:color="auto" w:fill="FFFFFF"/>
+        </w:rPr>
+        <w:t xml:space="preserve"> </w:t>
+      </w:r>
+      <w:proofErr w:type="spellStart"/>
+      <w:r>
+        <w:rPr>
+          <w:rFonts w:ascii="Helvetica" w:hAnsi="Helvetica" w:cs="Helvetica"/>
+          <w:color w:val="373737"/>
+          <w:sz w:val="23"/>
+          <w:szCs w:val="23"/>
+          <w:shd w:val="clear" w:color="auto" w:fill="FFFFFF"/>
+        </w:rPr>
+        <w:t>matrix</w:t>
+      </w:r>
+      <w:proofErr w:type="spellEnd"/>
+      <w:r>
+        <w:rPr>
+          <w:rFonts w:ascii="Helvetica" w:hAnsi="Helvetica" w:cs="Helvetica"/>
+          <w:color w:val="373737"/>
+          <w:sz w:val="23"/>
+          <w:szCs w:val="23"/>
+          <w:shd w:val="clear" w:color="auto" w:fill="FFFFFF"/>
+        </w:rPr>
+        <w:t xml:space="preserve"> è proprio questa matrice</w:t>
+      </w:r>
+      <w:r>
+        <w:rPr>
+          <w:rFonts w:ascii="Helvetica" w:hAnsi="Helvetica" w:cs="Helvetica"/>
+          <w:color w:val="373737"/>
+          <w:sz w:val="23"/>
+          <w:szCs w:val="23"/>
+          <w:shd w:val="clear" w:color="auto" w:fill="FFFFFF"/>
+        </w:rPr>
+        <w:t xml:space="preserve"> di trasformazione</w:t>
+      </w:r>
+      <w:r>
+        <w:rPr>
+          <w:rFonts w:ascii="Helvetica" w:hAnsi="Helvetica" w:cs="Helvetica"/>
+          <w:color w:val="373737"/>
+          <w:sz w:val="23"/>
+          <w:szCs w:val="23"/>
+          <w:shd w:val="clear" w:color="auto" w:fill="FFFFFF"/>
+        </w:rPr>
+        <w:t>.</w:t>
+      </w:r>
+    </w:p>
+    <w:p>
+      <w:pPr>
+        <w:jc w:val="both"/>
+        <w:rPr>
+          <w:rFonts w:ascii="Helvetica" w:hAnsi="Helvetica" w:cs="Helvetica"/>
+          <w:color w:val="373737"/>
+          <w:sz w:val="23"/>
+          <w:szCs w:val="23"/>
+          <w:shd w:val="clear" w:color="auto" w:fill="FFFFFF"/>
+        </w:rPr>
+      </w:pPr>
+      <w:r>
+        <w:rPr>
+          <w:rFonts w:ascii="Helvetica" w:hAnsi="Helvetica" w:cs="Helvetica"/>
+          <w:color w:val="373737"/>
+          <w:sz w:val="23"/>
+          <w:szCs w:val="23"/>
+          <w:shd w:val="clear" w:color="auto" w:fill="FFFFFF"/>
+        </w:rPr>
+        <w:t>Ed infatti</w:t>
+      </w:r>
+      <w:r>
+        <w:rPr>
+          <w:rFonts w:ascii="Helvetica" w:hAnsi="Helvetica" w:cs="Helvetica"/>
+          <w:color w:val="373737"/>
+          <w:sz w:val="23"/>
+          <w:szCs w:val="23"/>
+          <w:shd w:val="clear" w:color="auto" w:fill="FFFFFF"/>
+        </w:rPr>
+        <w:t xml:space="preserve"> è</w:t>
+      </w:r>
+      <w:r>
+        <w:rPr>
+          <w:rFonts w:ascii="Helvetica" w:hAnsi="Helvetica" w:cs="Helvetica"/>
+          <w:color w:val="373737"/>
+          <w:sz w:val="23"/>
+          <w:szCs w:val="23"/>
+          <w:shd w:val="clear" w:color="auto" w:fill="FFFFFF"/>
+        </w:rPr>
+        <w:t xml:space="preserve"> </w:t>
+      </w:r>
+      <w:r>
+        <w:rPr>
+          <w:rFonts w:ascii="Helvetica" w:hAnsi="Helvetica" w:cs="Helvetica"/>
+          <w:color w:val="373737"/>
+          <w:sz w:val="23"/>
+          <w:szCs w:val="23"/>
+          <w:shd w:val="clear" w:color="auto" w:fill="FFFFFF"/>
+        </w:rPr>
+        <w:t xml:space="preserve">la matrice </w:t>
+      </w:r>
+      <w:r>
+        <w:rPr>
+          <w:rFonts w:ascii="Helvetica" w:hAnsi="Helvetica" w:cs="Helvetica"/>
+          <w:color w:val="373737"/>
+          <w:sz w:val="23"/>
+          <w:szCs w:val="23"/>
+          <w:shd w:val="clear" w:color="auto" w:fill="FFFFFF"/>
+        </w:rPr>
+        <w:t>usata per</w:t>
+      </w:r>
+      <w:r>
+        <w:rPr>
+          <w:rFonts w:ascii="Helvetica" w:hAnsi="Helvetica" w:cs="Helvetica"/>
+          <w:color w:val="373737"/>
+          <w:sz w:val="23"/>
+          <w:szCs w:val="23"/>
+          <w:shd w:val="clear" w:color="auto" w:fill="FFFFFF"/>
+        </w:rPr>
+        <w:t xml:space="preserve"> porta</w:t>
+      </w:r>
+      <w:r>
+        <w:rPr>
+          <w:rFonts w:ascii="Helvetica" w:hAnsi="Helvetica" w:cs="Helvetica"/>
+          <w:color w:val="373737"/>
+          <w:sz w:val="23"/>
+          <w:szCs w:val="23"/>
+          <w:shd w:val="clear" w:color="auto" w:fill="FFFFFF"/>
+        </w:rPr>
+        <w:t>re</w:t>
+      </w:r>
+      <w:r>
+        <w:rPr>
+          <w:rFonts w:ascii="Helvetica" w:hAnsi="Helvetica" w:cs="Helvetica"/>
+          <w:color w:val="373737"/>
+          <w:sz w:val="23"/>
+          <w:szCs w:val="23"/>
+          <w:shd w:val="clear" w:color="auto" w:fill="FFFFFF"/>
+        </w:rPr>
+        <w:t xml:space="preserve"> </w:t>
+      </w:r>
+      <w:r>
+        <w:rPr>
+          <w:rFonts w:ascii="Helvetica" w:hAnsi="Helvetica" w:cs="Helvetica"/>
+          <w:color w:val="373737"/>
+          <w:sz w:val="23"/>
+          <w:szCs w:val="23"/>
+          <w:shd w:val="clear" w:color="auto" w:fill="FFFFFF"/>
+        </w:rPr>
+        <w:t xml:space="preserve">il </w:t>
+      </w:r>
+      <w:proofErr w:type="spellStart"/>
+      <w:r>
+        <w:rPr>
+          <w:rFonts w:ascii="Helvetica" w:hAnsi="Helvetica" w:cs="Helvetica"/>
+          <w:color w:val="373737"/>
+          <w:sz w:val="23"/>
+          <w:szCs w:val="23"/>
+          <w:shd w:val="clear" w:color="auto" w:fill="FFFFFF"/>
+        </w:rPr>
+        <w:t>SdR</w:t>
+      </w:r>
+      <w:proofErr w:type="spellEnd"/>
+      <w:r>
+        <w:rPr>
+          <w:rFonts w:ascii="Helvetica" w:hAnsi="Helvetica" w:cs="Helvetica"/>
+          <w:color w:val="373737"/>
+          <w:sz w:val="23"/>
+          <w:szCs w:val="23"/>
+          <w:shd w:val="clear" w:color="auto" w:fill="FFFFFF"/>
+        </w:rPr>
+        <w:t xml:space="preserve"> mondo</w:t>
+      </w:r>
+      <w:r>
+        <w:rPr>
+          <w:rFonts w:ascii="Helvetica" w:hAnsi="Helvetica" w:cs="Helvetica"/>
+          <w:color w:val="373737"/>
+          <w:sz w:val="23"/>
+          <w:szCs w:val="23"/>
+          <w:shd w:val="clear" w:color="auto" w:fill="FFFFFF"/>
+        </w:rPr>
+        <w:t xml:space="preserve">, con </w:t>
+      </w:r>
+      <w:r>
+        <w:rPr>
+          <w:rFonts w:ascii="Helvetica" w:hAnsi="Helvetica" w:cs="Helvetica"/>
+          <w:color w:val="373737"/>
+          <w:sz w:val="23"/>
+          <w:szCs w:val="23"/>
+          <w:shd w:val="clear" w:color="auto" w:fill="FFFFFF"/>
+        </w:rPr>
+        <w:t>origine in un</w:t>
+      </w:r>
+      <w:r>
+        <w:rPr>
+          <w:rFonts w:ascii="Helvetica" w:hAnsi="Helvetica" w:cs="Helvetica"/>
+          <w:color w:val="373737"/>
+          <w:sz w:val="23"/>
+          <w:szCs w:val="23"/>
+          <w:shd w:val="clear" w:color="auto" w:fill="FFFFFF"/>
+        </w:rPr>
+        <w:t xml:space="preserve"> punto </w:t>
+      </w:r>
+      <w:r>
+        <w:rPr>
+          <w:rFonts w:ascii="Helvetica" w:hAnsi="Helvetica" w:cs="Helvetica"/>
+          <w:color w:val="373737"/>
+          <w:sz w:val="23"/>
+          <w:szCs w:val="23"/>
+          <w:shd w:val="clear" w:color="auto" w:fill="FFFFFF"/>
+        </w:rPr>
+        <w:t xml:space="preserve">detto </w:t>
+      </w:r>
+      <w:r>
+        <w:rPr>
+          <w:rFonts w:ascii="Helvetica" w:hAnsi="Helvetica" w:cs="Helvetica"/>
+          <w:i/>
+          <w:iCs/>
+          <w:color w:val="373737"/>
+          <w:sz w:val="23"/>
+          <w:szCs w:val="23"/>
+          <w:shd w:val="clear" w:color="auto" w:fill="FFFFFF"/>
+        </w:rPr>
+        <w:t>target</w:t>
+      </w:r>
+      <w:r>
+        <w:rPr>
+          <w:rFonts w:ascii="Helvetica" w:hAnsi="Helvetica" w:cs="Helvetica"/>
+          <w:color w:val="373737"/>
+          <w:sz w:val="23"/>
+          <w:szCs w:val="23"/>
+          <w:shd w:val="clear" w:color="auto" w:fill="FFFFFF"/>
+        </w:rPr>
+        <w:t xml:space="preserve">, a coincidere </w:t>
+      </w:r>
+      <w:r>
+        <w:rPr>
+          <w:rFonts w:ascii="Helvetica" w:hAnsi="Helvetica" w:cs="Helvetica"/>
+          <w:color w:val="373737"/>
+          <w:sz w:val="23"/>
+          <w:szCs w:val="23"/>
+          <w:shd w:val="clear" w:color="auto" w:fill="FFFFFF"/>
+        </w:rPr>
+        <w:t>(sia come posizione che come orientamento</w:t>
+      </w:r>
+      <w:r>
+        <w:rPr>
+          <w:rFonts w:ascii="Helvetica" w:hAnsi="Helvetica" w:cs="Helvetica"/>
+          <w:color w:val="373737"/>
+          <w:sz w:val="23"/>
+          <w:szCs w:val="23"/>
+          <w:shd w:val="clear" w:color="auto" w:fill="FFFFFF"/>
+        </w:rPr>
+        <w:t xml:space="preserve"> degli assi</w:t>
+      </w:r>
+      <w:r>
+        <w:rPr>
+          <w:rFonts w:ascii="Helvetica" w:hAnsi="Helvetica" w:cs="Helvetica"/>
+          <w:color w:val="373737"/>
+          <w:sz w:val="23"/>
+          <w:szCs w:val="23"/>
+          <w:shd w:val="clear" w:color="auto" w:fill="FFFFFF"/>
+        </w:rPr>
+        <w:t>) con il</w:t>
+      </w:r>
+      <w:r>
+        <w:rPr>
+          <w:rFonts w:ascii="Helvetica" w:hAnsi="Helvetica" w:cs="Helvetica"/>
+          <w:color w:val="373737"/>
+          <w:sz w:val="23"/>
+          <w:szCs w:val="23"/>
+          <w:shd w:val="clear" w:color="auto" w:fill="FFFFFF"/>
+        </w:rPr>
+        <w:t xml:space="preserve"> </w:t>
+      </w:r>
+      <w:proofErr w:type="spellStart"/>
+      <w:r>
+        <w:rPr>
+          <w:rFonts w:ascii="Helvetica" w:hAnsi="Helvetica" w:cs="Helvetica"/>
+          <w:color w:val="373737"/>
+          <w:sz w:val="23"/>
+          <w:szCs w:val="23"/>
+          <w:shd w:val="clear" w:color="auto" w:fill="FFFFFF"/>
+        </w:rPr>
+        <w:t>SdR</w:t>
+      </w:r>
+      <w:proofErr w:type="spellEnd"/>
+      <w:r>
+        <w:rPr>
+          <w:rFonts w:ascii="Helvetica" w:hAnsi="Helvetica" w:cs="Helvetica"/>
+          <w:color w:val="373737"/>
+          <w:sz w:val="23"/>
+          <w:szCs w:val="23"/>
+          <w:shd w:val="clear" w:color="auto" w:fill="FFFFFF"/>
+        </w:rPr>
+        <w:t xml:space="preserve"> osservatore, </w:t>
+      </w:r>
+      <w:r>
+        <w:rPr>
+          <w:rFonts w:ascii="Helvetica" w:hAnsi="Helvetica" w:cs="Helvetica"/>
+          <w:color w:val="373737"/>
+          <w:sz w:val="23"/>
+          <w:szCs w:val="23"/>
+          <w:shd w:val="clear" w:color="auto" w:fill="FFFFFF"/>
+        </w:rPr>
+        <w:t>avente</w:t>
+      </w:r>
+      <w:r>
+        <w:rPr>
+          <w:rFonts w:ascii="Helvetica" w:hAnsi="Helvetica" w:cs="Helvetica"/>
+          <w:color w:val="373737"/>
+          <w:sz w:val="23"/>
+          <w:szCs w:val="23"/>
+          <w:shd w:val="clear" w:color="auto" w:fill="FFFFFF"/>
+        </w:rPr>
+        <w:t xml:space="preserve"> origine in </w:t>
+      </w:r>
+      <w:r>
+        <w:rPr>
+          <w:rFonts w:ascii="Helvetica" w:hAnsi="Helvetica" w:cs="Helvetica"/>
+          <w:color w:val="373737"/>
+          <w:sz w:val="23"/>
+          <w:szCs w:val="23"/>
+          <w:shd w:val="clear" w:color="auto" w:fill="FFFFFF"/>
+        </w:rPr>
+        <w:t xml:space="preserve">un punto </w:t>
+      </w:r>
+      <w:proofErr w:type="spellStart"/>
+      <w:r>
+        <w:rPr>
+          <w:rFonts w:ascii="Helvetica" w:hAnsi="Helvetica" w:cs="Helvetica"/>
+          <w:i/>
+          <w:iCs/>
+          <w:color w:val="373737"/>
+          <w:sz w:val="23"/>
+          <w:szCs w:val="23"/>
+          <w:shd w:val="clear" w:color="auto" w:fill="FFFFFF"/>
+        </w:rPr>
+        <w:t>camera_pos</w:t>
+      </w:r>
+      <w:proofErr w:type="spellEnd"/>
+      <w:r>
+        <w:rPr>
+          <w:rFonts w:ascii="Helvetica" w:hAnsi="Helvetica" w:cs="Helvetica"/>
+          <w:color w:val="373737"/>
+          <w:sz w:val="23"/>
+          <w:szCs w:val="23"/>
+          <w:shd w:val="clear" w:color="auto" w:fill="FFFFFF"/>
+        </w:rPr>
+        <w:t xml:space="preserve"> e asse </w:t>
+      </w:r>
+      <w:proofErr w:type="spellStart"/>
+      <w:r>
+        <w:rPr>
+          <w:rFonts w:ascii="Helvetica" w:hAnsi="Helvetica" w:cs="Helvetica"/>
+          <w:color w:val="373737"/>
+          <w:sz w:val="23"/>
+          <w:szCs w:val="23"/>
+          <w:shd w:val="clear" w:color="auto" w:fill="FFFFFF"/>
+        </w:rPr>
+        <w:t>Ze</w:t>
+      </w:r>
+      <w:proofErr w:type="spellEnd"/>
+      <w:r>
+        <w:rPr>
+          <w:rFonts w:ascii="Helvetica" w:hAnsi="Helvetica" w:cs="Helvetica"/>
+          <w:color w:val="373737"/>
+          <w:sz w:val="23"/>
+          <w:szCs w:val="23"/>
+          <w:shd w:val="clear" w:color="auto" w:fill="FFFFFF"/>
+        </w:rPr>
+        <w:t xml:space="preserve"> che punta verso </w:t>
+      </w:r>
+      <w:r>
+        <w:rPr>
+          <w:rFonts w:ascii="Helvetica" w:hAnsi="Helvetica" w:cs="Helvetica"/>
+          <w:i/>
+          <w:iCs/>
+          <w:color w:val="373737"/>
+          <w:sz w:val="23"/>
+          <w:szCs w:val="23"/>
+          <w:shd w:val="clear" w:color="auto" w:fill="FFFFFF"/>
+        </w:rPr>
+        <w:t>target</w:t>
+      </w:r>
+      <w:r>
+        <w:rPr>
+          <w:rFonts w:ascii="Helvetica" w:hAnsi="Helvetica" w:cs="Helvetica"/>
+          <w:color w:val="373737"/>
+          <w:sz w:val="23"/>
+          <w:szCs w:val="23"/>
+          <w:shd w:val="clear" w:color="auto" w:fill="FFFFFF"/>
+        </w:rPr>
+        <w:t>.</w:t>
+      </w:r>
+    </w:p>
+    <w:p>
+      <w:pPr>
+        <w:jc w:val="both"/>
+        <w:rPr>
+          <w:rFonts w:ascii="Helvetica" w:hAnsi="Helvetica" w:cs="Helvetica"/>
+          <w:color w:val="373737"/>
+          <w:sz w:val="23"/>
+          <w:szCs w:val="23"/>
+          <w:shd w:val="clear" w:color="auto" w:fill="FFFFFF"/>
+        </w:rPr>
+      </w:pPr>
+      <w:r>
+        <w:rPr>
+          <w:rFonts w:ascii="Helvetica" w:hAnsi="Helvetica" w:cs="Helvetica"/>
+          <w:color w:val="373737"/>
+          <w:sz w:val="23"/>
+          <w:szCs w:val="23"/>
+          <w:shd w:val="clear" w:color="auto" w:fill="FFFFFF"/>
+        </w:rPr>
+        <w:t xml:space="preserve">Cosa succede quindi se sfruttiamo </w:t>
+      </w:r>
+      <w:r>
+        <w:rPr>
+          <w:rFonts w:ascii="Helvetica" w:hAnsi="Helvetica" w:cs="Helvetica"/>
+          <w:color w:val="373737"/>
+          <w:sz w:val="23"/>
+          <w:szCs w:val="23"/>
+          <w:shd w:val="clear" w:color="auto" w:fill="FFFFFF"/>
+        </w:rPr>
+        <w:t xml:space="preserve">la matrice </w:t>
+      </w:r>
+      <w:proofErr w:type="spellStart"/>
+      <w:r>
+        <w:rPr>
+          <w:rFonts w:ascii="Helvetica" w:hAnsi="Helvetica" w:cs="Helvetica"/>
+          <w:color w:val="373737"/>
+          <w:sz w:val="23"/>
+          <w:szCs w:val="23"/>
+          <w:shd w:val="clear" w:color="auto" w:fill="FFFFFF"/>
+        </w:rPr>
+        <w:t>lookAt</w:t>
+      </w:r>
+      <w:proofErr w:type="spellEnd"/>
+      <w:r>
+        <w:rPr>
+          <w:rFonts w:ascii="Helvetica" w:hAnsi="Helvetica" w:cs="Helvetica"/>
+          <w:color w:val="373737"/>
+          <w:sz w:val="23"/>
+          <w:szCs w:val="23"/>
+          <w:shd w:val="clear" w:color="auto" w:fill="FFFFFF"/>
+        </w:rPr>
+        <w:t xml:space="preserve"> come matrice di movimento di una mesh</w:t>
+      </w:r>
+      <w:r>
+        <w:rPr>
+          <w:rFonts w:ascii="Helvetica" w:hAnsi="Helvetica" w:cs="Helvetica"/>
+          <w:color w:val="373737"/>
+          <w:sz w:val="23"/>
+          <w:szCs w:val="23"/>
+          <w:shd w:val="clear" w:color="auto" w:fill="FFFFFF"/>
+        </w:rPr>
+        <w:t>? E</w:t>
+      </w:r>
+      <w:r>
+        <w:rPr>
+          <w:rFonts w:ascii="Helvetica" w:hAnsi="Helvetica" w:cs="Helvetica"/>
+          <w:color w:val="373737"/>
+          <w:sz w:val="23"/>
+          <w:szCs w:val="23"/>
+          <w:shd w:val="clear" w:color="auto" w:fill="FFFFFF"/>
+        </w:rPr>
+        <w:t>ssa definirà la</w:t>
+      </w:r>
+      <w:r>
+        <w:rPr>
+          <w:rFonts w:ascii="Helvetica" w:hAnsi="Helvetica" w:cs="Helvetica"/>
+          <w:color w:val="373737"/>
+          <w:sz w:val="23"/>
+          <w:szCs w:val="23"/>
+          <w:shd w:val="clear" w:color="auto" w:fill="FFFFFF"/>
+        </w:rPr>
+        <w:t xml:space="preserve"> sua</w:t>
+      </w:r>
+      <w:r>
+        <w:rPr>
+          <w:rFonts w:ascii="Helvetica" w:hAnsi="Helvetica" w:cs="Helvetica"/>
+          <w:color w:val="373737"/>
+          <w:sz w:val="23"/>
+          <w:szCs w:val="23"/>
+          <w:shd w:val="clear" w:color="auto" w:fill="FFFFFF"/>
+        </w:rPr>
+        <w:t xml:space="preserve"> posizione e </w:t>
+      </w:r>
+      <w:r>
+        <w:rPr>
+          <w:rFonts w:ascii="Helvetica" w:hAnsi="Helvetica" w:cs="Helvetica"/>
+          <w:color w:val="373737"/>
+          <w:sz w:val="23"/>
+          <w:szCs w:val="23"/>
+          <w:shd w:val="clear" w:color="auto" w:fill="FFFFFF"/>
+        </w:rPr>
+        <w:t xml:space="preserve">il suo </w:t>
+      </w:r>
+      <w:r>
+        <w:rPr>
+          <w:rFonts w:ascii="Helvetica" w:hAnsi="Helvetica" w:cs="Helvetica"/>
+          <w:color w:val="373737"/>
+          <w:sz w:val="23"/>
+          <w:szCs w:val="23"/>
+          <w:shd w:val="clear" w:color="auto" w:fill="FFFFFF"/>
+        </w:rPr>
+        <w:t>orientamento</w:t>
+      </w:r>
+      <w:r>
+        <w:rPr>
+          <w:rFonts w:ascii="Helvetica" w:hAnsi="Helvetica" w:cs="Helvetica"/>
+          <w:color w:val="373737"/>
+          <w:sz w:val="23"/>
+          <w:szCs w:val="23"/>
+          <w:shd w:val="clear" w:color="auto" w:fill="FFFFFF"/>
+        </w:rPr>
+        <w:t xml:space="preserve"> nello spazio mondo</w:t>
+      </w:r>
+      <w:r>
+        <w:rPr>
+          <w:rFonts w:ascii="Helvetica" w:hAnsi="Helvetica" w:cs="Helvetica"/>
+          <w:color w:val="373737"/>
+          <w:sz w:val="23"/>
+          <w:szCs w:val="23"/>
+          <w:shd w:val="clear" w:color="auto" w:fill="FFFFFF"/>
+        </w:rPr>
+        <w:t xml:space="preserve"> a seconda dei parametri </w:t>
+      </w:r>
+      <w:proofErr w:type="spellStart"/>
+      <w:r>
+        <w:rPr>
+          <w:rFonts w:ascii="Helvetica" w:hAnsi="Helvetica" w:cs="Helvetica"/>
+          <w:i/>
+          <w:iCs/>
+          <w:color w:val="373737"/>
+          <w:sz w:val="23"/>
+          <w:szCs w:val="23"/>
+          <w:shd w:val="clear" w:color="auto" w:fill="FFFFFF"/>
+        </w:rPr>
+        <w:t>camera_pos</w:t>
+      </w:r>
+      <w:proofErr w:type="spellEnd"/>
+      <w:r>
+        <w:rPr>
+          <w:rFonts w:ascii="Helvetica" w:hAnsi="Helvetica" w:cs="Helvetica"/>
+          <w:color w:val="373737"/>
+          <w:sz w:val="23"/>
+          <w:szCs w:val="23"/>
+          <w:shd w:val="clear" w:color="auto" w:fill="FFFFFF"/>
+        </w:rPr>
+        <w:t xml:space="preserve">, </w:t>
+      </w:r>
+      <w:r>
+        <w:rPr>
+          <w:rFonts w:ascii="Helvetica" w:hAnsi="Helvetica" w:cs="Helvetica"/>
+          <w:i/>
+          <w:iCs/>
+          <w:color w:val="373737"/>
+          <w:sz w:val="23"/>
+          <w:szCs w:val="23"/>
+          <w:shd w:val="clear" w:color="auto" w:fill="FFFFFF"/>
+        </w:rPr>
+        <w:t>target</w:t>
+      </w:r>
+      <w:r>
+        <w:rPr>
+          <w:rFonts w:ascii="Helvetica" w:hAnsi="Helvetica" w:cs="Helvetica"/>
+          <w:color w:val="373737"/>
+          <w:sz w:val="23"/>
+          <w:szCs w:val="23"/>
+          <w:shd w:val="clear" w:color="auto" w:fill="FFFFFF"/>
+        </w:rPr>
+        <w:t xml:space="preserve"> </w:t>
+      </w:r>
+      <w:r>
+        <w:rPr>
+          <w:rFonts w:ascii="Helvetica" w:hAnsi="Helvetica" w:cs="Helvetica"/>
+          <w:color w:val="373737"/>
+          <w:sz w:val="23"/>
+          <w:szCs w:val="23"/>
+          <w:shd w:val="clear" w:color="auto" w:fill="FFFFFF"/>
+        </w:rPr>
+        <w:t xml:space="preserve">(e </w:t>
+      </w:r>
+      <w:r>
+        <w:rPr>
+          <w:rFonts w:ascii="Helvetica" w:hAnsi="Helvetica" w:cs="Helvetica"/>
+          <w:i/>
+          <w:iCs/>
+          <w:color w:val="373737"/>
+          <w:sz w:val="23"/>
+          <w:szCs w:val="23"/>
+          <w:shd w:val="clear" w:color="auto" w:fill="FFFFFF"/>
+        </w:rPr>
+        <w:t>up</w:t>
+      </w:r>
+      <w:r>
+        <w:rPr>
+          <w:rFonts w:ascii="Helvetica" w:hAnsi="Helvetica" w:cs="Helvetica"/>
+          <w:color w:val="373737"/>
+          <w:sz w:val="23"/>
+          <w:szCs w:val="23"/>
+          <w:shd w:val="clear" w:color="auto" w:fill="FFFFFF"/>
+        </w:rPr>
+        <w:t xml:space="preserve">) </w:t>
+      </w:r>
+      <w:r>
+        <w:rPr>
+          <w:rFonts w:ascii="Helvetica" w:hAnsi="Helvetica" w:cs="Helvetica"/>
+          <w:color w:val="373737"/>
+          <w:sz w:val="23"/>
+          <w:szCs w:val="23"/>
+          <w:shd w:val="clear" w:color="auto" w:fill="FFFFFF"/>
+        </w:rPr>
+        <w:t>specificati</w:t>
+      </w:r>
+      <w:r>
+        <w:rPr>
+          <w:rFonts w:ascii="Helvetica" w:hAnsi="Helvetica" w:cs="Helvetica"/>
+          <w:color w:val="373737"/>
+          <w:sz w:val="23"/>
+          <w:szCs w:val="23"/>
+          <w:shd w:val="clear" w:color="auto" w:fill="FFFFFF"/>
+        </w:rPr>
+        <w:t xml:space="preserve">. </w:t>
+      </w:r>
+    </w:p>
+    <w:p>
+      <w:pPr>
+        <w:jc w:val="both"/>
+        <w:rPr>
+          <w:rFonts w:ascii="Helvetica" w:hAnsi="Helvetica" w:cs="Helvetica"/>
+          <w:color w:val="373737"/>
+          <w:sz w:val="23"/>
+          <w:szCs w:val="23"/>
+          <w:shd w:val="clear" w:color="auto" w:fill="FFFFFF"/>
+        </w:rPr>
+      </w:pPr>
+      <w:r>
+        <w:rPr>
+          <w:rFonts w:ascii="Helvetica" w:hAnsi="Helvetica" w:cs="Helvetica"/>
+          <w:color w:val="373737"/>
+          <w:sz w:val="23"/>
+          <w:szCs w:val="23"/>
+          <w:shd w:val="clear" w:color="auto" w:fill="FFFFFF"/>
+        </w:rPr>
+        <w:t>Definendo come target un punto in movimento, a</w:t>
+      </w:r>
+      <w:r>
+        <w:rPr>
+          <w:rFonts w:ascii="Helvetica" w:hAnsi="Helvetica" w:cs="Helvetica"/>
+          <w:color w:val="373737"/>
+          <w:sz w:val="23"/>
+          <w:szCs w:val="23"/>
+          <w:shd w:val="clear" w:color="auto" w:fill="FFFFFF"/>
+        </w:rPr>
+        <w:t xml:space="preserve">l muoversi del </w:t>
+      </w:r>
+      <w:r>
+        <w:rPr>
+          <w:rFonts w:ascii="Helvetica" w:hAnsi="Helvetica" w:cs="Helvetica"/>
+          <w:i/>
+          <w:iCs/>
+          <w:color w:val="373737"/>
+          <w:sz w:val="23"/>
+          <w:szCs w:val="23"/>
+          <w:shd w:val="clear" w:color="auto" w:fill="FFFFFF"/>
+        </w:rPr>
+        <w:t>target</w:t>
+      </w:r>
+      <w:r>
+        <w:rPr>
+          <w:rFonts w:ascii="Helvetica" w:hAnsi="Helvetica" w:cs="Helvetica"/>
+          <w:color w:val="373737"/>
+          <w:sz w:val="23"/>
+          <w:szCs w:val="23"/>
+          <w:shd w:val="clear" w:color="auto" w:fill="FFFFFF"/>
+        </w:rPr>
+        <w:t xml:space="preserve"> la</w:t>
+      </w:r>
+      <w:r>
+        <w:rPr>
+          <w:rFonts w:ascii="Helvetica" w:hAnsi="Helvetica" w:cs="Helvetica"/>
+          <w:color w:val="373737"/>
+          <w:sz w:val="23"/>
+          <w:szCs w:val="23"/>
+          <w:shd w:val="clear" w:color="auto" w:fill="FFFFFF"/>
+        </w:rPr>
+        <w:t xml:space="preserve"> matrice</w:t>
+      </w:r>
+      <w:r>
+        <w:rPr>
+          <w:rFonts w:ascii="Helvetica" w:hAnsi="Helvetica" w:cs="Helvetica"/>
+          <w:color w:val="373737"/>
+          <w:sz w:val="23"/>
+          <w:szCs w:val="23"/>
+          <w:shd w:val="clear" w:color="auto" w:fill="FFFFFF"/>
+        </w:rPr>
+        <w:t xml:space="preserve"> </w:t>
+      </w:r>
+      <w:proofErr w:type="spellStart"/>
+      <w:r>
+        <w:rPr>
+          <w:rFonts w:ascii="Helvetica" w:hAnsi="Helvetica" w:cs="Helvetica"/>
+          <w:color w:val="373737"/>
+          <w:sz w:val="23"/>
+          <w:szCs w:val="23"/>
+          <w:shd w:val="clear" w:color="auto" w:fill="FFFFFF"/>
+        </w:rPr>
+        <w:t>lookAt</w:t>
+      </w:r>
+      <w:proofErr w:type="spellEnd"/>
+      <w:r>
+        <w:rPr>
+          <w:rFonts w:ascii="Helvetica" w:hAnsi="Helvetica" w:cs="Helvetica"/>
+          <w:color w:val="373737"/>
+          <w:sz w:val="23"/>
+          <w:szCs w:val="23"/>
+          <w:shd w:val="clear" w:color="auto" w:fill="FFFFFF"/>
+        </w:rPr>
+        <w:t xml:space="preserve"> ricalcolerà l’orientamento della mesh in modo che l’asse </w:t>
+      </w:r>
+      <w:proofErr w:type="spellStart"/>
+      <w:r>
+        <w:rPr>
+          <w:rFonts w:ascii="Helvetica" w:hAnsi="Helvetica" w:cs="Helvetica"/>
+          <w:color w:val="373737"/>
+          <w:sz w:val="23"/>
+          <w:szCs w:val="23"/>
+          <w:shd w:val="clear" w:color="auto" w:fill="FFFFFF"/>
+        </w:rPr>
+        <w:t>Ze</w:t>
+      </w:r>
+      <w:proofErr w:type="spellEnd"/>
+      <w:r>
+        <w:rPr>
+          <w:rFonts w:ascii="Helvetica" w:hAnsi="Helvetica" w:cs="Helvetica"/>
+          <w:color w:val="373737"/>
+          <w:sz w:val="23"/>
+          <w:szCs w:val="23"/>
+          <w:shd w:val="clear" w:color="auto" w:fill="FFFFFF"/>
+        </w:rPr>
+        <w:t xml:space="preserve"> (</w:t>
+      </w:r>
+      <w:proofErr w:type="spellStart"/>
+      <w:r>
+        <w:rPr>
+          <w:rFonts w:ascii="Helvetica" w:hAnsi="Helvetica" w:cs="Helvetica"/>
+          <w:color w:val="373737"/>
+          <w:sz w:val="23"/>
+          <w:szCs w:val="23"/>
+          <w:shd w:val="clear" w:color="auto" w:fill="FFFFFF"/>
+        </w:rPr>
+        <w:t>forward</w:t>
+      </w:r>
+      <w:proofErr w:type="spellEnd"/>
+      <w:r>
+        <w:rPr>
+          <w:rFonts w:ascii="Helvetica" w:hAnsi="Helvetica" w:cs="Helvetica"/>
+          <w:color w:val="373737"/>
+          <w:sz w:val="23"/>
+          <w:szCs w:val="23"/>
+          <w:shd w:val="clear" w:color="auto" w:fill="FFFFFF"/>
+        </w:rPr>
+        <w:t xml:space="preserve"> </w:t>
+      </w:r>
+      <w:proofErr w:type="spellStart"/>
+      <w:r>
+        <w:rPr>
+          <w:rFonts w:ascii="Helvetica" w:hAnsi="Helvetica" w:cs="Helvetica"/>
+          <w:color w:val="373737"/>
+          <w:sz w:val="23"/>
+          <w:szCs w:val="23"/>
+          <w:shd w:val="clear" w:color="auto" w:fill="FFFFFF"/>
+        </w:rPr>
+        <w:t>versor</w:t>
+      </w:r>
+      <w:proofErr w:type="spellEnd"/>
+      <w:r>
+        <w:rPr>
+          <w:rFonts w:ascii="Helvetica" w:hAnsi="Helvetica" w:cs="Helvetica"/>
+          <w:color w:val="373737"/>
+          <w:sz w:val="23"/>
+          <w:szCs w:val="23"/>
+          <w:shd w:val="clear" w:color="auto" w:fill="FFFFFF"/>
+        </w:rPr>
+        <w:t xml:space="preserve"> della mesh) punti sempre verso l’oggetto.</w:t>
+      </w:r>
+    </w:p>
+    <w:p>
+      <w:pPr>
+        <w:jc w:val="both"/>
+        <w:rPr>
+          <w:rFonts w:ascii="Helvetica" w:hAnsi="Helvetica" w:cs="Helvetica"/>
+          <w:color w:val="373737"/>
+          <w:sz w:val="23"/>
+          <w:szCs w:val="23"/>
+          <w:shd w:val="clear" w:color="auto" w:fill="FFFFFF"/>
+        </w:rPr>
+      </w:pPr>
+      <w:r>
+        <w:rPr>
+          <w:rFonts w:ascii="Helvetica" w:hAnsi="Helvetica" w:cs="Helvetica"/>
+          <w:color w:val="373737"/>
+          <w:sz w:val="23"/>
+          <w:szCs w:val="23"/>
+          <w:shd w:val="clear" w:color="auto" w:fill="FFFFFF"/>
+        </w:rPr>
+        <w:t>Ho applicato questa tecnica per animare la mesh “</w:t>
+      </w:r>
+      <w:proofErr w:type="spellStart"/>
+      <w:r>
+        <w:rPr>
+          <w:rFonts w:ascii="Helvetica" w:hAnsi="Helvetica" w:cs="Helvetica"/>
+          <w:color w:val="373737"/>
+          <w:sz w:val="23"/>
+          <w:szCs w:val="23"/>
+          <w:shd w:val="clear" w:color="auto" w:fill="FFFFFF"/>
+        </w:rPr>
+        <w:t>f</w:t>
+      </w:r>
+      <w:r>
+        <w:rPr>
+          <w:rFonts w:ascii="Helvetica" w:hAnsi="Helvetica" w:cs="Helvetica"/>
+          <w:color w:val="373737"/>
+          <w:sz w:val="23"/>
+          <w:szCs w:val="23"/>
+          <w:shd w:val="clear" w:color="auto" w:fill="FFFFFF"/>
+        </w:rPr>
+        <w:t>otocameraMesh</w:t>
+      </w:r>
+      <w:proofErr w:type="spellEnd"/>
+      <w:r>
+        <w:rPr>
+          <w:rFonts w:ascii="Helvetica" w:hAnsi="Helvetica" w:cs="Helvetica"/>
+          <w:color w:val="373737"/>
+          <w:sz w:val="23"/>
+          <w:szCs w:val="23"/>
+          <w:shd w:val="clear" w:color="auto" w:fill="FFFFFF"/>
+        </w:rPr>
+        <w:t>” in modo da simulare un fotografo che segu</w:t>
+      </w:r>
+      <w:r>
+        <w:rPr>
+          <w:rFonts w:ascii="Helvetica" w:hAnsi="Helvetica" w:cs="Helvetica"/>
+          <w:color w:val="373737"/>
+          <w:sz w:val="23"/>
+          <w:szCs w:val="23"/>
+          <w:shd w:val="clear" w:color="auto" w:fill="FFFFFF"/>
+        </w:rPr>
+        <w:t>e</w:t>
+      </w:r>
+      <w:r>
+        <w:rPr>
+          <w:rFonts w:ascii="Helvetica" w:hAnsi="Helvetica" w:cs="Helvetica"/>
+          <w:color w:val="373737"/>
+          <w:sz w:val="23"/>
+          <w:szCs w:val="23"/>
+          <w:shd w:val="clear" w:color="auto" w:fill="FFFFFF"/>
+        </w:rPr>
+        <w:t xml:space="preserve"> sempre la macchinina</w:t>
+      </w:r>
+      <w:r>
+        <w:rPr>
+          <w:rFonts w:ascii="Helvetica" w:hAnsi="Helvetica" w:cs="Helvetica"/>
+          <w:color w:val="373737"/>
+          <w:sz w:val="23"/>
+          <w:szCs w:val="23"/>
+          <w:shd w:val="clear" w:color="auto" w:fill="FFFFFF"/>
+        </w:rPr>
+        <w:t xml:space="preserve"> </w:t>
+      </w:r>
+      <w:r>
+        <w:rPr>
+          <w:rFonts w:ascii="Helvetica" w:hAnsi="Helvetica" w:cs="Helvetica"/>
+          <w:color w:val="373737"/>
+          <w:sz w:val="23"/>
+          <w:szCs w:val="23"/>
+          <w:shd w:val="clear" w:color="auto" w:fill="FFFFFF"/>
+        </w:rPr>
+        <w:t>in tutti i</w:t>
+      </w:r>
+      <w:r>
+        <w:rPr>
+          <w:rFonts w:ascii="Helvetica" w:hAnsi="Helvetica" w:cs="Helvetica"/>
+          <w:color w:val="373737"/>
+          <w:sz w:val="23"/>
+          <w:szCs w:val="23"/>
+          <w:shd w:val="clear" w:color="auto" w:fill="FFFFFF"/>
+        </w:rPr>
+        <w:t xml:space="preserve"> suoi movimenti.</w:t>
+      </w:r>
+    </w:p>
+    <w:p>
+      <w:pPr>
+        <w:jc w:val="both"/>
+        <w:rPr>
+          <w:rFonts w:ascii="Times New Roman" w:eastAsia="Times New Roman" w:hAnsi="Times New Roman" w:cs="Times New Roman"/>
+          <w:color w:val="FF0000"/>
+          <w:sz w:val="28"/>
+          <w:szCs w:val="28"/>
+          <w:lang w:eastAsia="it-IT"/>
+        </w:rPr>
+      </w:pPr>
+      <w:r>
+        <w:rPr>
+          <w:rFonts w:ascii="Helvetica" w:hAnsi="Helvetica" w:cs="Helvetica"/>
+          <w:color w:val="373737"/>
+          <w:sz w:val="23"/>
+          <w:szCs w:val="23"/>
+          <w:shd w:val="clear" w:color="auto" w:fill="FFFFFF"/>
+        </w:rPr>
+        <w:t xml:space="preserve">La matrice </w:t>
+      </w:r>
+      <w:proofErr w:type="spellStart"/>
+      <w:r>
+        <w:rPr>
+          <w:rFonts w:ascii="Helvetica" w:hAnsi="Helvetica" w:cs="Helvetica"/>
+          <w:color w:val="373737"/>
+          <w:sz w:val="23"/>
+          <w:szCs w:val="23"/>
+          <w:shd w:val="clear" w:color="auto" w:fill="FFFFFF"/>
+        </w:rPr>
+        <w:t>lookAt</w:t>
+      </w:r>
+      <w:proofErr w:type="spellEnd"/>
+      <w:r>
+        <w:rPr>
+          <w:rFonts w:ascii="Helvetica" w:hAnsi="Helvetica" w:cs="Helvetica"/>
+          <w:color w:val="373737"/>
+          <w:sz w:val="23"/>
+          <w:szCs w:val="23"/>
+          <w:shd w:val="clear" w:color="auto" w:fill="FFFFFF"/>
+        </w:rPr>
+        <w:t xml:space="preserve"> viene calcolata sfruttando</w:t>
+      </w:r>
+      <w:r>
+        <w:rPr>
+          <w:rFonts w:ascii="Helvetica" w:hAnsi="Helvetica" w:cs="Helvetica"/>
+          <w:color w:val="373737"/>
+          <w:sz w:val="23"/>
+          <w:szCs w:val="23"/>
+          <w:shd w:val="clear" w:color="auto" w:fill="FFFFFF"/>
+        </w:rPr>
+        <w:t xml:space="preserve"> il metodo </w:t>
+      </w:r>
+      <w:proofErr w:type="spellStart"/>
+      <w:r>
+        <w:rPr>
+          <w:rFonts w:ascii="Helvetica" w:hAnsi="Helvetica" w:cs="Helvetica"/>
+          <w:color w:val="373737"/>
+          <w:sz w:val="23"/>
+          <w:szCs w:val="23"/>
+          <w:shd w:val="clear" w:color="auto" w:fill="FFFFFF"/>
+        </w:rPr>
+        <w:t>lookAt</w:t>
+      </w:r>
+      <w:proofErr w:type="spellEnd"/>
+      <w:r>
+        <w:rPr>
+          <w:rFonts w:ascii="Helvetica" w:hAnsi="Helvetica" w:cs="Helvetica"/>
+          <w:color w:val="373737"/>
+          <w:sz w:val="23"/>
+          <w:szCs w:val="23"/>
+          <w:shd w:val="clear" w:color="auto" w:fill="FFFFFF"/>
+        </w:rPr>
+        <w:t xml:space="preserve"> del</w:t>
+      </w:r>
+      <w:r>
+        <w:rPr>
+          <w:rFonts w:ascii="Helvetica" w:hAnsi="Helvetica" w:cs="Helvetica"/>
+          <w:color w:val="373737"/>
+          <w:sz w:val="23"/>
+          <w:szCs w:val="23"/>
+          <w:shd w:val="clear" w:color="auto" w:fill="FFFFFF"/>
+        </w:rPr>
+        <w:t>la libreria m4.js</w:t>
+      </w:r>
+      <w:r>
+        <w:rPr>
+          <w:rFonts w:ascii="Helvetica" w:hAnsi="Helvetica" w:cs="Helvetica"/>
+          <w:color w:val="373737"/>
+          <w:sz w:val="23"/>
+          <w:szCs w:val="23"/>
+          <w:shd w:val="clear" w:color="auto" w:fill="FFFFFF"/>
+        </w:rPr>
+        <w:t xml:space="preserve">, </w:t>
+      </w:r>
+      <w:r>
+        <w:rPr>
+          <w:rFonts w:ascii="Helvetica" w:hAnsi="Helvetica" w:cs="Helvetica"/>
+          <w:color w:val="373737"/>
+          <w:sz w:val="23"/>
+          <w:szCs w:val="23"/>
+          <w:shd w:val="clear" w:color="auto" w:fill="FFFFFF"/>
+        </w:rPr>
+        <w:t>passando come target il punto [</w:t>
+      </w:r>
+      <w:proofErr w:type="spellStart"/>
+      <w:r>
+        <w:rPr>
+          <w:rFonts w:ascii="Helvetica" w:hAnsi="Helvetica" w:cs="Helvetica"/>
+          <w:color w:val="373737"/>
+          <w:sz w:val="23"/>
+          <w:szCs w:val="23"/>
+          <w:shd w:val="clear" w:color="auto" w:fill="FFFFFF"/>
+        </w:rPr>
+        <w:t>px,py,pz</w:t>
+      </w:r>
+      <w:proofErr w:type="spellEnd"/>
+      <w:r>
+        <w:rPr>
+          <w:rFonts w:ascii="Helvetica" w:hAnsi="Helvetica" w:cs="Helvetica"/>
+          <w:color w:val="373737"/>
+          <w:sz w:val="23"/>
+          <w:szCs w:val="23"/>
+          <w:shd w:val="clear" w:color="auto" w:fill="FFFFFF"/>
+        </w:rPr>
+        <w:t xml:space="preserve">], ossia il centro della </w:t>
+      </w:r>
+      <w:proofErr w:type="spellStart"/>
+      <w:r>
+        <w:rPr>
+          <w:rFonts w:ascii="Helvetica" w:hAnsi="Helvetica" w:cs="Helvetica"/>
+          <w:color w:val="373737"/>
+          <w:sz w:val="23"/>
+          <w:szCs w:val="23"/>
+          <w:shd w:val="clear" w:color="auto" w:fill="FFFFFF"/>
+        </w:rPr>
+        <w:t>carrera</w:t>
+      </w:r>
+      <w:proofErr w:type="spellEnd"/>
+      <w:r>
+        <w:rPr>
+          <w:rFonts w:ascii="Helvetica" w:hAnsi="Helvetica" w:cs="Helvetica"/>
+          <w:color w:val="373737"/>
+          <w:sz w:val="23"/>
+          <w:szCs w:val="23"/>
+          <w:shd w:val="clear" w:color="auto" w:fill="FFFFFF"/>
+        </w:rPr>
+        <w:t xml:space="preserve">, </w:t>
+      </w:r>
+      <w:r>
+        <w:rPr>
+          <w:rFonts w:ascii="Helvetica" w:hAnsi="Helvetica" w:cs="Helvetica"/>
+          <w:color w:val="373737"/>
+          <w:sz w:val="23"/>
+          <w:szCs w:val="23"/>
+          <w:shd w:val="clear" w:color="auto" w:fill="FFFFFF"/>
+        </w:rPr>
+        <w:t xml:space="preserve">e come </w:t>
+      </w:r>
+      <w:proofErr w:type="spellStart"/>
+      <w:r>
+        <w:rPr>
+          <w:rFonts w:ascii="Helvetica" w:hAnsi="Helvetica" w:cs="Helvetica"/>
+          <w:color w:val="373737"/>
+          <w:sz w:val="23"/>
+          <w:szCs w:val="23"/>
+          <w:shd w:val="clear" w:color="auto" w:fill="FFFFFF"/>
+        </w:rPr>
+        <w:t>pos</w:t>
+      </w:r>
+      <w:proofErr w:type="spellEnd"/>
+      <w:r>
+        <w:rPr>
+          <w:rFonts w:ascii="Helvetica" w:hAnsi="Helvetica" w:cs="Helvetica"/>
+          <w:color w:val="373737"/>
+          <w:sz w:val="23"/>
+          <w:szCs w:val="23"/>
+          <w:shd w:val="clear" w:color="auto" w:fill="FFFFFF"/>
+        </w:rPr>
+        <w:t xml:space="preserve"> </w:t>
+      </w:r>
+      <w:r>
+        <w:rPr>
+          <w:rFonts w:ascii="Helvetica" w:hAnsi="Helvetica" w:cs="Helvetica"/>
+          <w:color w:val="373737"/>
+          <w:sz w:val="23"/>
+          <w:szCs w:val="23"/>
+          <w:shd w:val="clear" w:color="auto" w:fill="FFFFFF"/>
+        </w:rPr>
+        <w:t xml:space="preserve">un punto </w:t>
+      </w:r>
+      <w:r>
+        <w:rPr>
+          <w:rFonts w:ascii="Helvetica" w:hAnsi="Helvetica" w:cs="Helvetica"/>
+          <w:color w:val="373737"/>
+          <w:sz w:val="23"/>
+          <w:szCs w:val="23"/>
+          <w:shd w:val="clear" w:color="auto" w:fill="FFFFFF"/>
+        </w:rPr>
+        <w:t>fiss</w:t>
+      </w:r>
+      <w:r>
+        <w:rPr>
+          <w:rFonts w:ascii="Helvetica" w:hAnsi="Helvetica" w:cs="Helvetica"/>
+          <w:color w:val="373737"/>
+          <w:sz w:val="23"/>
+          <w:szCs w:val="23"/>
+          <w:shd w:val="clear" w:color="auto" w:fill="FFFFFF"/>
+        </w:rPr>
+        <w:t>o nella scena</w:t>
+      </w:r>
+      <w:r>
+        <w:rPr>
+          <w:rFonts w:ascii="Helvetica" w:hAnsi="Helvetica" w:cs="Helvetica"/>
+          <w:color w:val="373737"/>
+          <w:sz w:val="23"/>
+          <w:szCs w:val="23"/>
+          <w:shd w:val="clear" w:color="auto" w:fill="FFFFFF"/>
+        </w:rPr>
+        <w:t xml:space="preserve"> in modo che la mesh cambi solo </w:t>
+      </w:r>
+      <w:r>
+        <w:rPr>
+          <w:rFonts w:ascii="Helvetica" w:hAnsi="Helvetica" w:cs="Helvetica"/>
+          <w:color w:val="373737"/>
+          <w:sz w:val="23"/>
+          <w:szCs w:val="23"/>
+          <w:shd w:val="clear" w:color="auto" w:fill="FFFFFF"/>
+        </w:rPr>
+        <w:t xml:space="preserve">il proprio </w:t>
+      </w:r>
+      <w:r>
+        <w:rPr>
+          <w:rFonts w:ascii="Helvetica" w:hAnsi="Helvetica" w:cs="Helvetica"/>
+          <w:color w:val="373737"/>
+          <w:sz w:val="23"/>
+          <w:szCs w:val="23"/>
+          <w:shd w:val="clear" w:color="auto" w:fill="FFFFFF"/>
+        </w:rPr>
+        <w:t xml:space="preserve">orientamento </w:t>
+      </w:r>
+      <w:r>
+        <w:rPr>
+          <w:rFonts w:ascii="Helvetica" w:hAnsi="Helvetica" w:cs="Helvetica"/>
+          <w:color w:val="373737"/>
+          <w:sz w:val="23"/>
+          <w:szCs w:val="23"/>
+          <w:shd w:val="clear" w:color="auto" w:fill="FFFFFF"/>
+        </w:rPr>
+        <w:t>ma non la</w:t>
+      </w:r>
+      <w:r>
+        <w:rPr>
+          <w:rFonts w:ascii="Helvetica" w:hAnsi="Helvetica" w:cs="Helvetica"/>
+          <w:color w:val="373737"/>
+          <w:sz w:val="23"/>
+          <w:szCs w:val="23"/>
+          <w:shd w:val="clear" w:color="auto" w:fill="FFFFFF"/>
+        </w:rPr>
+        <w:t xml:space="preserve"> posizione</w:t>
+      </w:r>
+      <w:r>
+        <w:rPr>
+          <w:rFonts w:ascii="Helvetica" w:hAnsi="Helvetica" w:cs="Helvetica"/>
+          <w:color w:val="373737"/>
+          <w:sz w:val="23"/>
+          <w:szCs w:val="23"/>
+          <w:shd w:val="clear" w:color="auto" w:fill="FFFFFF"/>
+        </w:rPr>
+        <w:t>.</w:t>
+      </w:r>
     </w:p>
     <w:p>
       <w:pPr>
@@ -7559,8 +7910,10 @@
           <w:lang w:eastAsia="it-IT"/>
         </w:rPr>
       </w:pPr>
-      <w:proofErr w:type="spellStart"/>
-      <w:r>
+    </w:p>
+    <w:p>
+      <w:pPr>
+        <w:jc w:val="both"/>
         <w:rPr>
           <w:rFonts w:ascii="Times New Roman" w:eastAsia="Times New Roman" w:hAnsi="Times New Roman" w:cs="Times New Roman"/>
           <w:b/>
@@ -7569,7 +7922,17 @@
           <w:szCs w:val="28"/>
           <w:lang w:eastAsia="it-IT"/>
         </w:rPr>
-        <w:lastRenderedPageBreak/>
+      </w:pPr>
+      <w:proofErr w:type="spellStart"/>
+      <w:r>
+        <w:rPr>
+          <w:rFonts w:ascii="Times New Roman" w:eastAsia="Times New Roman" w:hAnsi="Times New Roman" w:cs="Times New Roman"/>
+          <w:b/>
+          <w:bCs/>
+          <w:sz w:val="28"/>
+          <w:szCs w:val="28"/>
+          <w:lang w:eastAsia="it-IT"/>
+        </w:rPr>
         <w:t>Resize</w:t>
       </w:r>
       <w:proofErr w:type="spellEnd"/>
@@ -9053,7 +9416,6 @@
           <w:szCs w:val="29"/>
           <w:lang w:val="en-GB"/>
         </w:rPr>
-        <w:lastRenderedPageBreak/>
         <w:t>WebGL will now render that triangle. For every pixel it is about to draw WebGL will call our fragment shader</w:t>
       </w:r>
     </w:p>
@@ -9184,6 +9546,7 @@
           <w:shd w:val="clear" w:color="auto" w:fill="FFFFFF"/>
           <w:lang w:val="en-GB"/>
         </w:rPr>
+        <w:lastRenderedPageBreak/>
         <w:t xml:space="preserve">When you first create a WebGL context, the size of the viewport will match the size of the canvas. However, if you resize the canvas, you will need to tell the WebGL context a new viewport setting. </w:t>
       </w:r>
       <w:r>

</xml_diff>

<commit_message>
Ultimate ombre-Restyling scena-Restyling css
</commit_message>
<xml_diff>
--- a/doc/NOTE sul progetto di Esame.docx
+++ b/doc/NOTE sul progetto di Esame.docx
@@ -5158,19 +5158,123 @@
           <w:rFonts w:ascii="Times New Roman" w:eastAsia="Times New Roman" w:hAnsi="Times New Roman" w:cs="Times New Roman"/>
           <w:b/>
           <w:bCs/>
-          <w:sz w:val="28"/>
-          <w:szCs w:val="28"/>
-          <w:lang w:eastAsia="it-IT"/>
-        </w:rPr>
-      </w:pPr>
-      <w:r>
+          <w:sz w:val="36"/>
+          <w:szCs w:val="36"/>
+          <w:lang w:eastAsia="it-IT"/>
+        </w:rPr>
+      </w:pPr>
+    </w:p>
+    <w:p>
+      <w:pPr>
+        <w:rPr>
+          <w:rFonts w:ascii="Times New Roman" w:eastAsia="Times New Roman" w:hAnsi="Times New Roman" w:cs="Times New Roman"/>
+          <w:sz w:val="24"/>
+          <w:szCs w:val="24"/>
+          <w:u w:val="single"/>
+          <w:lang w:eastAsia="it-IT"/>
+        </w:rPr>
+      </w:pPr>
+      <w:r>
+        <w:rPr>
+          <w:rFonts w:ascii="Times New Roman" w:eastAsia="Times New Roman" w:hAnsi="Times New Roman" w:cs="Times New Roman"/>
+          <w:sz w:val="24"/>
+          <w:szCs w:val="24"/>
+          <w:lang w:eastAsia="it-IT"/>
+        </w:rPr>
+        <w:t xml:space="preserve">Eventi </w:t>
+      </w:r>
+      <w:proofErr w:type="spellStart"/>
+      <w:r>
+        <w:rPr>
+          <w:rFonts w:ascii="Times New Roman" w:eastAsia="Times New Roman" w:hAnsi="Times New Roman" w:cs="Times New Roman"/>
+          <w:sz w:val="24"/>
+          <w:szCs w:val="24"/>
+          <w:lang w:eastAsia="it-IT"/>
+        </w:rPr>
+        <w:t>touchstart</w:t>
+      </w:r>
+      <w:proofErr w:type="spellEnd"/>
+      <w:r>
+        <w:rPr>
+          <w:rFonts w:ascii="Times New Roman" w:eastAsia="Times New Roman" w:hAnsi="Times New Roman" w:cs="Times New Roman"/>
+          <w:sz w:val="24"/>
+          <w:szCs w:val="24"/>
+          <w:lang w:eastAsia="it-IT"/>
+        </w:rPr>
+        <w:t xml:space="preserve">, </w:t>
+      </w:r>
+      <w:proofErr w:type="spellStart"/>
+      <w:r>
+        <w:rPr>
+          <w:rFonts w:ascii="Times New Roman" w:eastAsia="Times New Roman" w:hAnsi="Times New Roman" w:cs="Times New Roman"/>
+          <w:sz w:val="24"/>
+          <w:szCs w:val="24"/>
+          <w:lang w:eastAsia="it-IT"/>
+        </w:rPr>
+        <w:t>touchmove</w:t>
+      </w:r>
+      <w:proofErr w:type="spellEnd"/>
+      <w:r>
+        <w:rPr>
+          <w:rFonts w:ascii="Times New Roman" w:eastAsia="Times New Roman" w:hAnsi="Times New Roman" w:cs="Times New Roman"/>
+          <w:sz w:val="24"/>
+          <w:szCs w:val="24"/>
+          <w:lang w:eastAsia="it-IT"/>
+        </w:rPr>
+        <w:t xml:space="preserve">, </w:t>
+      </w:r>
+      <w:proofErr w:type="spellStart"/>
+      <w:r>
+        <w:rPr>
+          <w:rFonts w:ascii="Times New Roman" w:eastAsia="Times New Roman" w:hAnsi="Times New Roman" w:cs="Times New Roman"/>
+          <w:sz w:val="24"/>
+          <w:szCs w:val="24"/>
+          <w:lang w:eastAsia="it-IT"/>
+        </w:rPr>
+        <w:t>touchend</w:t>
+      </w:r>
+      <w:proofErr w:type="spellEnd"/>
+      <w:r>
+        <w:rPr>
+          <w:rFonts w:ascii="Times New Roman" w:eastAsia="Times New Roman" w:hAnsi="Times New Roman" w:cs="Times New Roman"/>
+          <w:sz w:val="24"/>
+          <w:szCs w:val="24"/>
+          <w:lang w:eastAsia="it-IT"/>
+        </w:rPr>
+        <w:t>….</w:t>
+      </w:r>
+    </w:p>
+    <w:p>
+      <w:pPr>
+        <w:rPr>
+          <w:rFonts w:ascii="Times New Roman" w:eastAsia="Times New Roman" w:hAnsi="Times New Roman" w:cs="Times New Roman"/>
+          <w:b/>
+          <w:bCs/>
+          <w:sz w:val="36"/>
+          <w:szCs w:val="36"/>
+          <w:lang w:val="en-GB" w:eastAsia="it-IT"/>
+        </w:rPr>
+      </w:pPr>
+    </w:p>
+    <w:p>
+      <w:pPr>
         <w:rPr>
           <w:rFonts w:ascii="Times New Roman" w:eastAsia="Times New Roman" w:hAnsi="Times New Roman" w:cs="Times New Roman"/>
           <w:b/>
           <w:bCs/>
           <w:sz w:val="28"/>
           <w:szCs w:val="28"/>
-          <w:lang w:eastAsia="it-IT"/>
+          <w:lang w:val="en-GB" w:eastAsia="it-IT"/>
+        </w:rPr>
+      </w:pPr>
+      <w:r>
+        <w:rPr>
+          <w:rFonts w:ascii="Times New Roman" w:eastAsia="Times New Roman" w:hAnsi="Times New Roman" w:cs="Times New Roman"/>
+          <w:b/>
+          <w:bCs/>
+          <w:sz w:val="28"/>
+          <w:szCs w:val="28"/>
+          <w:lang w:val="en-GB" w:eastAsia="it-IT"/>
         </w:rPr>
         <w:t>Camera</w:t>
       </w:r>
@@ -5588,7 +5692,6 @@
           <w:szCs w:val="24"/>
           <w:lang w:eastAsia="it-IT"/>
         </w:rPr>
-        <w:lastRenderedPageBreak/>
         <w:t xml:space="preserve">Forse perché il </w:t>
       </w:r>
       <w:proofErr w:type="spellStart"/>
@@ -6495,7 +6598,6 @@
           <w:sz w:val="21"/>
           <w:szCs w:val="21"/>
           <w:shd w:val="clear" w:color="auto" w:fill="FFFFFF"/>
-          <w:lang w:val="en-GB"/>
         </w:rPr>
       </w:pPr>
       <w:r>
@@ -6505,11 +6607,9 @@
           <w:sz w:val="21"/>
           <w:szCs w:val="21"/>
           <w:shd w:val="clear" w:color="auto" w:fill="FFFFFF"/>
-          <w:lang w:val="en-GB"/>
-        </w:rPr>
-        <w:t xml:space="preserve">Per funzionare necessità dell’estensione </w:t>
-      </w:r>
-      <w:proofErr w:type="spellStart"/>
+        </w:rPr>
+        <w:t>Perché questo codice funzioni</w:t>
+      </w:r>
       <w:r>
         <w:rPr>
           <w:rFonts w:ascii="Helvetica" w:hAnsi="Helvetica" w:cs="Helvetica"/>
@@ -6517,26 +6617,26 @@
           <w:sz w:val="21"/>
           <w:szCs w:val="21"/>
           <w:shd w:val="clear" w:color="auto" w:fill="FFFFFF"/>
-          <w:lang w:val="en-GB"/>
-        </w:rPr>
-        <w:t>depth_texture_extension</w:t>
-      </w:r>
-      <w:proofErr w:type="spellEnd"/>
-    </w:p>
-    <w:p>
-      <w:pPr>
-        <w:shd w:val="clear" w:color="auto" w:fill="FFFFFF"/>
-        <w:spacing w:before="45" w:after="150" w:line="240" w:lineRule="auto"/>
+        </w:rPr>
+        <w:t xml:space="preserve"> necessità dell’estensione </w:t>
+      </w:r>
+      <w:proofErr w:type="spellStart"/>
+      <w:r>
         <w:rPr>
           <w:rFonts w:ascii="Helvetica" w:hAnsi="Helvetica" w:cs="Helvetica"/>
           <w:color w:val="333333"/>
           <w:sz w:val="21"/>
           <w:szCs w:val="21"/>
           <w:shd w:val="clear" w:color="auto" w:fill="FFFFFF"/>
-          <w:lang w:val="en-GB"/>
-        </w:rPr>
-      </w:pPr>
-      <w:r>
+        </w:rPr>
+        <w:t>depth_texture_extension</w:t>
+      </w:r>
+      <w:proofErr w:type="spellEnd"/>
+    </w:p>
+    <w:p>
+      <w:pPr>
+        <w:shd w:val="clear" w:color="auto" w:fill="FFFFFF"/>
+        <w:spacing w:before="45" w:after="150" w:line="240" w:lineRule="auto"/>
         <w:rPr>
           <w:rFonts w:ascii="Helvetica" w:hAnsi="Helvetica" w:cs="Helvetica"/>
           <w:color w:val="333333"/>
@@ -6545,8 +6645,323 @@
           <w:shd w:val="clear" w:color="auto" w:fill="FFFFFF"/>
           <w:lang w:val="en-GB"/>
         </w:rPr>
+      </w:pPr>
+      <w:r>
+        <w:rPr>
+          <w:rFonts w:ascii="Helvetica" w:hAnsi="Helvetica" w:cs="Helvetica"/>
+          <w:color w:val="333333"/>
+          <w:sz w:val="21"/>
+          <w:szCs w:val="21"/>
+          <w:shd w:val="clear" w:color="auto" w:fill="FFFFFF"/>
+          <w:lang w:val="en-GB"/>
+        </w:rPr>
+        <w:lastRenderedPageBreak/>
         <w:t>A WebGL extension that allows a texture map to be used as the depth buffer of a frame buffer. This extension also added the option to create a texture map that contains 32-bit unsigned integers for each value of the map.</w:t>
       </w:r>
+    </w:p>
+    <w:p>
+      <w:pPr>
+        <w:shd w:val="clear" w:color="auto" w:fill="FFFFFF"/>
+        <w:spacing w:before="45" w:after="150" w:line="240" w:lineRule="auto"/>
+        <w:rPr>
+          <w:rFonts w:ascii="Helvetica" w:hAnsi="Helvetica" w:cs="Helvetica"/>
+          <w:color w:val="333333"/>
+          <w:sz w:val="21"/>
+          <w:szCs w:val="21"/>
+          <w:shd w:val="clear" w:color="auto" w:fill="FFFFFF"/>
+          <w:lang w:val="en-GB"/>
+        </w:rPr>
+      </w:pPr>
+    </w:p>
+    <w:p>
+      <w:pPr>
+        <w:shd w:val="clear" w:color="auto" w:fill="FFFFFF"/>
+        <w:spacing w:before="45" w:after="150" w:line="240" w:lineRule="auto"/>
+        <w:rPr>
+          <w:rFonts w:ascii="Helvetica" w:hAnsi="Helvetica" w:cs="Helvetica"/>
+          <w:color w:val="333333"/>
+          <w:sz w:val="21"/>
+          <w:szCs w:val="21"/>
+          <w:shd w:val="clear" w:color="auto" w:fill="FFFFFF"/>
+          <w:lang w:val="en-GB"/>
+        </w:rPr>
+      </w:pPr>
+      <w:proofErr w:type="spellStart"/>
+      <w:r>
+        <w:rPr>
+          <w:rFonts w:ascii="Helvetica" w:hAnsi="Helvetica" w:cs="Helvetica"/>
+          <w:color w:val="333333"/>
+          <w:sz w:val="21"/>
+          <w:szCs w:val="21"/>
+          <w:shd w:val="clear" w:color="auto" w:fill="FFFFFF"/>
+          <w:lang w:val="en-GB"/>
+        </w:rPr>
+        <w:t>Riguardo</w:t>
+      </w:r>
+      <w:proofErr w:type="spellEnd"/>
+      <w:r>
+        <w:rPr>
+          <w:rFonts w:ascii="Helvetica" w:hAnsi="Helvetica" w:cs="Helvetica"/>
+          <w:color w:val="333333"/>
+          <w:sz w:val="21"/>
+          <w:szCs w:val="21"/>
+          <w:shd w:val="clear" w:color="auto" w:fill="FFFFFF"/>
+          <w:lang w:val="en-GB"/>
+        </w:rPr>
+        <w:t xml:space="preserve"> </w:t>
+      </w:r>
+      <w:proofErr w:type="spellStart"/>
+      <w:r>
+        <w:rPr>
+          <w:rFonts w:ascii="Helvetica" w:hAnsi="Helvetica" w:cs="Helvetica"/>
+          <w:color w:val="333333"/>
+          <w:sz w:val="21"/>
+          <w:szCs w:val="21"/>
+          <w:shd w:val="clear" w:color="auto" w:fill="FFFFFF"/>
+          <w:lang w:val="en-GB"/>
+        </w:rPr>
+        <w:t>alla</w:t>
+      </w:r>
+      <w:proofErr w:type="spellEnd"/>
+      <w:r>
+        <w:rPr>
+          <w:rFonts w:ascii="Helvetica" w:hAnsi="Helvetica" w:cs="Helvetica"/>
+          <w:color w:val="333333"/>
+          <w:sz w:val="21"/>
+          <w:szCs w:val="21"/>
+          <w:shd w:val="clear" w:color="auto" w:fill="FFFFFF"/>
+          <w:lang w:val="en-GB"/>
+        </w:rPr>
+        <w:t xml:space="preserve"> </w:t>
+      </w:r>
+      <w:proofErr w:type="spellStart"/>
+      <w:r>
+        <w:rPr>
+          <w:rFonts w:ascii="Helvetica" w:hAnsi="Helvetica" w:cs="Helvetica"/>
+          <w:color w:val="333333"/>
+          <w:sz w:val="21"/>
+          <w:szCs w:val="21"/>
+          <w:shd w:val="clear" w:color="auto" w:fill="FFFFFF"/>
+          <w:lang w:val="en-GB"/>
+        </w:rPr>
+        <w:t>tolerance_constant</w:t>
+      </w:r>
+      <w:proofErr w:type="spellEnd"/>
+      <w:r>
+        <w:rPr>
+          <w:rFonts w:ascii="Helvetica" w:hAnsi="Helvetica" w:cs="Helvetica"/>
+          <w:color w:val="333333"/>
+          <w:sz w:val="21"/>
+          <w:szCs w:val="21"/>
+          <w:shd w:val="clear" w:color="auto" w:fill="FFFFFF"/>
+          <w:lang w:val="en-GB"/>
+        </w:rPr>
+        <w:t>:</w:t>
+      </w:r>
+    </w:p>
+    <w:p>
+      <w:pPr>
+        <w:spacing w:after="240" w:line="240" w:lineRule="auto"/>
+        <w:rPr>
+          <w:rFonts w:ascii="Georgia" w:eastAsia="Times New Roman" w:hAnsi="Georgia" w:cs="Times New Roman"/>
+          <w:color w:val="000000"/>
+          <w:sz w:val="29"/>
+          <w:szCs w:val="29"/>
+          <w:lang w:val="en-GB" w:eastAsia="it-IT"/>
+        </w:rPr>
+      </w:pPr>
+      <w:r>
+        <w:rPr>
+          <w:rFonts w:ascii="Georgia" w:eastAsia="Times New Roman" w:hAnsi="Georgia" w:cs="Times New Roman"/>
+          <w:color w:val="000000"/>
+          <w:sz w:val="29"/>
+          <w:szCs w:val="29"/>
+          <w:lang w:val="en-GB" w:eastAsia="it-IT"/>
+        </w:rPr>
+        <w:t>It's kind of working, we can see the shadow of the sphere on the ground but what's with all these funky patterns where there is supposed to be no shadow? These patterns are called </w:t>
+      </w:r>
+      <w:r>
+        <w:rPr>
+          <w:rFonts w:ascii="Georgia" w:eastAsia="Times New Roman" w:hAnsi="Georgia" w:cs="Times New Roman"/>
+          <w:i/>
+          <w:iCs/>
+          <w:color w:val="000000"/>
+          <w:sz w:val="29"/>
+          <w:szCs w:val="29"/>
+          <w:lang w:val="en-GB" w:eastAsia="it-IT"/>
+        </w:rPr>
+        <w:t>shadow acne</w:t>
+      </w:r>
+      <w:r>
+        <w:rPr>
+          <w:rFonts w:ascii="Georgia" w:eastAsia="Times New Roman" w:hAnsi="Georgia" w:cs="Times New Roman"/>
+          <w:color w:val="000000"/>
+          <w:sz w:val="29"/>
+          <w:szCs w:val="29"/>
+          <w:lang w:val="en-GB" w:eastAsia="it-IT"/>
+        </w:rPr>
+        <w:t xml:space="preserve">. They come from the fact that the depth data stored in the depth texture has been quantized both in that it's a texture, a grid of pixels, it was projected from the point of view of the light but we're comparing it to values from the </w:t>
+      </w:r>
+      <w:proofErr w:type="spellStart"/>
+      <w:r>
+        <w:rPr>
+          <w:rFonts w:ascii="Georgia" w:eastAsia="Times New Roman" w:hAnsi="Georgia" w:cs="Times New Roman"/>
+          <w:color w:val="000000"/>
+          <w:sz w:val="29"/>
+          <w:szCs w:val="29"/>
+          <w:lang w:val="en-GB" w:eastAsia="it-IT"/>
+        </w:rPr>
+        <w:t>the</w:t>
+      </w:r>
+      <w:proofErr w:type="spellEnd"/>
+      <w:r>
+        <w:rPr>
+          <w:rFonts w:ascii="Georgia" w:eastAsia="Times New Roman" w:hAnsi="Georgia" w:cs="Times New Roman"/>
+          <w:color w:val="000000"/>
+          <w:sz w:val="29"/>
+          <w:szCs w:val="29"/>
+          <w:lang w:val="en-GB" w:eastAsia="it-IT"/>
+        </w:rPr>
+        <w:t xml:space="preserve"> point of view of the camera. That means the grid of values in the depth map is not aligned with our camera and so when we compute </w:t>
+      </w:r>
+      <w:proofErr w:type="spellStart"/>
+      <w:r>
+        <w:rPr>
+          <w:rFonts w:ascii="Courier New" w:eastAsia="Times New Roman" w:hAnsi="Courier New" w:cs="Courier New"/>
+          <w:color w:val="000000"/>
+          <w:sz w:val="20"/>
+          <w:szCs w:val="20"/>
+          <w:shd w:val="clear" w:color="auto" w:fill="DDDDDD"/>
+          <w:lang w:val="en-GB" w:eastAsia="it-IT"/>
+        </w:rPr>
+        <w:t>currentDepth</w:t>
+      </w:r>
+      <w:proofErr w:type="spellEnd"/>
+      <w:r>
+        <w:rPr>
+          <w:rFonts w:ascii="Georgia" w:eastAsia="Times New Roman" w:hAnsi="Georgia" w:cs="Times New Roman"/>
+          <w:color w:val="000000"/>
+          <w:sz w:val="29"/>
+          <w:szCs w:val="29"/>
+          <w:lang w:val="en-GB" w:eastAsia="it-IT"/>
+        </w:rPr>
+        <w:t> there are times when one value will be slightly more or slightly less than </w:t>
+      </w:r>
+      <w:proofErr w:type="spellStart"/>
+      <w:r>
+        <w:rPr>
+          <w:rFonts w:ascii="Courier New" w:eastAsia="Times New Roman" w:hAnsi="Courier New" w:cs="Courier New"/>
+          <w:color w:val="000000"/>
+          <w:sz w:val="20"/>
+          <w:szCs w:val="20"/>
+          <w:shd w:val="clear" w:color="auto" w:fill="DDDDDD"/>
+          <w:lang w:val="en-GB" w:eastAsia="it-IT"/>
+        </w:rPr>
+        <w:t>projectedDepth</w:t>
+      </w:r>
+      <w:proofErr w:type="spellEnd"/>
+      <w:r>
+        <w:rPr>
+          <w:rFonts w:ascii="Georgia" w:eastAsia="Times New Roman" w:hAnsi="Georgia" w:cs="Times New Roman"/>
+          <w:color w:val="000000"/>
+          <w:sz w:val="29"/>
+          <w:szCs w:val="29"/>
+          <w:lang w:val="en-GB" w:eastAsia="it-IT"/>
+        </w:rPr>
+        <w:t>.</w:t>
+      </w:r>
+    </w:p>
+    <w:p>
+      <w:pPr>
+        <w:spacing w:after="240" w:line="240" w:lineRule="auto"/>
+        <w:rPr>
+          <w:rFonts w:ascii="Georgia" w:eastAsia="Times New Roman" w:hAnsi="Georgia" w:cs="Times New Roman"/>
+          <w:color w:val="000000"/>
+          <w:sz w:val="29"/>
+          <w:szCs w:val="29"/>
+          <w:lang w:eastAsia="it-IT"/>
+        </w:rPr>
+      </w:pPr>
+      <w:proofErr w:type="spellStart"/>
+      <w:r>
+        <w:rPr>
+          <w:rFonts w:ascii="Georgia" w:eastAsia="Times New Roman" w:hAnsi="Georgia" w:cs="Times New Roman"/>
+          <w:color w:val="000000"/>
+          <w:sz w:val="29"/>
+          <w:szCs w:val="29"/>
+          <w:lang w:eastAsia="it-IT"/>
+        </w:rPr>
+        <w:t>Let's</w:t>
+      </w:r>
+      <w:proofErr w:type="spellEnd"/>
+      <w:r>
+        <w:rPr>
+          <w:rFonts w:ascii="Georgia" w:eastAsia="Times New Roman" w:hAnsi="Georgia" w:cs="Times New Roman"/>
+          <w:color w:val="000000"/>
+          <w:sz w:val="29"/>
+          <w:szCs w:val="29"/>
+          <w:lang w:eastAsia="it-IT"/>
+        </w:rPr>
+        <w:t xml:space="preserve"> </w:t>
+      </w:r>
+      <w:proofErr w:type="spellStart"/>
+      <w:r>
+        <w:rPr>
+          <w:rFonts w:ascii="Georgia" w:eastAsia="Times New Roman" w:hAnsi="Georgia" w:cs="Times New Roman"/>
+          <w:color w:val="000000"/>
+          <w:sz w:val="29"/>
+          <w:szCs w:val="29"/>
+          <w:lang w:eastAsia="it-IT"/>
+        </w:rPr>
+        <w:t>add</w:t>
+      </w:r>
+      <w:proofErr w:type="spellEnd"/>
+      <w:r>
+        <w:rPr>
+          <w:rFonts w:ascii="Georgia" w:eastAsia="Times New Roman" w:hAnsi="Georgia" w:cs="Times New Roman"/>
+          <w:color w:val="000000"/>
+          <w:sz w:val="29"/>
+          <w:szCs w:val="29"/>
+          <w:lang w:eastAsia="it-IT"/>
+        </w:rPr>
+        <w:t xml:space="preserve"> a </w:t>
+      </w:r>
+      <w:proofErr w:type="spellStart"/>
+      <w:r>
+        <w:rPr>
+          <w:rFonts w:ascii="Georgia" w:eastAsia="Times New Roman" w:hAnsi="Georgia" w:cs="Times New Roman"/>
+          <w:color w:val="000000"/>
+          <w:sz w:val="29"/>
+          <w:szCs w:val="29"/>
+          <w:lang w:eastAsia="it-IT"/>
+        </w:rPr>
+        <w:t>bias</w:t>
+      </w:r>
+      <w:proofErr w:type="spellEnd"/>
+      <w:r>
+        <w:rPr>
+          <w:rFonts w:ascii="Georgia" w:eastAsia="Times New Roman" w:hAnsi="Georgia" w:cs="Times New Roman"/>
+          <w:color w:val="000000"/>
+          <w:sz w:val="29"/>
+          <w:szCs w:val="29"/>
+          <w:lang w:eastAsia="it-IT"/>
+        </w:rPr>
+        <w:t>.</w:t>
+      </w:r>
+    </w:p>
+    <w:p>
+      <w:pPr>
+        <w:shd w:val="clear" w:color="auto" w:fill="FFFFFF"/>
+        <w:spacing w:before="45" w:after="150" w:line="240" w:lineRule="auto"/>
+        <w:rPr>
+          <w:rFonts w:ascii="Helvetica" w:hAnsi="Helvetica" w:cs="Helvetica"/>
+          <w:color w:val="333333"/>
+          <w:sz w:val="21"/>
+          <w:szCs w:val="21"/>
+          <w:shd w:val="clear" w:color="auto" w:fill="FFFFFF"/>
+          <w:lang w:val="en-GB"/>
+        </w:rPr>
+      </w:pPr>
     </w:p>
     <w:p>
       <w:pPr>
@@ -6580,7 +6995,6 @@
           <w:szCs w:val="28"/>
           <w:lang w:eastAsia="it-IT"/>
         </w:rPr>
-        <w:lastRenderedPageBreak/>
         <w:t>Fotocamera che segue la macchina</w:t>
       </w:r>
     </w:p>
@@ -9546,7 +9960,6 @@
           <w:shd w:val="clear" w:color="auto" w:fill="FFFFFF"/>
           <w:lang w:val="en-GB"/>
         </w:rPr>
-        <w:lastRenderedPageBreak/>
         <w:t xml:space="preserve">When you first create a WebGL context, the size of the viewport will match the size of the canvas. However, if you resize the canvas, you will need to tell the WebGL context a new viewport setting. </w:t>
       </w:r>
       <w:r>

</xml_diff>